<commit_message>
feat: add tasks 5-7
</commit_message>
<xml_diff>
--- a/lab7.docx
+++ b/lab7.docx
@@ -159,6 +159,33 @@
           <w:tab w:val="clear" w:pos="567"/>
         </w:tabs>
         <w:spacing w:lineRule="auto" w:line="360"/>
+        <w:ind w:firstLine="810"/>
+        <w:jc w:val="both"/>
+        <w:rPr>
+          <w:sz w:val="28"/>
+          <w:szCs w:val="28"/>
+        </w:rPr>
+      </w:pPr>
+      <w:r>
+        <w:rPr>
+          <w:rFonts w:eastAsia="Helvetica-Bold"/>
+          <w:b w:val="false"/>
+          <w:bCs w:val="false"/>
+          <w:i w:val="false"/>
+          <w:iCs w:val="false"/>
+          <w:sz w:val="28"/>
+          <w:szCs w:val="28"/>
+          <w:lang w:val="en-GB"/>
+        </w:rPr>
+      </w:r>
+    </w:p>
+    <w:p>
+      <w:pPr>
+        <w:pStyle w:val="Normal"/>
+        <w:tabs>
+          <w:tab w:val="clear" w:pos="567"/>
+        </w:tabs>
+        <w:spacing w:lineRule="auto" w:line="360"/>
         <w:jc w:val="center"/>
         <w:rPr>
           <w:rFonts w:eastAsia="Helvetica-Bold"/>
@@ -179,7 +206,15 @@
         </w:rPr>
         <w:t>Хід роботи</w:t>
       </w:r>
-      <w:r>
+    </w:p>
+    <w:p>
+      <w:pPr>
+        <w:pStyle w:val="Normal"/>
+        <w:tabs>
+          <w:tab w:val="clear" w:pos="567"/>
+        </w:tabs>
+        <w:spacing w:lineRule="auto" w:line="360"/>
+        <w:jc w:val="center"/>
         <w:rPr>
           <w:rFonts w:eastAsia="Helvetica-Bold"/>
           <w:b/>
@@ -188,7 +223,16 @@
           <w:szCs w:val="28"/>
           <w:lang w:val="en-US"/>
         </w:rPr>
-        <w:t>:</w:t>
+      </w:pPr>
+      <w:r>
+        <w:rPr>
+          <w:rFonts w:eastAsia="Helvetica-Bold"/>
+          <w:b/>
+          <w:bCs/>
+          <w:sz w:val="28"/>
+          <w:szCs w:val="28"/>
+          <w:lang w:val="en-US"/>
+        </w:rPr>
       </w:r>
     </w:p>
     <w:p>
@@ -321,7 +365,37 @@
           <w:szCs w:val="28"/>
           <w:lang w:val="en-US"/>
         </w:rPr>
-        <w:t>Рис. 1 Повна (A) та спрощена (B) схеми нуль-модемного кабелю, побудованого з використанням двох рознімів DB-9</w:t>
+        <w:t>Рис. 1. Повна (A) та спрощена (B) схеми нуль-модемного кабелю, побудованого з використанням двох рознімів DB-9</w:t>
+      </w:r>
+    </w:p>
+    <w:p>
+      <w:pPr>
+        <w:pStyle w:val="ZIKSHEADERTHIRD"/>
+        <w:tabs>
+          <w:tab w:val="clear" w:pos="567"/>
+          <w:tab w:val="left" w:pos="0" w:leader="none"/>
+        </w:tabs>
+        <w:spacing w:lineRule="auto" w:line="360" w:before="0" w:after="173"/>
+        <w:ind w:hanging="0" w:start="0"/>
+        <w:jc w:val="center"/>
+        <w:rPr>
+          <w:rFonts w:eastAsia="Helvetica-Bold"/>
+          <w:b w:val="false"/>
+          <w:bCs w:val="false"/>
+          <w:sz w:val="28"/>
+          <w:szCs w:val="28"/>
+          <w:lang w:val="en-US"/>
+        </w:rPr>
+      </w:pPr>
+      <w:r>
+        <w:rPr>
+          <w:rFonts w:eastAsia="Helvetica-Bold"/>
+          <w:b w:val="false"/>
+          <w:bCs w:val="false"/>
+          <w:sz w:val="28"/>
+          <w:szCs w:val="28"/>
+          <w:lang w:val="en-US"/>
+        </w:rPr>
       </w:r>
     </w:p>
     <w:p>
@@ -465,7 +539,37 @@
           <w:szCs w:val="28"/>
           <w:lang w:val="en-US"/>
         </w:rPr>
-        <w:t>Рис. 2 Повна (A) та спрощена (B) схеми нуль-модемного кабелю, побудованого з використанням двох рознімів DB-25</w:t>
+        <w:t>Рис. 2. Повна (A) та спрощена (B) схеми нуль-модемного кабелю, побудованого з використанням двох рознімів DB-25</w:t>
+      </w:r>
+    </w:p>
+    <w:p>
+      <w:pPr>
+        <w:pStyle w:val="ZIKSHEADERTHIRD"/>
+        <w:tabs>
+          <w:tab w:val="clear" w:pos="567"/>
+          <w:tab w:val="left" w:pos="0" w:leader="none"/>
+        </w:tabs>
+        <w:spacing w:lineRule="auto" w:line="360" w:before="0" w:after="173"/>
+        <w:ind w:hanging="0" w:start="0"/>
+        <w:jc w:val="center"/>
+        <w:rPr>
+          <w:rFonts w:eastAsia="Helvetica-Bold"/>
+          <w:b w:val="false"/>
+          <w:bCs w:val="false"/>
+          <w:sz w:val="28"/>
+          <w:szCs w:val="28"/>
+          <w:lang w:val="en-US"/>
+        </w:rPr>
+      </w:pPr>
+      <w:r>
+        <w:rPr>
+          <w:rFonts w:eastAsia="Helvetica-Bold"/>
+          <w:b w:val="false"/>
+          <w:bCs w:val="false"/>
+          <w:sz w:val="28"/>
+          <w:szCs w:val="28"/>
+          <w:lang w:val="en-US"/>
+        </w:rPr>
       </w:r>
     </w:p>
     <w:p>
@@ -605,7 +709,37 @@
           <w:szCs w:val="28"/>
           <w:lang w:val="en-US"/>
         </w:rPr>
-        <w:t>Рис. 3 Повна (A) та спрощена (B) схеми нуль-модемного кабелю, побудованого з використанням двох рознімів DB-25 та DB-9</w:t>
+        <w:t>Рис. 3. Повна (A) та спрощена (B) схеми нуль-модемного кабелю, побудованого з використанням двох рознімів DB-25 та DB-9</w:t>
+      </w:r>
+    </w:p>
+    <w:p>
+      <w:pPr>
+        <w:pStyle w:val="ZIKSHEADERTHIRD"/>
+        <w:tabs>
+          <w:tab w:val="clear" w:pos="567"/>
+          <w:tab w:val="left" w:pos="0" w:leader="none"/>
+        </w:tabs>
+        <w:spacing w:lineRule="auto" w:line="360" w:before="0" w:after="173"/>
+        <w:ind w:hanging="0" w:start="0"/>
+        <w:jc w:val="center"/>
+        <w:rPr>
+          <w:rFonts w:eastAsia="Helvetica-Bold"/>
+          <w:b w:val="false"/>
+          <w:bCs w:val="false"/>
+          <w:sz w:val="28"/>
+          <w:szCs w:val="28"/>
+          <w:lang w:val="en-US"/>
+        </w:rPr>
+      </w:pPr>
+      <w:r>
+        <w:rPr>
+          <w:rFonts w:eastAsia="Helvetica-Bold"/>
+          <w:b w:val="false"/>
+          <w:bCs w:val="false"/>
+          <w:sz w:val="28"/>
+          <w:szCs w:val="28"/>
+          <w:lang w:val="en-US"/>
+        </w:rPr>
       </w:r>
     </w:p>
     <w:p>
@@ -639,18 +773,7 @@
           <w:szCs w:val="28"/>
           <w:lang w:val="en-US"/>
         </w:rPr>
-        <w:t xml:space="preserve">Завдання </w:t>
-      </w:r>
-      <w:r>
-        <w:rPr>
-          <w:rFonts w:eastAsia="Helvetica-Bold"/>
-          <w:b/>
-          <w:bCs/>
-          <w:sz w:val="28"/>
-          <w:szCs w:val="28"/>
-          <w:lang w:val="en-US"/>
-        </w:rPr>
-        <w:t>4.</w:t>
+        <w:t>Завдання 4.</w:t>
       </w:r>
       <w:r>
         <w:rPr>
@@ -687,14 +810,7 @@
         </w:rPr>
       </w:pPr>
       <w:r>
-        <w:rPr>
-          <w:rFonts w:eastAsia="Helvetica-Bold"/>
-          <w:b w:val="false"/>
-          <w:bCs w:val="false"/>
-          <w:sz w:val="28"/>
-          <w:szCs w:val="28"/>
-          <w:lang w:val="en-US"/>
-        </w:rPr>
+        <w:rPr/>
         <w:drawing>
           <wp:inline distT="0" distB="0" distL="0" distR="0">
             <wp:extent cx="6299835" cy="1625600"/>
@@ -763,6 +879,259 @@
           <w:szCs w:val="28"/>
           <w:lang w:val="en-US"/>
         </w:rPr>
+        <w:t>Рис. 4. Повна (A) та спрощена (B) схеми нуль-модемного кабелю, побудованого з використанням двох рознімів RJ-45</w:t>
+      </w:r>
+    </w:p>
+    <w:p>
+      <w:pPr>
+        <w:pStyle w:val="ZIKSHEADERTHIRD"/>
+        <w:tabs>
+          <w:tab w:val="clear" w:pos="567"/>
+          <w:tab w:val="left" w:pos="0" w:leader="none"/>
+        </w:tabs>
+        <w:spacing w:lineRule="auto" w:line="360" w:before="0" w:after="173"/>
+        <w:ind w:hanging="0" w:start="0"/>
+        <w:jc w:val="center"/>
+        <w:rPr>
+          <w:rFonts w:eastAsia="Helvetica-Bold"/>
+          <w:b w:val="false"/>
+          <w:bCs w:val="false"/>
+          <w:sz w:val="28"/>
+          <w:szCs w:val="28"/>
+          <w:lang w:val="en-US"/>
+        </w:rPr>
+      </w:pPr>
+      <w:r>
+        <w:rPr>
+          <w:rFonts w:eastAsia="Helvetica-Bold"/>
+          <w:b w:val="false"/>
+          <w:bCs w:val="false"/>
+          <w:sz w:val="28"/>
+          <w:szCs w:val="28"/>
+          <w:lang w:val="en-US"/>
+        </w:rPr>
+      </w:r>
+    </w:p>
+    <w:p>
+      <w:pPr>
+        <w:pStyle w:val="ZIKSHEADERTHIRD"/>
+        <w:widowControl/>
+        <w:tabs>
+          <w:tab w:val="clear" w:pos="567"/>
+          <w:tab w:val="left" w:pos="0" w:leader="none"/>
+        </w:tabs>
+        <w:suppressAutoHyphens w:val="true"/>
+        <w:bidi w:val="0"/>
+        <w:spacing w:lineRule="auto" w:line="360" w:before="0" w:after="173"/>
+        <w:ind w:firstLine="809" w:start="0" w:end="0"/>
+        <w:jc w:val="both"/>
+        <w:rPr>
+          <w:rFonts w:eastAsia="Helvetica-Bold"/>
+          <w:b w:val="false"/>
+          <w:bCs w:val="false"/>
+          <w:sz w:val="28"/>
+          <w:szCs w:val="28"/>
+          <w:lang w:val="en-US"/>
+        </w:rPr>
+      </w:pPr>
+      <w:r>
+        <w:rPr>
+          <w:rFonts w:eastAsia="Helvetica-Bold"/>
+          <w:b/>
+          <w:bCs/>
+          <w:sz w:val="28"/>
+          <w:szCs w:val="28"/>
+          <w:lang w:val="en-US"/>
+        </w:rPr>
+        <w:t xml:space="preserve">Завдяння </w:t>
+      </w:r>
+      <w:r>
+        <w:rPr>
+          <w:rFonts w:eastAsia="Helvetica-Bold"/>
+          <w:b/>
+          <w:bCs/>
+          <w:sz w:val="28"/>
+          <w:szCs w:val="28"/>
+          <w:lang w:val="en-US"/>
+        </w:rPr>
+        <w:t xml:space="preserve">5. </w:t>
+      </w:r>
+      <w:r>
+        <w:rPr>
+          <w:rFonts w:eastAsia="Helvetica-Bold"/>
+          <w:b w:val="false"/>
+          <w:bCs w:val="false"/>
+          <w:sz w:val="28"/>
+          <w:szCs w:val="28"/>
+          <w:lang w:val="en-US"/>
+        </w:rPr>
+        <w:t xml:space="preserve">На основі схем з’єднань п. 1 та відповідних таблиць сигналів, наведених у теоретичних відомостях, скласти повну і спрощену схеми кабелю Cisco Console Cable, побудованого з використанням рознімів </w:t>
+      </w:r>
+      <w:r>
+        <w:rPr>
+          <w:rFonts w:eastAsia="Helvetica-Bold"/>
+          <w:b w:val="false"/>
+          <w:bCs w:val="false"/>
+          <w:sz w:val="28"/>
+          <w:szCs w:val="28"/>
+          <w:lang w:val="en-US"/>
+        </w:rPr>
+        <w:t>RJ</w:t>
+      </w:r>
+      <w:r>
+        <w:rPr>
+          <w:rFonts w:eastAsia="Helvetica-Bold"/>
+          <w:b w:val="false"/>
+          <w:bCs w:val="false"/>
+          <w:sz w:val="28"/>
+          <w:szCs w:val="28"/>
+          <w:lang w:val="en-US"/>
+        </w:rPr>
+        <w:t>-</w:t>
+      </w:r>
+      <w:r>
+        <w:rPr>
+          <w:rFonts w:eastAsia="Helvetica-Bold"/>
+          <w:b w:val="false"/>
+          <w:bCs w:val="false"/>
+          <w:sz w:val="28"/>
+          <w:szCs w:val="28"/>
+          <w:lang w:val="en-US"/>
+        </w:rPr>
+        <w:t>45</w:t>
+      </w:r>
+      <w:r>
+        <w:rPr>
+          <w:rFonts w:eastAsia="Helvetica-Bold"/>
+          <w:b w:val="false"/>
+          <w:bCs w:val="false"/>
+          <w:sz w:val="28"/>
+          <w:szCs w:val="28"/>
+          <w:lang w:val="en-US"/>
+        </w:rPr>
+        <w:t xml:space="preserve"> та </w:t>
+      </w:r>
+      <w:r>
+        <w:rPr>
+          <w:rFonts w:eastAsia="Helvetica-Bold"/>
+          <w:b w:val="false"/>
+          <w:bCs w:val="false"/>
+          <w:sz w:val="28"/>
+          <w:szCs w:val="28"/>
+          <w:lang w:val="en-US"/>
+        </w:rPr>
+        <w:t>DB</w:t>
+      </w:r>
+      <w:r>
+        <w:rPr>
+          <w:rFonts w:eastAsia="Helvetica-Bold"/>
+          <w:b w:val="false"/>
+          <w:bCs w:val="false"/>
+          <w:sz w:val="28"/>
+          <w:szCs w:val="28"/>
+          <w:lang w:val="en-US"/>
+        </w:rPr>
+        <w:t>-</w:t>
+      </w:r>
+      <w:r>
+        <w:rPr>
+          <w:rFonts w:eastAsia="Helvetica-Bold"/>
+          <w:b w:val="false"/>
+          <w:bCs w:val="false"/>
+          <w:sz w:val="28"/>
+          <w:szCs w:val="28"/>
+          <w:lang w:val="en-US"/>
+        </w:rPr>
+        <w:t>9</w:t>
+      </w:r>
+      <w:r>
+        <w:rPr>
+          <w:rFonts w:eastAsia="Helvetica-Bold"/>
+          <w:b w:val="false"/>
+          <w:bCs w:val="false"/>
+          <w:sz w:val="28"/>
+          <w:szCs w:val="28"/>
+          <w:lang w:val="en-US"/>
+        </w:rPr>
+        <w:t>. На схемах зазначити відповідні сигнали для відповідних контактів.</w:t>
+      </w:r>
+    </w:p>
+    <w:p>
+      <w:pPr>
+        <w:pStyle w:val="Pictures"/>
+        <w:tabs>
+          <w:tab w:val="clear" w:pos="567"/>
+          <w:tab w:val="left" w:pos="0" w:leader="none"/>
+        </w:tabs>
+        <w:spacing w:lineRule="auto" w:line="360" w:before="0" w:after="173"/>
+        <w:ind w:hanging="0" w:start="0"/>
+        <w:jc w:val="center"/>
+        <w:rPr>
+          <w:rFonts w:eastAsia="Helvetica-Bold"/>
+          <w:b w:val="false"/>
+          <w:bCs w:val="false"/>
+          <w:sz w:val="28"/>
+          <w:szCs w:val="28"/>
+          <w:lang w:val="en-US"/>
+        </w:rPr>
+      </w:pPr>
+      <w:r>
+        <w:rPr>
+          <w:rFonts w:eastAsia="Helvetica-Bold"/>
+          <w:b w:val="false"/>
+          <w:bCs w:val="false"/>
+          <w:sz w:val="28"/>
+          <w:szCs w:val="28"/>
+          <w:lang w:val="en-US"/>
+        </w:rPr>
+        <w:drawing>
+          <wp:inline distT="0" distB="0" distL="0" distR="0">
+            <wp:extent cx="6299835" cy="1799590"/>
+            <wp:effectExtent l="0" t="0" r="0" b="0"/>
+            <wp:docPr id="5" name="Image5"/>
+            <wp:cNvGraphicFramePr>
+              <a:graphicFrameLocks xmlns:a="http://schemas.openxmlformats.org/drawingml/2006/main" noChangeAspect="1"/>
+            </wp:cNvGraphicFramePr>
+            <a:graphic xmlns:a="http://schemas.openxmlformats.org/drawingml/2006/main">
+              <a:graphicData uri="http://schemas.openxmlformats.org/drawingml/2006/picture">
+                <pic:pic xmlns:pic="http://schemas.openxmlformats.org/drawingml/2006/picture">
+                  <pic:nvPicPr>
+                    <pic:cNvPr id="5" name="Image5"/>
+                    <pic:cNvPicPr>
+                      <a:picLocks noChangeAspect="1" noChangeArrowheads="1"/>
+                    </pic:cNvPicPr>
+                  </pic:nvPicPr>
+                  <pic:blipFill>
+                    <a:blip r:embed="rId6"/>
+                    <a:stretch>
+                      <a:fillRect/>
+                    </a:stretch>
+                  </pic:blipFill>
+                  <pic:spPr bwMode="auto">
+                    <a:xfrm>
+                      <a:off x="0" y="0"/>
+                      <a:ext cx="6299835" cy="1799590"/>
+                    </a:xfrm>
+                    <a:prstGeom prst="rect">
+                      <a:avLst/>
+                    </a:prstGeom>
+                    <a:noFill/>
+                  </pic:spPr>
+                </pic:pic>
+              </a:graphicData>
+            </a:graphic>
+          </wp:inline>
+        </w:drawing>
+      </w:r>
+      <w:r>
+        <w:rPr>
+          <w:rFonts w:eastAsia="Helvetica-Bold"/>
+          <w:b w:val="false"/>
+          <w:bCs w:val="false"/>
+          <w:sz w:val="28"/>
+          <w:szCs w:val="28"/>
+          <w:lang w:val="en-US"/>
+        </w:rPr>
         <w:t xml:space="preserve">Рис. </w:t>
       </w:r>
       <w:r>
@@ -774,7 +1143,201 @@
           <w:szCs w:val="28"/>
           <w:lang w:val="en-US"/>
         </w:rPr>
-        <w:t>4</w:t>
+        <w:t>5.</w:t>
+      </w:r>
+      <w:r>
+        <w:rPr>
+          <w:rFonts w:eastAsia="Helvetica-Bold"/>
+          <w:b w:val="false"/>
+          <w:bCs w:val="false"/>
+          <w:sz w:val="28"/>
+          <w:szCs w:val="28"/>
+          <w:lang w:val="en-US"/>
+        </w:rPr>
+        <w:t xml:space="preserve"> Повна (A) та спрощена (B) схеми нуль-модемного кабелю, побудованого з використанням двох рознімів RJ-45 </w:t>
+      </w:r>
+      <w:r>
+        <w:rPr>
+          <w:rFonts w:eastAsia="Helvetica-Bold"/>
+          <w:b w:val="false"/>
+          <w:bCs w:val="false"/>
+          <w:sz w:val="28"/>
+          <w:szCs w:val="28"/>
+          <w:lang w:val="en-US"/>
+        </w:rPr>
+        <w:t>та DB-9</w:t>
+      </w:r>
+    </w:p>
+    <w:p>
+      <w:pPr>
+        <w:pStyle w:val="ZIKSHEADERTHIRD"/>
+        <w:tabs>
+          <w:tab w:val="clear" w:pos="567"/>
+          <w:tab w:val="left" w:pos="0" w:leader="none"/>
+        </w:tabs>
+        <w:spacing w:lineRule="auto" w:line="360" w:before="0" w:after="173"/>
+        <w:ind w:hanging="0" w:start="0"/>
+        <w:jc w:val="center"/>
+        <w:rPr>
+          <w:rFonts w:eastAsia="Helvetica-Bold"/>
+          <w:b w:val="false"/>
+          <w:bCs w:val="false"/>
+          <w:sz w:val="28"/>
+          <w:szCs w:val="28"/>
+          <w:lang w:val="en-US"/>
+        </w:rPr>
+      </w:pPr>
+      <w:r>
+        <w:rPr>
+          <w:rFonts w:eastAsia="Helvetica-Bold"/>
+          <w:b w:val="false"/>
+          <w:bCs w:val="false"/>
+          <w:sz w:val="28"/>
+          <w:szCs w:val="28"/>
+          <w:lang w:val="en-US"/>
+        </w:rPr>
+      </w:r>
+    </w:p>
+    <w:p>
+      <w:pPr>
+        <w:pStyle w:val="ZIKSHEADERTHIRD"/>
+        <w:widowControl/>
+        <w:tabs>
+          <w:tab w:val="clear" w:pos="567"/>
+          <w:tab w:val="left" w:pos="0" w:leader="none"/>
+        </w:tabs>
+        <w:suppressAutoHyphens w:val="true"/>
+        <w:bidi w:val="0"/>
+        <w:spacing w:lineRule="auto" w:line="360" w:before="0" w:after="173"/>
+        <w:ind w:firstLine="809" w:start="0" w:end="0"/>
+        <w:jc w:val="both"/>
+        <w:rPr>
+          <w:rFonts w:eastAsia="Helvetica-Bold"/>
+          <w:b w:val="false"/>
+          <w:bCs w:val="false"/>
+          <w:sz w:val="28"/>
+          <w:szCs w:val="28"/>
+          <w:lang w:val="en-US"/>
+        </w:rPr>
+      </w:pPr>
+      <w:r>
+        <w:rPr>
+          <w:rFonts w:eastAsia="Helvetica-Bold"/>
+          <w:b/>
+          <w:bCs/>
+          <w:i w:val="false"/>
+          <w:iCs w:val="false"/>
+          <w:sz w:val="28"/>
+          <w:szCs w:val="28"/>
+          <w:lang w:val="en-US"/>
+        </w:rPr>
+        <w:t xml:space="preserve">Завдання </w:t>
+      </w:r>
+      <w:r>
+        <w:rPr>
+          <w:rFonts w:eastAsia="Helvetica-Bold"/>
+          <w:b/>
+          <w:bCs/>
+          <w:i w:val="false"/>
+          <w:iCs w:val="false"/>
+          <w:sz w:val="28"/>
+          <w:szCs w:val="28"/>
+          <w:lang w:val="en-US"/>
+        </w:rPr>
+        <w:t>6.</w:t>
+      </w:r>
+      <w:r>
+        <w:rPr>
+          <w:rFonts w:eastAsia="Helvetica-Bold"/>
+          <w:b w:val="false"/>
+          <w:bCs w:val="false"/>
+          <w:sz w:val="28"/>
+          <w:szCs w:val="28"/>
+          <w:lang w:val="en-US"/>
+        </w:rPr>
+        <w:t xml:space="preserve"> На основі схем з’єднань п. 1 та відповідних таблиць сигналів, наведених у теоретичних відомостях, скласти повну і спрощену схеми кабелю Cisco Console Cable, побудованого з використанням рознімів DB-25 та RJ-45.</w:t>
+      </w:r>
+      <w:r>
+        <w:br w:type="page"/>
+      </w:r>
+    </w:p>
+    <w:p>
+      <w:pPr>
+        <w:pStyle w:val="Pictures"/>
+        <w:tabs>
+          <w:tab w:val="clear" w:pos="567"/>
+          <w:tab w:val="left" w:pos="0" w:leader="none"/>
+        </w:tabs>
+        <w:spacing w:lineRule="auto" w:line="360" w:before="0" w:after="173"/>
+        <w:ind w:hanging="0" w:start="0"/>
+        <w:jc w:val="center"/>
+        <w:rPr>
+          <w:rFonts w:eastAsia="Helvetica-Bold"/>
+          <w:b w:val="false"/>
+          <w:bCs w:val="false"/>
+          <w:sz w:val="28"/>
+          <w:szCs w:val="28"/>
+          <w:lang w:val="en-US"/>
+        </w:rPr>
+      </w:pPr>
+      <w:r>
+        <w:drawing>
+          <wp:anchor behindDoc="0" distT="0" distB="0" distL="0" distR="0" simplePos="0" locked="0" layoutInCell="0" allowOverlap="1" relativeHeight="86">
+            <wp:simplePos x="0" y="0"/>
+            <wp:positionH relativeFrom="column">
+              <wp:align>center</wp:align>
+            </wp:positionH>
+            <wp:positionV relativeFrom="paragraph">
+              <wp:posOffset>635</wp:posOffset>
+            </wp:positionV>
+            <wp:extent cx="6299835" cy="2115185"/>
+            <wp:effectExtent l="0" t="0" r="0" b="0"/>
+            <wp:wrapSquare wrapText="largest"/>
+            <wp:docPr id="6" name="Image6"/>
+            <wp:cNvGraphicFramePr>
+              <a:graphicFrameLocks xmlns:a="http://schemas.openxmlformats.org/drawingml/2006/main" noChangeAspect="1"/>
+            </wp:cNvGraphicFramePr>
+            <a:graphic xmlns:a="http://schemas.openxmlformats.org/drawingml/2006/main">
+              <a:graphicData uri="http://schemas.openxmlformats.org/drawingml/2006/picture">
+                <pic:pic xmlns:pic="http://schemas.openxmlformats.org/drawingml/2006/picture">
+                  <pic:nvPicPr>
+                    <pic:cNvPr id="6" name="Image6"/>
+                    <pic:cNvPicPr>
+                      <a:picLocks noChangeAspect="1" noChangeArrowheads="1"/>
+                    </pic:cNvPicPr>
+                  </pic:nvPicPr>
+                  <pic:blipFill>
+                    <a:blip r:embed="rId7"/>
+                    <a:stretch>
+                      <a:fillRect/>
+                    </a:stretch>
+                  </pic:blipFill>
+                  <pic:spPr bwMode="auto">
+                    <a:xfrm>
+                      <a:off x="0" y="0"/>
+                      <a:ext cx="6299835" cy="2115185"/>
+                    </a:xfrm>
+                    <a:prstGeom prst="rect">
+                      <a:avLst/>
+                    </a:prstGeom>
+                    <a:noFill/>
+                  </pic:spPr>
+                </pic:pic>
+              </a:graphicData>
+            </a:graphic>
+          </wp:anchor>
+        </w:drawing>
+      </w:r>
+      <w:r>
+        <w:rPr>
+          <w:rFonts w:eastAsia="Helvetica-Bold"/>
+          <w:b w:val="false"/>
+          <w:bCs w:val="false"/>
+          <w:sz w:val="28"/>
+          <w:szCs w:val="28"/>
+          <w:lang w:val="en-US"/>
+        </w:rPr>
+        <w:t>Рис. 6.</w:t>
       </w:r>
       <w:r>
         <w:rPr>
@@ -796,13 +1359,1215 @@
           <w:szCs w:val="28"/>
           <w:lang w:val="en-US"/>
         </w:rPr>
+        <w:t xml:space="preserve">DB-25 </w:t>
+      </w:r>
+      <w:r>
+        <w:rPr>
+          <w:rFonts w:eastAsia="Helvetica-Bold"/>
+          <w:b w:val="false"/>
+          <w:bCs w:val="false"/>
+          <w:sz w:val="28"/>
+          <w:szCs w:val="28"/>
+          <w:lang w:val="en-US"/>
+        </w:rPr>
+        <w:t xml:space="preserve">та </w:t>
+      </w:r>
+      <w:r>
+        <w:rPr>
+          <w:rFonts w:eastAsia="Helvetica-Bold"/>
+          <w:b w:val="false"/>
+          <w:bCs w:val="false"/>
+          <w:sz w:val="28"/>
+          <w:szCs w:val="28"/>
+          <w:lang w:val="en-US"/>
+        </w:rPr>
         <w:t>RJ-45</w:t>
       </w:r>
     </w:p>
+    <w:p>
+      <w:pPr>
+        <w:pStyle w:val="ZIKSHEADERTHIRD"/>
+        <w:tabs>
+          <w:tab w:val="clear" w:pos="567"/>
+          <w:tab w:val="left" w:pos="0" w:leader="none"/>
+        </w:tabs>
+        <w:spacing w:lineRule="auto" w:line="360" w:before="0" w:after="173"/>
+        <w:ind w:hanging="0" w:start="0"/>
+        <w:jc w:val="center"/>
+        <w:rPr>
+          <w:rFonts w:eastAsia="Helvetica-Bold"/>
+          <w:b w:val="false"/>
+          <w:bCs w:val="false"/>
+          <w:sz w:val="28"/>
+          <w:szCs w:val="28"/>
+          <w:lang w:val="en-US"/>
+        </w:rPr>
+      </w:pPr>
+      <w:r>
+        <w:rPr>
+          <w:rFonts w:eastAsia="Helvetica-Bold"/>
+          <w:b w:val="false"/>
+          <w:bCs w:val="false"/>
+          <w:sz w:val="28"/>
+          <w:szCs w:val="28"/>
+          <w:lang w:val="en-US"/>
+        </w:rPr>
+      </w:r>
+    </w:p>
+    <w:p>
+      <w:pPr>
+        <w:pStyle w:val="ZIKSHEADERTHIRD"/>
+        <w:widowControl/>
+        <w:tabs>
+          <w:tab w:val="clear" w:pos="567"/>
+          <w:tab w:val="left" w:pos="0" w:leader="none"/>
+        </w:tabs>
+        <w:suppressAutoHyphens w:val="true"/>
+        <w:bidi w:val="0"/>
+        <w:spacing w:lineRule="auto" w:line="360" w:before="0" w:after="173"/>
+        <w:ind w:firstLine="809" w:start="0" w:end="0"/>
+        <w:jc w:val="both"/>
+        <w:rPr>
+          <w:rFonts w:eastAsia="Helvetica-Bold"/>
+          <w:b w:val="false"/>
+          <w:bCs w:val="false"/>
+          <w:sz w:val="28"/>
+          <w:szCs w:val="28"/>
+          <w:lang w:val="en-US"/>
+        </w:rPr>
+      </w:pPr>
+      <w:r>
+        <w:rPr>
+          <w:rFonts w:eastAsia="Helvetica-Bold"/>
+          <w:b/>
+          <w:bCs/>
+          <w:sz w:val="28"/>
+          <w:szCs w:val="28"/>
+          <w:lang w:val="en-US"/>
+        </w:rPr>
+        <w:t xml:space="preserve">Завдання </w:t>
+      </w:r>
+      <w:r>
+        <w:rPr>
+          <w:rFonts w:eastAsia="Helvetica-Bold"/>
+          <w:b/>
+          <w:bCs/>
+          <w:sz w:val="28"/>
+          <w:szCs w:val="28"/>
+          <w:lang w:val="en-US"/>
+        </w:rPr>
+        <w:t xml:space="preserve">7. </w:t>
+      </w:r>
+      <w:r>
+        <w:rPr>
+          <w:rFonts w:eastAsia="Helvetica-Bold"/>
+          <w:b w:val="false"/>
+          <w:bCs w:val="false"/>
+          <w:sz w:val="28"/>
+          <w:szCs w:val="28"/>
+          <w:lang w:val="en-US"/>
+        </w:rPr>
+        <w:t>У середовищі програмного симулятора/емулятора створити проект мережі, у якому здійснити фізичне підключення робочої станції до комутатора за допомогою консольного кабелю (рис. 27). Виконати підключення з робочої станції до комутатора за допомогою термінальної програми. Визначити основні параметри комутатора та занотувати їх у вигляді табл. 12.</w:t>
+      </w:r>
+    </w:p>
+    <w:p>
+      <w:pPr>
+        <w:pStyle w:val="ZIKSHEADERTHIRD"/>
+        <w:tabs>
+          <w:tab w:val="clear" w:pos="567"/>
+          <w:tab w:val="left" w:pos="0" w:leader="none"/>
+        </w:tabs>
+        <w:spacing w:lineRule="auto" w:line="360" w:before="0" w:after="173"/>
+        <w:ind w:hanging="0" w:start="0"/>
+        <w:jc w:val="center"/>
+        <w:rPr>
+          <w:rFonts w:eastAsia="Helvetica-Bold"/>
+          <w:b w:val="false"/>
+          <w:bCs w:val="false"/>
+          <w:sz w:val="28"/>
+          <w:szCs w:val="28"/>
+          <w:lang w:val="en-US"/>
+        </w:rPr>
+      </w:pPr>
+      <w:r>
+        <w:rPr>
+          <w:rFonts w:eastAsia="Helvetica-Bold"/>
+          <w:b w:val="false"/>
+          <w:bCs w:val="false"/>
+          <w:sz w:val="28"/>
+          <w:szCs w:val="28"/>
+          <w:lang w:val="en-US"/>
+        </w:rPr>
+        <w:drawing>
+          <wp:inline distT="0" distB="0" distL="0" distR="0">
+            <wp:extent cx="6299835" cy="2451735"/>
+            <wp:effectExtent l="0" t="0" r="0" b="0"/>
+            <wp:docPr id="7" name="Image7"/>
+            <wp:cNvGraphicFramePr>
+              <a:graphicFrameLocks xmlns:a="http://schemas.openxmlformats.org/drawingml/2006/main" noChangeAspect="1"/>
+            </wp:cNvGraphicFramePr>
+            <a:graphic xmlns:a="http://schemas.openxmlformats.org/drawingml/2006/main">
+              <a:graphicData uri="http://schemas.openxmlformats.org/drawingml/2006/picture">
+                <pic:pic xmlns:pic="http://schemas.openxmlformats.org/drawingml/2006/picture">
+                  <pic:nvPicPr>
+                    <pic:cNvPr id="7" name="Image7"/>
+                    <pic:cNvPicPr>
+                      <a:picLocks noChangeAspect="1" noChangeArrowheads="1"/>
+                    </pic:cNvPicPr>
+                  </pic:nvPicPr>
+                  <pic:blipFill>
+                    <a:blip r:embed="rId8"/>
+                    <a:stretch>
+                      <a:fillRect/>
+                    </a:stretch>
+                  </pic:blipFill>
+                  <pic:spPr bwMode="auto">
+                    <a:xfrm>
+                      <a:off x="0" y="0"/>
+                      <a:ext cx="6299835" cy="2451735"/>
+                    </a:xfrm>
+                    <a:prstGeom prst="rect">
+                      <a:avLst/>
+                    </a:prstGeom>
+                    <a:noFill/>
+                  </pic:spPr>
+                </pic:pic>
+              </a:graphicData>
+            </a:graphic>
+          </wp:inline>
+        </w:drawing>
+      </w:r>
+    </w:p>
+    <w:p>
+      <w:pPr>
+        <w:pStyle w:val="Pictures"/>
+        <w:tabs>
+          <w:tab w:val="clear" w:pos="567"/>
+          <w:tab w:val="left" w:pos="0" w:leader="none"/>
+        </w:tabs>
+        <w:spacing w:lineRule="auto" w:line="360" w:before="0" w:after="173"/>
+        <w:ind w:hanging="0" w:start="0"/>
+        <w:jc w:val="center"/>
+        <w:rPr>
+          <w:rFonts w:eastAsia="Helvetica-Bold"/>
+          <w:b w:val="false"/>
+          <w:bCs w:val="false"/>
+          <w:sz w:val="28"/>
+          <w:szCs w:val="28"/>
+          <w:lang w:val="en-US"/>
+        </w:rPr>
+      </w:pPr>
+      <w:r>
+        <w:rPr>
+          <w:rFonts w:eastAsia="Helvetica-Bold"/>
+          <w:b w:val="false"/>
+          <w:bCs w:val="false"/>
+          <w:sz w:val="28"/>
+          <w:szCs w:val="28"/>
+          <w:lang w:val="en-US"/>
+        </w:rPr>
+        <w:t xml:space="preserve">Рис. </w:t>
+      </w:r>
+      <w:r>
+        <w:rPr>
+          <w:rFonts w:eastAsia="Helvetica-Bold"/>
+          <w:b w:val="false"/>
+          <w:bCs w:val="false"/>
+          <w:sz w:val="28"/>
+          <w:szCs w:val="28"/>
+          <w:lang w:val="en-US"/>
+        </w:rPr>
+        <w:t xml:space="preserve">7 </w:t>
+      </w:r>
+      <w:r>
+        <w:rPr>
+          <w:rFonts w:eastAsia="Helvetica-Bold"/>
+          <w:b w:val="false"/>
+          <w:bCs w:val="false"/>
+          <w:sz w:val="28"/>
+          <w:szCs w:val="28"/>
+          <w:lang w:val="en-US"/>
+        </w:rPr>
+        <w:t>Проект мережі</w:t>
+      </w:r>
+      <w:r>
+        <w:br w:type="page"/>
+      </w:r>
+    </w:p>
+    <w:p>
+      <w:pPr>
+        <w:pStyle w:val="ZIKSHEADERTHIRD"/>
+        <w:tabs>
+          <w:tab w:val="clear" w:pos="567"/>
+          <w:tab w:val="left" w:pos="0" w:leader="none"/>
+        </w:tabs>
+        <w:spacing w:lineRule="auto" w:line="360" w:before="0" w:after="173"/>
+        <w:ind w:hanging="0" w:start="0"/>
+        <w:jc w:val="center"/>
+        <w:rPr>
+          <w:rFonts w:eastAsia="Helvetica-Bold"/>
+          <w:b w:val="false"/>
+          <w:bCs w:val="false"/>
+          <w:sz w:val="28"/>
+          <w:szCs w:val="28"/>
+          <w:lang w:val="en-US"/>
+        </w:rPr>
+      </w:pPr>
+      <w:r>
+        <w:rPr>
+          <w:rFonts w:eastAsia="Helvetica-Bold"/>
+          <w:b w:val="false"/>
+          <w:bCs w:val="false"/>
+          <w:sz w:val="28"/>
+          <w:szCs w:val="28"/>
+          <w:lang w:val="en-US"/>
+        </w:rPr>
+        <w:drawing>
+          <wp:inline distT="0" distB="0" distL="0" distR="0">
+            <wp:extent cx="5581650" cy="6734175"/>
+            <wp:effectExtent l="0" t="0" r="0" b="0"/>
+            <wp:docPr id="8" name="Image8"/>
+            <wp:cNvGraphicFramePr>
+              <a:graphicFrameLocks xmlns:a="http://schemas.openxmlformats.org/drawingml/2006/main" noChangeAspect="1"/>
+            </wp:cNvGraphicFramePr>
+            <a:graphic xmlns:a="http://schemas.openxmlformats.org/drawingml/2006/main">
+              <a:graphicData uri="http://schemas.openxmlformats.org/drawingml/2006/picture">
+                <pic:pic xmlns:pic="http://schemas.openxmlformats.org/drawingml/2006/picture">
+                  <pic:nvPicPr>
+                    <pic:cNvPr id="8" name="Image8"/>
+                    <pic:cNvPicPr>
+                      <a:picLocks noChangeAspect="1" noChangeArrowheads="1"/>
+                    </pic:cNvPicPr>
+                  </pic:nvPicPr>
+                  <pic:blipFill>
+                    <a:blip r:embed="rId9"/>
+                    <a:stretch>
+                      <a:fillRect/>
+                    </a:stretch>
+                  </pic:blipFill>
+                  <pic:spPr bwMode="auto">
+                    <a:xfrm>
+                      <a:off x="0" y="0"/>
+                      <a:ext cx="5581650" cy="6734175"/>
+                    </a:xfrm>
+                    <a:prstGeom prst="rect">
+                      <a:avLst/>
+                    </a:prstGeom>
+                    <a:noFill/>
+                  </pic:spPr>
+                </pic:pic>
+              </a:graphicData>
+            </a:graphic>
+          </wp:inline>
+        </w:drawing>
+      </w:r>
+    </w:p>
+    <w:p>
+      <w:pPr>
+        <w:pStyle w:val="Pictures"/>
+        <w:tabs>
+          <w:tab w:val="clear" w:pos="567"/>
+          <w:tab w:val="left" w:pos="0" w:leader="none"/>
+        </w:tabs>
+        <w:spacing w:lineRule="auto" w:line="360" w:before="0" w:after="173"/>
+        <w:ind w:hanging="0" w:start="0"/>
+        <w:jc w:val="center"/>
+        <w:rPr>
+          <w:rFonts w:eastAsia="Helvetica-Bold"/>
+          <w:b w:val="false"/>
+          <w:bCs w:val="false"/>
+          <w:sz w:val="28"/>
+          <w:szCs w:val="28"/>
+          <w:lang w:val="en-US"/>
+        </w:rPr>
+      </w:pPr>
+      <w:r>
+        <w:rPr>
+          <w:rFonts w:eastAsia="Helvetica-Bold"/>
+          <w:b w:val="false"/>
+          <w:bCs w:val="false"/>
+          <w:sz w:val="28"/>
+          <w:szCs w:val="28"/>
+          <w:lang w:val="en-US"/>
+        </w:rPr>
+        <w:t xml:space="preserve">Рис. </w:t>
+      </w:r>
+      <w:r>
+        <w:rPr>
+          <w:rFonts w:eastAsia="Helvetica-Bold"/>
+          <w:b w:val="false"/>
+          <w:bCs w:val="false"/>
+          <w:sz w:val="28"/>
+          <w:szCs w:val="28"/>
+          <w:lang w:val="en-US"/>
+        </w:rPr>
+        <w:t>8 Результат виконання show version</w:t>
+      </w:r>
+    </w:p>
+    <w:p>
+      <w:pPr>
+        <w:pStyle w:val="ZIKSHEADERTHIRD"/>
+        <w:tabs>
+          <w:tab w:val="clear" w:pos="567"/>
+          <w:tab w:val="left" w:pos="0" w:leader="none"/>
+        </w:tabs>
+        <w:spacing w:lineRule="auto" w:line="360" w:before="0" w:after="173"/>
+        <w:ind w:hanging="0" w:start="0"/>
+        <w:jc w:val="center"/>
+        <w:rPr>
+          <w:rFonts w:eastAsia="Helvetica-Bold"/>
+          <w:b w:val="false"/>
+          <w:bCs w:val="false"/>
+          <w:sz w:val="28"/>
+          <w:szCs w:val="28"/>
+          <w:lang w:val="en-US"/>
+        </w:rPr>
+      </w:pPr>
+      <w:r>
+        <w:rPr>
+          <w:rFonts w:eastAsia="Helvetica-Bold"/>
+          <w:b w:val="false"/>
+          <w:bCs w:val="false"/>
+          <w:sz w:val="28"/>
+          <w:szCs w:val="28"/>
+          <w:lang w:val="en-US"/>
+        </w:rPr>
+        <w:drawing>
+          <wp:inline distT="0" distB="0" distL="0" distR="0">
+            <wp:extent cx="4781550" cy="685800"/>
+            <wp:effectExtent l="0" t="0" r="0" b="0"/>
+            <wp:docPr id="9" name="Image9"/>
+            <wp:cNvGraphicFramePr>
+              <a:graphicFrameLocks xmlns:a="http://schemas.openxmlformats.org/drawingml/2006/main" noChangeAspect="1"/>
+            </wp:cNvGraphicFramePr>
+            <a:graphic xmlns:a="http://schemas.openxmlformats.org/drawingml/2006/main">
+              <a:graphicData uri="http://schemas.openxmlformats.org/drawingml/2006/picture">
+                <pic:pic xmlns:pic="http://schemas.openxmlformats.org/drawingml/2006/picture">
+                  <pic:nvPicPr>
+                    <pic:cNvPr id="9" name="Image9"/>
+                    <pic:cNvPicPr>
+                      <a:picLocks noChangeAspect="1" noChangeArrowheads="1"/>
+                    </pic:cNvPicPr>
+                  </pic:nvPicPr>
+                  <pic:blipFill>
+                    <a:blip r:embed="rId10"/>
+                    <a:stretch>
+                      <a:fillRect/>
+                    </a:stretch>
+                  </pic:blipFill>
+                  <pic:spPr bwMode="auto">
+                    <a:xfrm>
+                      <a:off x="0" y="0"/>
+                      <a:ext cx="4781550" cy="685800"/>
+                    </a:xfrm>
+                    <a:prstGeom prst="rect">
+                      <a:avLst/>
+                    </a:prstGeom>
+                    <a:noFill/>
+                  </pic:spPr>
+                </pic:pic>
+              </a:graphicData>
+            </a:graphic>
+          </wp:inline>
+        </w:drawing>
+      </w:r>
+    </w:p>
+    <w:p>
+      <w:pPr>
+        <w:pStyle w:val="Pictures"/>
+        <w:tabs>
+          <w:tab w:val="clear" w:pos="567"/>
+          <w:tab w:val="left" w:pos="0" w:leader="none"/>
+        </w:tabs>
+        <w:spacing w:lineRule="auto" w:line="360" w:before="0" w:after="173"/>
+        <w:ind w:hanging="0" w:start="0"/>
+        <w:jc w:val="center"/>
+        <w:rPr>
+          <w:rFonts w:eastAsia="Helvetica-Bold"/>
+          <w:b w:val="false"/>
+          <w:bCs w:val="false"/>
+          <w:sz w:val="28"/>
+          <w:szCs w:val="28"/>
+          <w:lang w:val="en-US"/>
+        </w:rPr>
+      </w:pPr>
+      <w:r>
+        <w:rPr>
+          <w:rFonts w:eastAsia="Helvetica-Bold"/>
+          <w:b w:val="false"/>
+          <w:bCs w:val="false"/>
+          <w:sz w:val="28"/>
+          <w:szCs w:val="28"/>
+          <w:lang w:val="en-US"/>
+        </w:rPr>
+        <w:t xml:space="preserve">Рис. </w:t>
+      </w:r>
+      <w:r>
+        <w:rPr>
+          <w:rFonts w:eastAsia="Helvetica-Bold"/>
+          <w:b w:val="false"/>
+          <w:bCs w:val="false"/>
+          <w:sz w:val="28"/>
+          <w:szCs w:val="28"/>
+          <w:lang w:val="en-US"/>
+        </w:rPr>
+        <w:t>9 Результат виконання show flash</w:t>
+      </w:r>
+      <w:r>
+        <w:br w:type="page"/>
+      </w:r>
+    </w:p>
+    <w:p>
+      <w:pPr>
+        <w:pStyle w:val="Normal"/>
+        <w:ind w:hanging="0" w:start="0" w:end="0"/>
+        <w:jc w:val="end"/>
+        <w:rPr/>
+      </w:pPr>
+      <w:bookmarkStart w:id="0" w:name="tb_8"/>
+      <w:bookmarkEnd w:id="0"/>
+      <w:r>
+        <w:rPr/>
+        <w:t xml:space="preserve">Табл.1. </w:t>
+      </w:r>
+      <w:r>
+        <w:rPr/>
+        <w:t>П</w:t>
+      </w:r>
+      <w:r>
+        <w:rPr/>
+        <w:t>араметри комутатора</w:t>
+      </w:r>
+    </w:p>
+    <w:tbl>
+      <w:tblPr>
+        <w:tblW w:w="5000" w:type="pct"/>
+        <w:jc w:val="start"/>
+        <w:tblInd w:w="-5" w:type="dxa"/>
+        <w:tblLayout w:type="fixed"/>
+        <w:tblCellMar>
+          <w:top w:w="55" w:type="dxa"/>
+          <w:start w:w="55" w:type="dxa"/>
+          <w:bottom w:w="55" w:type="dxa"/>
+          <w:end w:w="55" w:type="dxa"/>
+        </w:tblCellMar>
+      </w:tblPr>
+      <w:tblGrid>
+        <w:gridCol w:w="4960"/>
+        <w:gridCol w:w="4961"/>
+      </w:tblGrid>
+      <w:tr>
+        <w:trPr/>
+        <w:tc>
+          <w:tcPr>
+            <w:tcW w:w="4960" w:type="dxa"/>
+            <w:tcBorders>
+              <w:top w:val="single" w:sz="4" w:space="0" w:color="000000"/>
+              <w:start w:val="single" w:sz="4" w:space="0" w:color="000000"/>
+              <w:bottom w:val="single" w:sz="4" w:space="0" w:color="000000"/>
+            </w:tcBorders>
+          </w:tcPr>
+          <w:p>
+            <w:pPr>
+              <w:pStyle w:val="TableContents"/>
+              <w:jc w:val="center"/>
+              <w:rPr>
+                <w:b/>
+                <w:bCs/>
+              </w:rPr>
+            </w:pPr>
+            <w:r>
+              <w:rPr>
+                <w:b/>
+                <w:bCs/>
+              </w:rPr>
+              <w:t>Параметр</w:t>
+            </w:r>
+          </w:p>
+        </w:tc>
+        <w:tc>
+          <w:tcPr>
+            <w:tcW w:w="4961" w:type="dxa"/>
+            <w:tcBorders>
+              <w:top w:val="single" w:sz="4" w:space="0" w:color="000000"/>
+              <w:start w:val="single" w:sz="4" w:space="0" w:color="000000"/>
+              <w:bottom w:val="single" w:sz="4" w:space="0" w:color="000000"/>
+              <w:end w:val="single" w:sz="4" w:space="0" w:color="000000"/>
+            </w:tcBorders>
+          </w:tcPr>
+          <w:p>
+            <w:pPr>
+              <w:pStyle w:val="TableContents"/>
+              <w:jc w:val="center"/>
+              <w:rPr>
+                <w:b/>
+                <w:bCs/>
+              </w:rPr>
+            </w:pPr>
+            <w:r>
+              <w:rPr>
+                <w:b/>
+                <w:bCs/>
+              </w:rPr>
+              <w:t>Значення</w:t>
+            </w:r>
+          </w:p>
+        </w:tc>
+      </w:tr>
+      <w:tr>
+        <w:trPr/>
+        <w:tc>
+          <w:tcPr>
+            <w:tcW w:w="4960" w:type="dxa"/>
+            <w:tcBorders>
+              <w:start w:val="single" w:sz="4" w:space="0" w:color="000000"/>
+              <w:bottom w:val="single" w:sz="4" w:space="0" w:color="000000"/>
+            </w:tcBorders>
+          </w:tcPr>
+          <w:p>
+            <w:pPr>
+              <w:pStyle w:val="TableContents"/>
+              <w:rPr/>
+            </w:pPr>
+            <w:r>
+              <w:rPr/>
+              <w:t>Модель комутатора</w:t>
+            </w:r>
+          </w:p>
+        </w:tc>
+        <w:tc>
+          <w:tcPr>
+            <w:tcW w:w="4961" w:type="dxa"/>
+            <w:tcBorders>
+              <w:start w:val="single" w:sz="4" w:space="0" w:color="000000"/>
+              <w:bottom w:val="single" w:sz="4" w:space="0" w:color="000000"/>
+              <w:end w:val="single" w:sz="4" w:space="0" w:color="000000"/>
+            </w:tcBorders>
+          </w:tcPr>
+          <w:p>
+            <w:pPr>
+              <w:pStyle w:val="BodyText"/>
+              <w:widowControl w:val="false"/>
+              <w:spacing w:lineRule="auto" w:line="240" w:before="0" w:after="0"/>
+              <w:ind w:hanging="0" w:start="0" w:end="0"/>
+              <w:rPr/>
+            </w:pPr>
+            <w:r>
+              <w:rPr/>
+              <w:t>WS-C2960-24TT-L</w:t>
+            </w:r>
+          </w:p>
+        </w:tc>
+      </w:tr>
+      <w:tr>
+        <w:trPr/>
+        <w:tc>
+          <w:tcPr>
+            <w:tcW w:w="4960" w:type="dxa"/>
+            <w:tcBorders>
+              <w:start w:val="single" w:sz="4" w:space="0" w:color="000000"/>
+              <w:bottom w:val="single" w:sz="4" w:space="0" w:color="000000"/>
+            </w:tcBorders>
+          </w:tcPr>
+          <w:p>
+            <w:pPr>
+              <w:pStyle w:val="TableContents"/>
+              <w:rPr/>
+            </w:pPr>
+            <w:r>
+              <w:rPr/>
+              <w:t>Модель та номер процесора</w:t>
+            </w:r>
+          </w:p>
+        </w:tc>
+        <w:tc>
+          <w:tcPr>
+            <w:tcW w:w="4961" w:type="dxa"/>
+            <w:tcBorders>
+              <w:start w:val="single" w:sz="4" w:space="0" w:color="000000"/>
+              <w:bottom w:val="single" w:sz="4" w:space="0" w:color="000000"/>
+              <w:end w:val="single" w:sz="4" w:space="0" w:color="000000"/>
+            </w:tcBorders>
+          </w:tcPr>
+          <w:p>
+            <w:pPr>
+              <w:pStyle w:val="BodyText"/>
+              <w:widowControl w:val="false"/>
+              <w:spacing w:lineRule="auto" w:line="240" w:before="0" w:after="0"/>
+              <w:ind w:hanging="0" w:start="0" w:end="0"/>
+              <w:rPr/>
+            </w:pPr>
+            <w:r>
+              <w:rPr/>
+              <w:t>cisco WS-C2960-24TT-L (PowerPC405) processor (revision B0) with 65536K bytes of memory</w:t>
+            </w:r>
+          </w:p>
+        </w:tc>
+      </w:tr>
+      <w:tr>
+        <w:trPr/>
+        <w:tc>
+          <w:tcPr>
+            <w:tcW w:w="4960" w:type="dxa"/>
+            <w:tcBorders>
+              <w:start w:val="single" w:sz="4" w:space="0" w:color="000000"/>
+              <w:bottom w:val="single" w:sz="4" w:space="0" w:color="000000"/>
+            </w:tcBorders>
+          </w:tcPr>
+          <w:p>
+            <w:pPr>
+              <w:pStyle w:val="TableContents"/>
+              <w:rPr/>
+            </w:pPr>
+            <w:r>
+              <w:rPr/>
+              <w:t>Об’єм пам’яті (RAM, Flash, NVRAM)</w:t>
+            </w:r>
+          </w:p>
+        </w:tc>
+        <w:tc>
+          <w:tcPr>
+            <w:tcW w:w="4961" w:type="dxa"/>
+            <w:tcBorders>
+              <w:start w:val="single" w:sz="4" w:space="0" w:color="000000"/>
+              <w:bottom w:val="single" w:sz="4" w:space="0" w:color="000000"/>
+              <w:end w:val="single" w:sz="4" w:space="0" w:color="000000"/>
+            </w:tcBorders>
+          </w:tcPr>
+          <w:p>
+            <w:pPr>
+              <w:pStyle w:val="TableContents"/>
+              <w:rPr/>
+            </w:pPr>
+            <w:r>
+              <w:rPr/>
+              <w:t xml:space="preserve">65536K bytes of </w:t>
+            </w:r>
+            <w:r>
+              <w:rPr/>
+              <w:t>RAM, 4670455</w:t>
+            </w:r>
+          </w:p>
+          <w:p>
+            <w:pPr>
+              <w:pStyle w:val="TableContents"/>
+              <w:rPr/>
+            </w:pPr>
+            <w:r>
+              <w:rPr/>
+              <w:t>bytes of Flash, 64K bytes of flash-simulated non-volatile configuration memory</w:t>
+            </w:r>
+          </w:p>
+        </w:tc>
+      </w:tr>
+      <w:tr>
+        <w:trPr/>
+        <w:tc>
+          <w:tcPr>
+            <w:tcW w:w="4960" w:type="dxa"/>
+            <w:tcBorders>
+              <w:start w:val="single" w:sz="4" w:space="0" w:color="000000"/>
+              <w:bottom w:val="single" w:sz="4" w:space="0" w:color="000000"/>
+            </w:tcBorders>
+          </w:tcPr>
+          <w:p>
+            <w:pPr>
+              <w:pStyle w:val="TableContents"/>
+              <w:rPr/>
+            </w:pPr>
+            <w:r>
+              <w:rPr/>
+              <w:t>Кількість інтерфейсів Ethetnet/Fast Ethernet</w:t>
+            </w:r>
+          </w:p>
+        </w:tc>
+        <w:tc>
+          <w:tcPr>
+            <w:tcW w:w="4961" w:type="dxa"/>
+            <w:tcBorders>
+              <w:start w:val="single" w:sz="4" w:space="0" w:color="000000"/>
+              <w:bottom w:val="single" w:sz="4" w:space="0" w:color="000000"/>
+              <w:end w:val="single" w:sz="4" w:space="0" w:color="000000"/>
+            </w:tcBorders>
+          </w:tcPr>
+          <w:p>
+            <w:pPr>
+              <w:pStyle w:val="BodyText"/>
+              <w:widowControl w:val="false"/>
+              <w:spacing w:lineRule="auto" w:line="240" w:before="0" w:after="0"/>
+              <w:ind w:hanging="0" w:start="0" w:end="0"/>
+              <w:rPr/>
+            </w:pPr>
+            <w:r>
+              <w:rPr/>
+              <w:t>1 Virtual Ethernet interface</w:t>
+            </w:r>
+          </w:p>
+          <w:p>
+            <w:pPr>
+              <w:pStyle w:val="BodyText"/>
+              <w:widowControl w:val="false"/>
+              <w:spacing w:lineRule="auto" w:line="240" w:before="0" w:after="0"/>
+              <w:ind w:hanging="0" w:start="0" w:end="0"/>
+              <w:rPr/>
+            </w:pPr>
+            <w:r>
+              <w:rPr/>
+              <w:t>24 FastEthernet interfaces</w:t>
+            </w:r>
+          </w:p>
+        </w:tc>
+      </w:tr>
+      <w:tr>
+        <w:trPr/>
+        <w:tc>
+          <w:tcPr>
+            <w:tcW w:w="4960" w:type="dxa"/>
+            <w:tcBorders>
+              <w:start w:val="single" w:sz="4" w:space="0" w:color="000000"/>
+              <w:bottom w:val="single" w:sz="4" w:space="0" w:color="000000"/>
+            </w:tcBorders>
+          </w:tcPr>
+          <w:p>
+            <w:pPr>
+              <w:pStyle w:val="TableContents"/>
+              <w:rPr/>
+            </w:pPr>
+            <w:r>
+              <w:rPr/>
+              <w:t>Кількість інтерфейсів Gigabit Ethernet</w:t>
+            </w:r>
+          </w:p>
+        </w:tc>
+        <w:tc>
+          <w:tcPr>
+            <w:tcW w:w="4961" w:type="dxa"/>
+            <w:tcBorders>
+              <w:start w:val="single" w:sz="4" w:space="0" w:color="000000"/>
+              <w:bottom w:val="single" w:sz="4" w:space="0" w:color="000000"/>
+              <w:end w:val="single" w:sz="4" w:space="0" w:color="000000"/>
+            </w:tcBorders>
+          </w:tcPr>
+          <w:p>
+            <w:pPr>
+              <w:pStyle w:val="TableContents"/>
+              <w:rPr/>
+            </w:pPr>
+            <w:r>
+              <w:rPr/>
+              <w:t>2 Gigabit Ethernet interfaces</w:t>
+            </w:r>
+          </w:p>
+        </w:tc>
+      </w:tr>
+      <w:tr>
+        <w:trPr/>
+        <w:tc>
+          <w:tcPr>
+            <w:tcW w:w="4960" w:type="dxa"/>
+            <w:tcBorders>
+              <w:start w:val="single" w:sz="4" w:space="0" w:color="000000"/>
+              <w:bottom w:val="single" w:sz="4" w:space="0" w:color="000000"/>
+            </w:tcBorders>
+          </w:tcPr>
+          <w:p>
+            <w:pPr>
+              <w:pStyle w:val="TableContents"/>
+              <w:rPr/>
+            </w:pPr>
+            <w:r>
+              <w:rPr/>
+              <w:t>Серійний номер системи</w:t>
+            </w:r>
+          </w:p>
+        </w:tc>
+        <w:tc>
+          <w:tcPr>
+            <w:tcW w:w="4961" w:type="dxa"/>
+            <w:tcBorders>
+              <w:start w:val="single" w:sz="4" w:space="0" w:color="000000"/>
+              <w:bottom w:val="single" w:sz="4" w:space="0" w:color="000000"/>
+              <w:end w:val="single" w:sz="4" w:space="0" w:color="000000"/>
+            </w:tcBorders>
+          </w:tcPr>
+          <w:p>
+            <w:pPr>
+              <w:pStyle w:val="BodyText"/>
+              <w:widowControl w:val="false"/>
+              <w:spacing w:lineRule="auto" w:line="240" w:before="0" w:after="0"/>
+              <w:ind w:hanging="0" w:start="0" w:end="0"/>
+              <w:rPr/>
+            </w:pPr>
+            <w:r>
+              <w:rPr/>
+              <w:t>FOC1010X104</w:t>
+            </w:r>
+          </w:p>
+        </w:tc>
+      </w:tr>
+      <w:tr>
+        <w:trPr/>
+        <w:tc>
+          <w:tcPr>
+            <w:tcW w:w="4960" w:type="dxa"/>
+            <w:tcBorders>
+              <w:start w:val="single" w:sz="4" w:space="0" w:color="000000"/>
+              <w:bottom w:val="single" w:sz="4" w:space="0" w:color="000000"/>
+            </w:tcBorders>
+          </w:tcPr>
+          <w:p>
+            <w:pPr>
+              <w:pStyle w:val="TableContents"/>
+              <w:rPr/>
+            </w:pPr>
+            <w:r>
+              <w:rPr/>
+              <w:t>Серійний номер материнської плати</w:t>
+            </w:r>
+          </w:p>
+        </w:tc>
+        <w:tc>
+          <w:tcPr>
+            <w:tcW w:w="4961" w:type="dxa"/>
+            <w:tcBorders>
+              <w:start w:val="single" w:sz="4" w:space="0" w:color="000000"/>
+              <w:bottom w:val="single" w:sz="4" w:space="0" w:color="000000"/>
+              <w:end w:val="single" w:sz="4" w:space="0" w:color="000000"/>
+            </w:tcBorders>
+          </w:tcPr>
+          <w:p>
+            <w:pPr>
+              <w:pStyle w:val="BodyText"/>
+              <w:widowControl w:val="false"/>
+              <w:spacing w:lineRule="auto" w:line="240" w:before="0" w:after="0"/>
+              <w:ind w:hanging="0" w:start="0" w:end="0"/>
+              <w:rPr/>
+            </w:pPr>
+            <w:r>
+              <w:rPr/>
+              <w:t>FOC10093R12</w:t>
+            </w:r>
+          </w:p>
+        </w:tc>
+      </w:tr>
+      <w:tr>
+        <w:trPr/>
+        <w:tc>
+          <w:tcPr>
+            <w:tcW w:w="4960" w:type="dxa"/>
+            <w:tcBorders>
+              <w:start w:val="single" w:sz="4" w:space="0" w:color="000000"/>
+              <w:bottom w:val="single" w:sz="4" w:space="0" w:color="000000"/>
+            </w:tcBorders>
+          </w:tcPr>
+          <w:p>
+            <w:pPr>
+              <w:pStyle w:val="TableContents"/>
+              <w:rPr/>
+            </w:pPr>
+            <w:r>
+              <w:rPr/>
+              <w:t>Серійний номер блока живлення</w:t>
+            </w:r>
+          </w:p>
+        </w:tc>
+        <w:tc>
+          <w:tcPr>
+            <w:tcW w:w="4961" w:type="dxa"/>
+            <w:tcBorders>
+              <w:start w:val="single" w:sz="4" w:space="0" w:color="000000"/>
+              <w:bottom w:val="single" w:sz="4" w:space="0" w:color="000000"/>
+              <w:end w:val="single" w:sz="4" w:space="0" w:color="000000"/>
+            </w:tcBorders>
+          </w:tcPr>
+          <w:p>
+            <w:pPr>
+              <w:pStyle w:val="BodyText"/>
+              <w:widowControl w:val="false"/>
+              <w:spacing w:lineRule="auto" w:line="240" w:before="0" w:after="0"/>
+              <w:ind w:hanging="0" w:start="0" w:end="0"/>
+              <w:rPr/>
+            </w:pPr>
+            <w:r>
+              <w:rPr/>
+              <w:t>AZS1007032H</w:t>
+            </w:r>
+          </w:p>
+        </w:tc>
+      </w:tr>
+      <w:tr>
+        <w:trPr/>
+        <w:tc>
+          <w:tcPr>
+            <w:tcW w:w="4960" w:type="dxa"/>
+            <w:tcBorders>
+              <w:start w:val="single" w:sz="4" w:space="0" w:color="000000"/>
+              <w:bottom w:val="single" w:sz="4" w:space="0" w:color="000000"/>
+            </w:tcBorders>
+          </w:tcPr>
+          <w:p>
+            <w:pPr>
+              <w:pStyle w:val="TableContents"/>
+              <w:rPr/>
+            </w:pPr>
+            <w:r>
+              <w:rPr/>
+              <w:t>Базова МАС адреса блока управління</w:t>
+            </w:r>
+          </w:p>
+        </w:tc>
+        <w:tc>
+          <w:tcPr>
+            <w:tcW w:w="4961" w:type="dxa"/>
+            <w:tcBorders>
+              <w:start w:val="single" w:sz="4" w:space="0" w:color="000000"/>
+              <w:bottom w:val="single" w:sz="4" w:space="0" w:color="000000"/>
+              <w:end w:val="single" w:sz="4" w:space="0" w:color="000000"/>
+            </w:tcBorders>
+          </w:tcPr>
+          <w:p>
+            <w:pPr>
+              <w:pStyle w:val="BodyText"/>
+              <w:widowControl w:val="false"/>
+              <w:spacing w:lineRule="auto" w:line="240" w:before="0" w:after="0"/>
+              <w:ind w:hanging="0" w:start="0" w:end="0"/>
+              <w:rPr/>
+            </w:pPr>
+            <w:r>
+              <w:rPr/>
+              <w:t>00:60:5C:72:01:26</w:t>
+            </w:r>
+          </w:p>
+        </w:tc>
+      </w:tr>
+      <w:tr>
+        <w:trPr/>
+        <w:tc>
+          <w:tcPr>
+            <w:tcW w:w="4960" w:type="dxa"/>
+            <w:tcBorders>
+              <w:start w:val="single" w:sz="4" w:space="0" w:color="000000"/>
+              <w:bottom w:val="single" w:sz="4" w:space="0" w:color="000000"/>
+            </w:tcBorders>
+          </w:tcPr>
+          <w:p>
+            <w:pPr>
+              <w:pStyle w:val="TableContents"/>
+              <w:rPr/>
+            </w:pPr>
+            <w:r>
+              <w:rPr/>
+              <w:t>Конфігураційний регістр</w:t>
+            </w:r>
+          </w:p>
+        </w:tc>
+        <w:tc>
+          <w:tcPr>
+            <w:tcW w:w="4961" w:type="dxa"/>
+            <w:tcBorders>
+              <w:start w:val="single" w:sz="4" w:space="0" w:color="000000"/>
+              <w:bottom w:val="single" w:sz="4" w:space="0" w:color="000000"/>
+              <w:end w:val="single" w:sz="4" w:space="0" w:color="000000"/>
+            </w:tcBorders>
+          </w:tcPr>
+          <w:p>
+            <w:pPr>
+              <w:pStyle w:val="TableContents"/>
+              <w:rPr/>
+            </w:pPr>
+            <w:r>
+              <w:rPr/>
+              <w:t>0xF</w:t>
+            </w:r>
+          </w:p>
+        </w:tc>
+      </w:tr>
+      <w:tr>
+        <w:trPr/>
+        <w:tc>
+          <w:tcPr>
+            <w:tcW w:w="4960" w:type="dxa"/>
+            <w:tcBorders>
+              <w:start w:val="single" w:sz="4" w:space="0" w:color="000000"/>
+              <w:bottom w:val="single" w:sz="4" w:space="0" w:color="000000"/>
+            </w:tcBorders>
+          </w:tcPr>
+          <w:p>
+            <w:pPr>
+              <w:pStyle w:val="TableContents"/>
+              <w:rPr/>
+            </w:pPr>
+            <w:r>
+              <w:rPr/>
+              <w:t>Версія IOS</w:t>
+            </w:r>
+          </w:p>
+        </w:tc>
+        <w:tc>
+          <w:tcPr>
+            <w:tcW w:w="4961" w:type="dxa"/>
+            <w:tcBorders>
+              <w:start w:val="single" w:sz="4" w:space="0" w:color="000000"/>
+              <w:bottom w:val="single" w:sz="4" w:space="0" w:color="000000"/>
+              <w:end w:val="single" w:sz="4" w:space="0" w:color="000000"/>
+            </w:tcBorders>
+          </w:tcPr>
+          <w:p>
+            <w:pPr>
+              <w:pStyle w:val="BodyText"/>
+              <w:widowControl w:val="false"/>
+              <w:spacing w:lineRule="auto" w:line="240" w:before="0" w:after="0"/>
+              <w:ind w:hanging="0" w:start="0" w:end="0"/>
+              <w:rPr/>
+            </w:pPr>
+            <w:r>
+              <w:rPr/>
+              <w:t>Version 15.0(2)SE4</w:t>
+            </w:r>
+          </w:p>
+        </w:tc>
+      </w:tr>
+      <w:tr>
+        <w:trPr/>
+        <w:tc>
+          <w:tcPr>
+            <w:tcW w:w="4960" w:type="dxa"/>
+            <w:tcBorders>
+              <w:start w:val="single" w:sz="4" w:space="0" w:color="000000"/>
+              <w:bottom w:val="single" w:sz="4" w:space="0" w:color="000000"/>
+            </w:tcBorders>
+          </w:tcPr>
+          <w:p>
+            <w:pPr>
+              <w:pStyle w:val="TableContents"/>
+              <w:rPr/>
+            </w:pPr>
+            <w:r>
+              <w:rPr/>
+              <w:t>Образ IOS</w:t>
+            </w:r>
+          </w:p>
+        </w:tc>
+        <w:tc>
+          <w:tcPr>
+            <w:tcW w:w="4961" w:type="dxa"/>
+            <w:tcBorders>
+              <w:start w:val="single" w:sz="4" w:space="0" w:color="000000"/>
+              <w:bottom w:val="single" w:sz="4" w:space="0" w:color="000000"/>
+              <w:end w:val="single" w:sz="4" w:space="0" w:color="000000"/>
+            </w:tcBorders>
+          </w:tcPr>
+          <w:p>
+            <w:pPr>
+              <w:pStyle w:val="BodyText"/>
+              <w:widowControl w:val="false"/>
+              <w:spacing w:lineRule="auto" w:line="240" w:before="0" w:after="0"/>
+              <w:ind w:hanging="0" w:start="0" w:end="0"/>
+              <w:rPr/>
+            </w:pPr>
+            <w:r>
+              <w:rPr/>
+              <w:t>flash:c2960-lanbasek9-mz.150-2.SE4.bin</w:t>
+            </w:r>
+          </w:p>
+        </w:tc>
+      </w:tr>
+      <w:tr>
+        <w:trPr/>
+        <w:tc>
+          <w:tcPr>
+            <w:tcW w:w="4960" w:type="dxa"/>
+            <w:tcBorders>
+              <w:start w:val="single" w:sz="4" w:space="0" w:color="000000"/>
+              <w:bottom w:val="single" w:sz="4" w:space="0" w:color="000000"/>
+            </w:tcBorders>
+          </w:tcPr>
+          <w:p>
+            <w:pPr>
+              <w:pStyle w:val="TableContents"/>
+              <w:rPr/>
+            </w:pPr>
+            <w:r>
+              <w:rPr/>
+              <w:t>Розмір файла образу IOS</w:t>
+            </w:r>
+          </w:p>
+        </w:tc>
+        <w:tc>
+          <w:tcPr>
+            <w:tcW w:w="4961" w:type="dxa"/>
+            <w:tcBorders>
+              <w:start w:val="single" w:sz="4" w:space="0" w:color="000000"/>
+              <w:bottom w:val="single" w:sz="4" w:space="0" w:color="000000"/>
+              <w:end w:val="single" w:sz="4" w:space="0" w:color="000000"/>
+            </w:tcBorders>
+          </w:tcPr>
+          <w:p>
+            <w:pPr>
+              <w:pStyle w:val="BodyText"/>
+              <w:widowControl w:val="false"/>
+              <w:spacing w:lineRule="auto" w:line="240" w:before="0" w:after="0"/>
+              <w:ind w:hanging="0" w:start="0" w:end="0"/>
+              <w:rPr/>
+            </w:pPr>
+            <w:r>
+              <w:rPr/>
+              <w:t xml:space="preserve">4670455 </w:t>
+            </w:r>
+            <w:r>
+              <w:rPr/>
+              <w:t>bytes</w:t>
+            </w:r>
+          </w:p>
+        </w:tc>
+      </w:tr>
+    </w:tbl>
+    <w:p>
+      <w:pPr>
+        <w:pStyle w:val="ZIKSHEADERTHIRD"/>
+        <w:widowControl/>
+        <w:tabs>
+          <w:tab w:val="clear" w:pos="567"/>
+          <w:tab w:val="left" w:pos="0" w:leader="none"/>
+        </w:tabs>
+        <w:suppressAutoHyphens w:val="true"/>
+        <w:bidi w:val="0"/>
+        <w:spacing w:lineRule="auto" w:line="360" w:before="173" w:after="173"/>
+        <w:ind w:firstLine="809" w:start="0" w:end="0"/>
+        <w:jc w:val="both"/>
+        <w:rPr/>
+      </w:pPr>
+      <w:r>
+        <w:rPr>
+          <w:rFonts w:eastAsia="Helvetica-Bold"/>
+          <w:b/>
+          <w:bCs/>
+          <w:sz w:val="28"/>
+          <w:szCs w:val="28"/>
+          <w:lang w:val="en-US"/>
+        </w:rPr>
+        <w:t>Висновок:</w:t>
+      </w:r>
+      <w:r>
+        <w:rPr>
+          <w:rFonts w:eastAsia="Helvetica-Bold"/>
+          <w:b w:val="false"/>
+          <w:bCs w:val="false"/>
+          <w:sz w:val="28"/>
+          <w:szCs w:val="28"/>
+          <w:lang w:val="en-US"/>
+        </w:rPr>
+        <w:t xml:space="preserve"> </w:t>
+      </w:r>
+      <w:r>
+        <w:rPr/>
+        <w:t>Таким чином, дане заняття охопило ключові аспекти роботи з керованими комутаторами Cisco та операційною системою Cisco IOS. Воно дозволило сформувати загальне уявлення про архітектуру комутаторів, освоїти фундаментальні можливості Cisco IOS та опанувати базові навички її використання для налаштування та діагностики основних параметрів мережевих пристроїв.</w:t>
+      </w:r>
+    </w:p>
     <w:sectPr>
-      <w:headerReference w:type="even" r:id="rId6"/>
-      <w:headerReference w:type="default" r:id="rId7"/>
-      <w:headerReference w:type="first" r:id="rId8"/>
+      <w:headerReference w:type="even" r:id="rId11"/>
+      <w:headerReference w:type="default" r:id="rId12"/>
+      <w:headerReference w:type="first" r:id="rId13"/>
       <w:type w:val="nextPage"/>
       <w:pgSz w:w="11906" w:h="16838"/>
       <w:pgMar w:left="1418" w:right="567" w:gutter="0" w:header="709" w:top="766" w:footer="0" w:bottom="1701"/>
@@ -842,7 +2607,7 @@
       <mc:AlternateContent>
         <mc:Choice Requires="wpg">
           <w:drawing>
-            <wp:anchor behindDoc="1" distT="13335" distB="13335" distL="13335" distR="9525" simplePos="0" locked="0" layoutInCell="1" allowOverlap="1" relativeHeight="14" wp14:anchorId="10994A40">
+            <wp:anchor behindDoc="1" distT="13335" distB="13335" distL="13335" distR="9525" simplePos="0" locked="0" layoutInCell="1" allowOverlap="1" relativeHeight="50" wp14:anchorId="10994A40">
               <wp:simplePos x="0" y="0"/>
               <wp:positionH relativeFrom="column">
                 <wp:posOffset>-229235</wp:posOffset>
@@ -853,7 +2618,7 @@
               <wp:extent cx="6656705" cy="10290175"/>
               <wp:effectExtent l="13335" t="13335" r="9525" b="13335"/>
               <wp:wrapNone/>
-              <wp:docPr id="5" name="Группа 60"/>
+              <wp:docPr id="10" name="Группа 60"/>
               <a:graphic xmlns:a="http://schemas.openxmlformats.org/drawingml/2006/main">
                 <a:graphicData uri="http://schemas.microsoft.com/office/word/2010/wordprocessingGroup">
                   <wpg:wgp>
@@ -867,12 +2632,12 @@
                       </a:xfrm>
                     </wpg:grpSpPr>
                     <wps:wsp>
-                      <wps:cNvPr id="6" name="Rectangle 2"/>
+                      <wps:cNvPr id="11" name="Rectangle 2"/>
                       <wps:cNvSpPr/>
                       <wps:spPr>
                         <a:xfrm>
                           <a:off x="748080" y="9753120"/>
-                          <a:ext cx="862920" cy="174600"/>
+                          <a:ext cx="862200" cy="173880"/>
                         </a:xfrm>
                         <a:prstGeom prst="rect">
                           <a:avLst/>
@@ -961,12 +2726,12 @@
                           </a:xfrm>
                         </wpg:grpSpPr>
                         <wps:wsp>
-                          <wps:cNvPr id="7" name="Rectangle 5"/>
+                          <wps:cNvPr id="12" name="Rectangle 5"/>
                           <wps:cNvSpPr/>
                           <wps:spPr>
                             <a:xfrm>
                               <a:off x="0" y="0"/>
-                              <a:ext cx="6653520" cy="10289520"/>
+                              <a:ext cx="6652800" cy="10288800"/>
                             </a:xfrm>
                             <a:prstGeom prst="rect">
                               <a:avLst/>
@@ -1238,12 +3003,12 @@
                           <wps:bodyPr/>
                         </wps:wsp>
                         <wps:wsp>
-                          <wps:cNvPr id="8" name="Rectangle 16"/>
+                          <wps:cNvPr id="13" name="Rectangle 16"/>
                           <wps:cNvSpPr/>
                           <wps:spPr>
                             <a:xfrm>
                               <a:off x="17640" y="10120680"/>
-                              <a:ext cx="326880" cy="153000"/>
+                              <a:ext cx="326520" cy="152280"/>
                             </a:xfrm>
                             <a:prstGeom prst="rect">
                               <a:avLst/>
@@ -1285,12 +3050,12 @@
                           </wps:bodyPr>
                         </wps:wsp>
                         <wps:wsp>
-                          <wps:cNvPr id="9" name="Rectangle 17"/>
+                          <wps:cNvPr id="14" name="Rectangle 17"/>
                           <wps:cNvSpPr/>
                           <wps:spPr>
                             <a:xfrm>
                               <a:off x="379080" y="10120680"/>
-                              <a:ext cx="326880" cy="153000"/>
+                              <a:ext cx="326520" cy="152280"/>
                             </a:xfrm>
                             <a:prstGeom prst="rect">
                               <a:avLst/>
@@ -1332,12 +3097,12 @@
                           </wps:bodyPr>
                         </wps:wsp>
                         <wps:wsp>
-                          <wps:cNvPr id="10" name="Rectangle 18"/>
+                          <wps:cNvPr id="15" name="Rectangle 18"/>
                           <wps:cNvSpPr/>
                           <wps:spPr>
                             <a:xfrm>
                               <a:off x="754920" y="10120680"/>
-                              <a:ext cx="850320" cy="153000"/>
+                              <a:ext cx="849600" cy="152280"/>
                             </a:xfrm>
                             <a:prstGeom prst="rect">
                               <a:avLst/>
@@ -1466,12 +3231,12 @@
                           </wps:bodyPr>
                         </wps:wsp>
                         <wps:wsp>
-                          <wps:cNvPr id="11" name="Rectangle 19"/>
+                          <wps:cNvPr id="16" name="Rectangle 19"/>
                           <wps:cNvSpPr/>
                           <wps:spPr>
                             <a:xfrm>
                               <a:off x="1659240" y="10120680"/>
-                              <a:ext cx="504720" cy="153000"/>
+                              <a:ext cx="504360" cy="152280"/>
                             </a:xfrm>
                             <a:prstGeom prst="rect">
                               <a:avLst/>
@@ -1513,12 +3278,12 @@
                           </wps:bodyPr>
                         </wps:wsp>
                         <wps:wsp>
-                          <wps:cNvPr id="12" name="Rectangle 20"/>
+                          <wps:cNvPr id="17" name="Rectangle 20"/>
                           <wps:cNvSpPr/>
                           <wps:spPr>
                             <a:xfrm>
                               <a:off x="2198880" y="10120680"/>
-                              <a:ext cx="326880" cy="153000"/>
+                              <a:ext cx="326520" cy="152280"/>
                             </a:xfrm>
                             <a:prstGeom prst="rect">
                               <a:avLst/>
@@ -1560,12 +3325,12 @@
                           </wps:bodyPr>
                         </wps:wsp>
                         <wps:wsp>
-                          <wps:cNvPr id="13" name="Rectangle 21"/>
+                          <wps:cNvPr id="18" name="Rectangle 21"/>
                           <wps:cNvSpPr/>
                           <wps:spPr>
                             <a:xfrm>
                               <a:off x="6310080" y="9769320"/>
-                              <a:ext cx="326880" cy="152280"/>
+                              <a:ext cx="326520" cy="151920"/>
                             </a:xfrm>
                             <a:prstGeom prst="rect">
                               <a:avLst/>
@@ -1607,12 +3372,12 @@
                           </wps:bodyPr>
                         </wps:wsp>
                         <wps:wsp>
-                          <wps:cNvPr id="14" name="Rectangle 22"/>
+                          <wps:cNvPr id="19" name="Rectangle 22"/>
                           <wps:cNvSpPr/>
                           <wps:spPr>
                             <a:xfrm>
                               <a:off x="6310080" y="10005120"/>
-                              <a:ext cx="326880" cy="211320"/>
+                              <a:ext cx="326520" cy="210960"/>
                             </a:xfrm>
                             <a:prstGeom prst="rect">
                               <a:avLst/>
@@ -1677,7 +3442,7 @@
                                     <w:rFonts w:ascii="Times New Roman" w:hAnsi="Times New Roman"/>
                                     <w:lang w:val="ru-RU"/>
                                   </w:rPr>
-                                  <w:t>3</w:t>
+                                  <w:t>6</w:t>
                                 </w:r>
                                 <w:r>
                                   <w:rPr>
@@ -1695,12 +3460,12 @@
                           </wps:bodyPr>
                         </wps:wsp>
                         <wps:wsp>
-                          <wps:cNvPr id="15" name="Rectangle 23"/>
+                          <wps:cNvPr id="20" name="Rectangle 23"/>
                           <wps:cNvSpPr/>
                           <wps:spPr>
                             <a:xfrm>
                               <a:off x="2578680" y="9894600"/>
-                              <a:ext cx="3681720" cy="239400"/>
+                              <a:ext cx="3681000" cy="238680"/>
                             </a:xfrm>
                             <a:prstGeom prst="rect">
                               <a:avLst/>
@@ -1847,12 +3612,12 @@
                         </wps:wsp>
                       </wpg:grpSp>
                       <wps:wsp>
-                        <wps:cNvPr id="16" name="Rectangle 24"/>
+                        <wps:cNvPr id="21" name="Rectangle 24"/>
                         <wps:cNvSpPr/>
                         <wps:spPr>
                           <a:xfrm>
                             <a:off x="748080" y="9928080"/>
-                            <a:ext cx="877680" cy="170640"/>
+                            <a:ext cx="876960" cy="170280"/>
                           </a:xfrm>
                           <a:prstGeom prst="rect">
                             <a:avLst/>
@@ -1902,7 +3667,7 @@
         <mc:Fallback>
           <w:pict>
             <v:group id="shape_0" alt="Группа 60" style="position:absolute;margin-left:-18.05pt;margin-top:-20.95pt;width:524.1pt;height:810.2pt" coordorigin="-361,-419" coordsize="10482,16204">
-              <v:rect id="shape_0" ID="Rectangle 2" path="m0,0l-2147483645,0l-2147483645,-2147483646l0,-2147483646xe" stroked="f" o:allowincell="f" style="position:absolute;left:817;top:14940;width:1358;height:274;mso-wrap-style:square;v-text-anchor:top">
+              <v:rect id="shape_0" ID="Rectangle 2" path="m0,0l-2147483645,0l-2147483645,-2147483646l0,-2147483646xe" stroked="f" o:allowincell="f" style="position:absolute;left:817;top:14940;width:1357;height:273;mso-wrap-style:square;v-text-anchor:top">
                 <v:fill o:detectmouseclick="t" on="false"/>
                 <v:stroke color="#3465a4" joinstyle="round" endcap="flat"/>
                 <v:textbox>
@@ -1961,7 +3726,7 @@
               </v:rect>
               <v:group id="shape_0" style="position:absolute;left:-361;top:-419;width:10482;height:16204">
                 <v:group id="shape_0" style="position:absolute;left:-361;top:-419;width:10482;height:16204">
-                  <v:rect id="shape_0" ID="Rectangle 5" path="m0,0l-2147483645,0l-2147483645,-2147483646l0,-2147483646xe" stroked="t" o:allowincell="f" style="position:absolute;left:-361;top:-419;width:10477;height:16203;mso-wrap-style:none;v-text-anchor:middle">
+                  <v:rect id="shape_0" ID="Rectangle 5" path="m0,0l-2147483645,0l-2147483645,-2147483646l0,-2147483646xe" stroked="t" o:allowincell="f" style="position:absolute;left:-361;top:-419;width:10476;height:16202;mso-wrap-style:none;v-text-anchor:middle">
                     <v:fill o:detectmouseclick="t" on="false"/>
                     <v:stroke color="black" weight="25560" joinstyle="miter" endcap="flat"/>
                     <w10:wrap type="none"/>
@@ -2016,7 +3781,7 @@
                     <v:fill o:detectmouseclick="t" on="false"/>
                     <w10:wrap type="none"/>
                   </v:line>
-                  <v:rect id="shape_0" ID="Rectangle 16" path="m0,0l-2147483645,0l-2147483645,-2147483646l0,-2147483646xe" stroked="f" o:allowincell="f" style="position:absolute;left:-333;top:15519;width:514;height:240;mso-wrap-style:square;v-text-anchor:top">
+                  <v:rect id="shape_0" ID="Rectangle 16" path="m0,0l-2147483645,0l-2147483645,-2147483646l0,-2147483646xe" stroked="f" o:allowincell="f" style="position:absolute;left:-333;top:15519;width:513;height:239;mso-wrap-style:square;v-text-anchor:top">
                     <v:fill o:detectmouseclick="t" on="false"/>
                     <v:stroke color="#3465a4" joinstyle="round" endcap="flat"/>
                     <v:textbox>
@@ -2042,7 +3807,7 @@
                     </v:textbox>
                     <w10:wrap type="none"/>
                   </v:rect>
-                  <v:rect id="shape_0" ID="Rectangle 17" path="m0,0l-2147483645,0l-2147483645,-2147483646l0,-2147483646xe" stroked="f" o:allowincell="f" style="position:absolute;left:236;top:15519;width:514;height:240;mso-wrap-style:square;v-text-anchor:top">
+                  <v:rect id="shape_0" ID="Rectangle 17" path="m0,0l-2147483645,0l-2147483645,-2147483646l0,-2147483646xe" stroked="f" o:allowincell="f" style="position:absolute;left:236;top:15519;width:513;height:239;mso-wrap-style:square;v-text-anchor:top">
                     <v:fill o:detectmouseclick="t" on="false"/>
                     <v:stroke color="#3465a4" joinstyle="round" endcap="flat"/>
                     <v:textbox>
@@ -2068,7 +3833,7 @@
                     </v:textbox>
                     <w10:wrap type="none"/>
                   </v:rect>
-                  <v:rect id="shape_0" ID="Rectangle 18" path="m0,0l-2147483645,0l-2147483645,-2147483646l0,-2147483646xe" stroked="f" o:allowincell="f" style="position:absolute;left:828;top:15519;width:1338;height:240;mso-wrap-style:square;v-text-anchor:top">
+                  <v:rect id="shape_0" ID="Rectangle 18" path="m0,0l-2147483645,0l-2147483645,-2147483646l0,-2147483646xe" stroked="f" o:allowincell="f" style="position:absolute;left:828;top:15519;width:1337;height:239;mso-wrap-style:square;v-text-anchor:top">
                     <v:fill o:detectmouseclick="t" on="false"/>
                     <v:stroke color="#3465a4" joinstyle="round" endcap="flat"/>
                     <v:textbox>
@@ -2181,7 +3946,7 @@
                     </v:textbox>
                     <w10:wrap type="none"/>
                   </v:rect>
-                  <v:rect id="shape_0" ID="Rectangle 19" path="m0,0l-2147483645,0l-2147483645,-2147483646l0,-2147483646xe" stroked="f" o:allowincell="f" style="position:absolute;left:2252;top:15519;width:794;height:240;mso-wrap-style:square;v-text-anchor:top">
+                  <v:rect id="shape_0" ID="Rectangle 19" path="m0,0l-2147483645,0l-2147483645,-2147483646l0,-2147483646xe" stroked="f" o:allowincell="f" style="position:absolute;left:2252;top:15519;width:793;height:239;mso-wrap-style:square;v-text-anchor:top">
                     <v:fill o:detectmouseclick="t" on="false"/>
                     <v:stroke color="#3465a4" joinstyle="round" endcap="flat"/>
                     <v:textbox>
@@ -2207,7 +3972,7 @@
                     </v:textbox>
                     <w10:wrap type="none"/>
                   </v:rect>
-                  <v:rect id="shape_0" ID="Rectangle 20" path="m0,0l-2147483645,0l-2147483645,-2147483646l0,-2147483646xe" stroked="f" o:allowincell="f" style="position:absolute;left:3102;top:15519;width:514;height:240;mso-wrap-style:square;v-text-anchor:top">
+                  <v:rect id="shape_0" ID="Rectangle 20" path="m0,0l-2147483645,0l-2147483645,-2147483646l0,-2147483646xe" stroked="f" o:allowincell="f" style="position:absolute;left:3102;top:15519;width:513;height:239;mso-wrap-style:square;v-text-anchor:top">
                     <v:fill o:detectmouseclick="t" on="false"/>
                     <v:stroke color="#3465a4" joinstyle="round" endcap="flat"/>
                     <v:textbox>
@@ -2233,7 +3998,7 @@
                     </v:textbox>
                     <w10:wrap type="none"/>
                   </v:rect>
-                  <v:rect id="shape_0" ID="Rectangle 21" path="m0,0l-2147483645,0l-2147483645,-2147483646l0,-2147483646xe" stroked="f" o:allowincell="f" style="position:absolute;left:9576;top:14966;width:514;height:239;mso-wrap-style:square;v-text-anchor:top">
+                  <v:rect id="shape_0" ID="Rectangle 21" path="m0,0l-2147483645,0l-2147483645,-2147483646l0,-2147483646xe" stroked="f" o:allowincell="f" style="position:absolute;left:9576;top:14966;width:513;height:238;mso-wrap-style:square;v-text-anchor:top">
                     <v:fill o:detectmouseclick="t" on="false"/>
                     <v:stroke color="#3465a4" joinstyle="round" endcap="flat"/>
                     <v:textbox>
@@ -2259,7 +4024,7 @@
                     </v:textbox>
                     <w10:wrap type="none"/>
                   </v:rect>
-                  <v:rect id="shape_0" ID="Rectangle 22" path="m0,0l-2147483645,0l-2147483645,-2147483646l0,-2147483646xe" stroked="f" o:allowincell="f" style="position:absolute;left:9576;top:15337;width:514;height:332;mso-wrap-style:square;v-text-anchor:top">
+                  <v:rect id="shape_0" ID="Rectangle 22" path="m0,0l-2147483645,0l-2147483645,-2147483646l0,-2147483646xe" stroked="f" o:allowincell="f" style="position:absolute;left:9576;top:15337;width:513;height:331;mso-wrap-style:square;v-text-anchor:top">
                     <v:fill o:detectmouseclick="t" on="false"/>
                     <v:stroke color="#3465a4" joinstyle="round" endcap="flat"/>
                     <v:textbox>
@@ -2311,7 +4076,7 @@
                               <w:rFonts w:ascii="Times New Roman" w:hAnsi="Times New Roman"/>
                               <w:lang w:val="ru-RU"/>
                             </w:rPr>
-                            <w:t>3</w:t>
+                            <w:t>6</w:t>
                           </w:r>
                           <w:r>
                             <w:rPr>
@@ -2326,7 +4091,7 @@
                     </v:textbox>
                     <w10:wrap type="none"/>
                   </v:rect>
-                  <v:rect id="shape_0" ID="Rectangle 23" path="m0,0l-2147483645,0l-2147483645,-2147483646l0,-2147483646xe" stroked="f" o:allowincell="f" style="position:absolute;left:3700;top:15163;width:5797;height:376;mso-wrap-style:square;v-text-anchor:top">
+                  <v:rect id="shape_0" ID="Rectangle 23" path="m0,0l-2147483645,0l-2147483645,-2147483646l0,-2147483646xe" stroked="f" o:allowincell="f" style="position:absolute;left:3700;top:15163;width:5796;height:375;mso-wrap-style:square;v-text-anchor:top">
                     <v:fill o:detectmouseclick="t" on="false"/>
                     <v:stroke color="#3465a4" joinstyle="round" endcap="flat"/>
                     <v:textbox>
@@ -2457,7 +4222,7 @@
                     <w10:wrap type="none"/>
                   </v:rect>
                 </v:group>
-                <v:rect id="shape_0" ID="Rectangle 24" path="m0,0l-2147483645,0l-2147483645,-2147483646l0,-2147483646xe" stroked="f" o:allowincell="f" style="position:absolute;left:817;top:15216;width:1381;height:268;mso-wrap-style:none;v-text-anchor:middle">
+                <v:rect id="shape_0" ID="Rectangle 24" path="m0,0l-2147483645,0l-2147483645,-2147483646l0,-2147483646xe" stroked="f" o:allowincell="f" style="position:absolute;left:817;top:15216;width:1380;height:267;mso-wrap-style:none;v-text-anchor:middle">
                   <v:fill o:detectmouseclick="t" on="false"/>
                   <v:stroke color="#3465a4" joinstyle="round" endcap="flat"/>
                   <v:textbox>
@@ -2504,7 +4269,7 @@
       <mc:AlternateContent>
         <mc:Choice Requires="wpg">
           <w:drawing>
-            <wp:anchor behindDoc="1" distT="13335" distB="12065" distL="13335" distR="12065" simplePos="0" locked="0" layoutInCell="1" allowOverlap="1" relativeHeight="26" wp14:anchorId="10994A42">
+            <wp:anchor behindDoc="1" distT="13335" distB="12065" distL="13335" distR="12065" simplePos="0" locked="0" layoutInCell="1" allowOverlap="1" relativeHeight="61" wp14:anchorId="10994A42">
               <wp:simplePos x="0" y="0"/>
               <wp:positionH relativeFrom="column">
                 <wp:posOffset>-229870</wp:posOffset>
@@ -2515,7 +4280,7 @@
               <wp:extent cx="6656070" cy="10290175"/>
               <wp:effectExtent l="13335" t="13335" r="12065" b="12065"/>
               <wp:wrapNone/>
-              <wp:docPr id="17" name="Группа 10"/>
+              <wp:docPr id="22" name="Группа 10"/>
               <a:graphic xmlns:a="http://schemas.openxmlformats.org/drawingml/2006/main">
                 <a:graphicData uri="http://schemas.microsoft.com/office/word/2010/wordprocessingGroup">
                   <wpg:wgp>
@@ -2529,12 +4294,12 @@
                       </a:xfrm>
                     </wpg:grpSpPr>
                     <wps:wsp>
-                      <wps:cNvPr id="18" name="Rectangle 26"/>
+                      <wps:cNvPr id="23" name="Rectangle 26"/>
                       <wps:cNvSpPr/>
                       <wps:spPr>
                         <a:xfrm>
                           <a:off x="0" y="0"/>
-                          <a:ext cx="6653520" cy="10289520"/>
+                          <a:ext cx="6652800" cy="10288800"/>
                         </a:xfrm>
                         <a:prstGeom prst="rect">
                           <a:avLst/>
@@ -2781,12 +4546,12 @@
                       <wps:bodyPr/>
                     </wps:wsp>
                     <wps:wsp>
-                      <wps:cNvPr id="19" name="Rectangle 36"/>
+                      <wps:cNvPr id="24" name="Rectangle 36"/>
                       <wps:cNvSpPr/>
                       <wps:spPr>
                         <a:xfrm>
                           <a:off x="17640" y="9220680"/>
-                          <a:ext cx="287640" cy="153000"/>
+                          <a:ext cx="286920" cy="152280"/>
                         </a:xfrm>
                         <a:prstGeom prst="rect">
                           <a:avLst/>
@@ -2836,12 +4601,12 @@
                       </wps:bodyPr>
                     </wps:wsp>
                     <wps:wsp>
-                      <wps:cNvPr id="20" name="Rectangle 37"/>
+                      <wps:cNvPr id="25" name="Rectangle 37"/>
                       <wps:cNvSpPr/>
                       <wps:spPr>
                         <a:xfrm>
                           <a:off x="349920" y="9220680"/>
-                          <a:ext cx="360000" cy="153000"/>
+                          <a:ext cx="359280" cy="152280"/>
                         </a:xfrm>
                         <a:prstGeom prst="rect">
                           <a:avLst/>
@@ -2885,12 +4650,12 @@
                       </wps:bodyPr>
                     </wps:wsp>
                     <wps:wsp>
-                      <wps:cNvPr id="21" name="Rectangle 38"/>
+                      <wps:cNvPr id="26" name="Rectangle 38"/>
                       <wps:cNvSpPr/>
                       <wps:spPr>
                         <a:xfrm>
                           <a:off x="754920" y="9220680"/>
-                          <a:ext cx="850320" cy="153000"/>
+                          <a:ext cx="849600" cy="152280"/>
                         </a:xfrm>
                         <a:prstGeom prst="rect">
                           <a:avLst/>
@@ -2942,12 +4707,12 @@
                       </wps:bodyPr>
                     </wps:wsp>
                     <wps:wsp>
-                      <wps:cNvPr id="22" name="Rectangle 39"/>
+                      <wps:cNvPr id="27" name="Rectangle 39"/>
                       <wps:cNvSpPr/>
                       <wps:spPr>
                         <a:xfrm>
                           <a:off x="1659240" y="9220680"/>
-                          <a:ext cx="504720" cy="153000"/>
+                          <a:ext cx="504360" cy="152280"/>
                         </a:xfrm>
                         <a:prstGeom prst="rect">
                           <a:avLst/>
@@ -2991,12 +4756,12 @@
                       </wps:bodyPr>
                     </wps:wsp>
                     <wps:wsp>
-                      <wps:cNvPr id="23" name="Rectangle 40"/>
+                      <wps:cNvPr id="28" name="Rectangle 40"/>
                       <wps:cNvSpPr/>
                       <wps:spPr>
                         <a:xfrm>
                           <a:off x="2198880" y="9220680"/>
-                          <a:ext cx="326880" cy="153000"/>
+                          <a:ext cx="326520" cy="152280"/>
                         </a:xfrm>
                         <a:prstGeom prst="rect">
                           <a:avLst/>
@@ -3040,12 +4805,12 @@
                       </wps:bodyPr>
                     </wps:wsp>
                     <wps:wsp>
-                      <wps:cNvPr id="24" name="Rectangle 41"/>
+                      <wps:cNvPr id="29" name="Rectangle 41"/>
                       <wps:cNvSpPr/>
                       <wps:spPr>
                         <a:xfrm>
                           <a:off x="5304240" y="9399240"/>
-                          <a:ext cx="485280" cy="152280"/>
+                          <a:ext cx="484560" cy="151920"/>
                         </a:xfrm>
                         <a:prstGeom prst="rect">
                           <a:avLst/>
@@ -3086,12 +4851,12 @@
                       </wps:bodyPr>
                     </wps:wsp>
                     <wps:wsp>
-                      <wps:cNvPr id="25" name="Rectangle 42"/>
+                      <wps:cNvPr id="30" name="Rectangle 42"/>
                       <wps:cNvSpPr/>
                       <wps:spPr>
                         <a:xfrm>
                           <a:off x="5304240" y="9587160"/>
-                          <a:ext cx="485280" cy="153000"/>
+                          <a:ext cx="484560" cy="152280"/>
                         </a:xfrm>
                         <a:prstGeom prst="rect">
                           <a:avLst/>
@@ -3133,12 +4898,12 @@
                       </wps:bodyPr>
                     </wps:wsp>
                     <wps:wsp>
-                      <wps:cNvPr id="26" name="Rectangle 43"/>
+                      <wps:cNvPr id="31" name="Rectangle 43"/>
                       <wps:cNvSpPr/>
                       <wps:spPr>
                         <a:xfrm>
                           <a:off x="2585880" y="8977680"/>
-                          <a:ext cx="3986640" cy="236880"/>
+                          <a:ext cx="3985920" cy="236160"/>
                         </a:xfrm>
                         <a:prstGeom prst="rect">
                           <a:avLst/>
@@ -3391,16 +5156,16 @@
                       <wpg:grpSpPr>
                         <a:xfrm>
                           <a:off x="12600" y="9387720"/>
-                          <a:ext cx="1611720" cy="177840"/>
+                          <a:ext cx="1611000" cy="177120"/>
                         </a:xfrm>
                       </wpg:grpSpPr>
                       <wps:wsp>
-                        <wps:cNvPr id="27" name="Rectangle 50"/>
+                        <wps:cNvPr id="32" name="Rectangle 50"/>
                         <wps:cNvSpPr/>
                         <wps:spPr>
                           <a:xfrm>
                             <a:off x="0" y="15840"/>
-                            <a:ext cx="701640" cy="153000"/>
+                            <a:ext cx="700920" cy="152280"/>
                           </a:xfrm>
                           <a:prstGeom prst="rect">
                             <a:avLst/>
@@ -3453,12 +5218,12 @@
                         </wps:bodyPr>
                       </wps:wsp>
                       <wps:wsp>
-                        <wps:cNvPr id="28" name="Rectangle 51"/>
+                        <wps:cNvPr id="33" name="Rectangle 51"/>
                         <wps:cNvSpPr/>
                         <wps:spPr>
                           <a:xfrm>
                             <a:off x="734040" y="0"/>
-                            <a:ext cx="877680" cy="177840"/>
+                            <a:ext cx="876960" cy="177120"/>
                           </a:xfrm>
                           <a:prstGeom prst="rect">
                             <a:avLst/>
@@ -3525,16 +5290,16 @@
                       <wpg:grpSpPr>
                         <a:xfrm>
                           <a:off x="12600" y="9582120"/>
-                          <a:ext cx="1591920" cy="153000"/>
+                          <a:ext cx="1591200" cy="152280"/>
                         </a:xfrm>
                       </wpg:grpSpPr>
                       <wps:wsp>
-                        <wps:cNvPr id="29" name="Rectangle 53"/>
+                        <wps:cNvPr id="34" name="Rectangle 53"/>
                         <wps:cNvSpPr/>
                         <wps:spPr>
                           <a:xfrm>
                             <a:off x="0" y="0"/>
-                            <a:ext cx="701640" cy="153000"/>
+                            <a:ext cx="700920" cy="152280"/>
                           </a:xfrm>
                           <a:prstGeom prst="rect">
                             <a:avLst/>
@@ -3582,12 +5347,12 @@
                         </wps:bodyPr>
                       </wps:wsp>
                       <wps:wsp>
-                        <wps:cNvPr id="30" name="Rectangle 54"/>
+                        <wps:cNvPr id="35" name="Rectangle 54"/>
                         <wps:cNvSpPr/>
                         <wps:spPr>
                           <a:xfrm>
                             <a:off x="741960" y="0"/>
-                            <a:ext cx="850320" cy="153000"/>
+                            <a:ext cx="849600" cy="152280"/>
                           </a:xfrm>
                           <a:prstGeom prst="rect">
                             <a:avLst/>
@@ -3639,16 +5404,16 @@
                       <wpg:grpSpPr>
                         <a:xfrm>
                           <a:off x="12600" y="9765000"/>
-                          <a:ext cx="1591920" cy="153000"/>
+                          <a:ext cx="1591200" cy="152280"/>
                         </a:xfrm>
                       </wpg:grpSpPr>
                       <wps:wsp>
-                        <wps:cNvPr id="31" name="Rectangle 56"/>
+                        <wps:cNvPr id="36" name="Rectangle 56"/>
                         <wps:cNvSpPr/>
                         <wps:spPr>
                           <a:xfrm>
                             <a:off x="0" y="0"/>
-                            <a:ext cx="701640" cy="153000"/>
+                            <a:ext cx="700920" cy="152280"/>
                           </a:xfrm>
                           <a:prstGeom prst="rect">
                             <a:avLst/>
@@ -3693,12 +5458,12 @@
                         </wps:bodyPr>
                       </wps:wsp>
                       <wps:wsp>
-                        <wps:cNvPr id="32" name="Rectangle 57"/>
+                        <wps:cNvPr id="37" name="Rectangle 57"/>
                         <wps:cNvSpPr/>
                         <wps:spPr>
                           <a:xfrm>
                             <a:off x="741960" y="0"/>
-                            <a:ext cx="850320" cy="153000"/>
+                            <a:ext cx="849600" cy="152280"/>
                           </a:xfrm>
                           <a:prstGeom prst="rect">
                             <a:avLst/>
@@ -3737,16 +5502,16 @@
                       <wpg:grpSpPr>
                         <a:xfrm>
                           <a:off x="12600" y="9942840"/>
-                          <a:ext cx="1591920" cy="153000"/>
+                          <a:ext cx="1591200" cy="152280"/>
                         </a:xfrm>
                       </wpg:grpSpPr>
                       <wps:wsp>
-                        <wps:cNvPr id="33" name="Rectangle 59"/>
+                        <wps:cNvPr id="38" name="Rectangle 59"/>
                         <wps:cNvSpPr/>
                         <wps:spPr>
                           <a:xfrm>
                             <a:off x="0" y="0"/>
-                            <a:ext cx="701640" cy="153000"/>
+                            <a:ext cx="700920" cy="152280"/>
                           </a:xfrm>
                           <a:prstGeom prst="rect">
                             <a:avLst/>
@@ -3791,12 +5556,12 @@
                         </wps:bodyPr>
                       </wps:wsp>
                       <wps:wsp>
-                        <wps:cNvPr id="34" name="Rectangle 60"/>
+                        <wps:cNvPr id="39" name="Rectangle 60"/>
                         <wps:cNvSpPr/>
                         <wps:spPr>
                           <a:xfrm>
                             <a:off x="741960" y="0"/>
-                            <a:ext cx="850320" cy="153000"/>
+                            <a:ext cx="849600" cy="152280"/>
                           </a:xfrm>
                           <a:prstGeom prst="rect">
                             <a:avLst/>
@@ -3835,16 +5600,16 @@
                       <wpg:grpSpPr>
                         <a:xfrm>
                           <a:off x="12600" y="10120680"/>
-                          <a:ext cx="1591920" cy="153000"/>
+                          <a:ext cx="1591200" cy="152280"/>
                         </a:xfrm>
                       </wpg:grpSpPr>
                       <wps:wsp>
-                        <wps:cNvPr id="35" name="Rectangle 62"/>
+                        <wps:cNvPr id="40" name="Rectangle 62"/>
                         <wps:cNvSpPr/>
                         <wps:spPr>
                           <a:xfrm>
                             <a:off x="0" y="0"/>
-                            <a:ext cx="701640" cy="153000"/>
+                            <a:ext cx="700920" cy="152280"/>
                           </a:xfrm>
                           <a:prstGeom prst="rect">
                             <a:avLst/>
@@ -3889,12 +5654,12 @@
                         </wps:bodyPr>
                       </wps:wsp>
                       <wps:wsp>
-                        <wps:cNvPr id="36" name="Rectangle 63"/>
+                        <wps:cNvPr id="41" name="Rectangle 63"/>
                         <wps:cNvSpPr/>
                         <wps:spPr>
                           <a:xfrm>
                             <a:off x="741960" y="0"/>
-                            <a:ext cx="850320" cy="153000"/>
+                            <a:ext cx="849600" cy="152280"/>
                           </a:xfrm>
                           <a:prstGeom prst="rect">
                             <a:avLst/>
@@ -3963,12 +5728,12 @@
                       <wps:bodyPr/>
                     </wps:wsp>
                     <wps:wsp>
-                      <wps:cNvPr id="37" name="Rectangle 65"/>
+                      <wps:cNvPr id="42" name="Rectangle 65"/>
                       <wps:cNvSpPr/>
                       <wps:spPr>
                         <a:xfrm>
                           <a:off x="2593440" y="9523800"/>
-                          <a:ext cx="2096640" cy="726480"/>
+                          <a:ext cx="2096280" cy="725760"/>
                         </a:xfrm>
                         <a:prstGeom prst="rect">
                           <a:avLst/>
@@ -4111,12 +5876,12 @@
                       <wps:bodyPr/>
                     </wps:wsp>
                     <wps:wsp>
-                      <wps:cNvPr id="38" name="Rectangle 69"/>
+                      <wps:cNvPr id="43" name="Rectangle 69"/>
                       <wps:cNvSpPr/>
                       <wps:spPr>
                         <a:xfrm>
                           <a:off x="4759920" y="9399240"/>
-                          <a:ext cx="484560" cy="152280"/>
+                          <a:ext cx="483840" cy="151920"/>
                         </a:xfrm>
                         <a:prstGeom prst="rect">
                           <a:avLst/>
@@ -4156,12 +5921,12 @@
                       </wps:bodyPr>
                     </wps:wsp>
                     <wps:wsp>
-                      <wps:cNvPr id="39" name="Rectangle 70"/>
+                      <wps:cNvPr id="44" name="Rectangle 70"/>
                       <wps:cNvSpPr/>
                       <wps:spPr>
                         <a:xfrm>
                           <a:off x="5852880" y="9399240"/>
-                          <a:ext cx="768960" cy="152280"/>
+                          <a:ext cx="768240" cy="151920"/>
                         </a:xfrm>
                         <a:prstGeom prst="rect">
                           <a:avLst/>
@@ -4202,12 +5967,12 @@
                       </wps:bodyPr>
                     </wps:wsp>
                     <wps:wsp>
-                      <wps:cNvPr id="40" name="Rectangle 71"/>
+                      <wps:cNvPr id="45" name="Rectangle 71"/>
                       <wps:cNvSpPr/>
                       <wps:spPr>
                         <a:xfrm>
                           <a:off x="5857920" y="9582120"/>
-                          <a:ext cx="767880" cy="152280"/>
+                          <a:ext cx="767160" cy="151920"/>
                         </a:xfrm>
                         <a:prstGeom prst="rect">
                           <a:avLst/>
@@ -4239,7 +6004,7 @@
                                 <w:sz w:val="20"/>
                                 <w:lang w:val="en-US"/>
                               </w:rPr>
-                              <w:t>3</w:t>
+                              <w:t>6</w:t>
                             </w:r>
                           </w:p>
                         </w:txbxContent>
@@ -4299,12 +6064,12 @@
                       <wps:bodyPr/>
                     </wps:wsp>
                     <wps:wsp>
-                      <wps:cNvPr id="41" name="Rectangle 74"/>
+                      <wps:cNvPr id="46" name="Rectangle 74"/>
                       <wps:cNvSpPr/>
                       <wps:spPr>
                         <a:xfrm>
                           <a:off x="4759920" y="9864720"/>
-                          <a:ext cx="1861920" cy="336600"/>
+                          <a:ext cx="1861200" cy="335880"/>
                         </a:xfrm>
                         <a:prstGeom prst="rect">
                           <a:avLst/>
@@ -4364,7 +6129,7 @@
         <mc:Fallback>
           <w:pict>
             <v:group id="shape_0" alt="Группа 10" style="position:absolute;margin-left:-18.1pt;margin-top:-19.25pt;width:524.05pt;height:810.2pt" coordorigin="-362,-385" coordsize="10481,16204">
-              <v:rect id="shape_0" ID="Rectangle 26" path="m0,0l-2147483645,0l-2147483645,-2147483646l0,-2147483646xe" stroked="t" o:allowincell="f" style="position:absolute;left:-362;top:-385;width:10477;height:16203;mso-wrap-style:none;v-text-anchor:middle">
+              <v:rect id="shape_0" ID="Rectangle 26" path="m0,0l-2147483645,0l-2147483645,-2147483646l0,-2147483646xe" stroked="t" o:allowincell="f" style="position:absolute;left:-362;top:-385;width:10476;height:16202;mso-wrap-style:none;v-text-anchor:middle">
                 <v:fill o:detectmouseclick="t" on="false"/>
                 <v:stroke color="black" weight="25560" joinstyle="miter" endcap="flat"/>
                 <w10:wrap type="none"/>
@@ -4414,7 +6179,7 @@
                 <v:fill o:detectmouseclick="t" on="false"/>
                 <w10:wrap type="none"/>
               </v:line>
-              <v:rect id="shape_0" ID="Rectangle 36" path="m0,0l-2147483645,0l-2147483645,-2147483646l0,-2147483646xe" stroked="f" o:allowincell="f" style="position:absolute;left:-334;top:14136;width:452;height:240;mso-wrap-style:square;v-text-anchor:top">
+              <v:rect id="shape_0" ID="Rectangle 36" path="m0,0l-2147483645,0l-2147483645,-2147483646l0,-2147483646xe" stroked="f" o:allowincell="f" style="position:absolute;left:-334;top:14136;width:451;height:239;mso-wrap-style:square;v-text-anchor:top">
                 <v:fill o:detectmouseclick="t" on="false"/>
                 <v:stroke color="#3465a4" joinstyle="round" endcap="flat"/>
                 <v:textbox>
@@ -4448,7 +6213,7 @@
                 </v:textbox>
                 <w10:wrap type="none"/>
               </v:rect>
-              <v:rect id="shape_0" ID="Rectangle 37" path="m0,0l-2147483645,0l-2147483645,-2147483646l0,-2147483646xe" stroked="f" o:allowincell="f" style="position:absolute;left:189;top:14136;width:566;height:240;mso-wrap-style:square;v-text-anchor:top">
+              <v:rect id="shape_0" ID="Rectangle 37" path="m0,0l-2147483645,0l-2147483645,-2147483646l0,-2147483646xe" stroked="f" o:allowincell="f" style="position:absolute;left:189;top:14136;width:565;height:239;mso-wrap-style:square;v-text-anchor:top">
                 <v:fill o:detectmouseclick="t" on="false"/>
                 <v:stroke color="#3465a4" joinstyle="round" endcap="flat"/>
                 <v:textbox>
@@ -4476,7 +6241,7 @@
                 </v:textbox>
                 <w10:wrap type="none"/>
               </v:rect>
-              <v:rect id="shape_0" ID="Rectangle 38" path="m0,0l-2147483645,0l-2147483645,-2147483646l0,-2147483646xe" stroked="f" o:allowincell="f" style="position:absolute;left:827;top:14136;width:1338;height:240;mso-wrap-style:square;v-text-anchor:top">
+              <v:rect id="shape_0" ID="Rectangle 38" path="m0,0l-2147483645,0l-2147483645,-2147483646l0,-2147483646xe" stroked="f" o:allowincell="f" style="position:absolute;left:827;top:14136;width:1337;height:239;mso-wrap-style:square;v-text-anchor:top">
                 <v:fill o:detectmouseclick="t" on="false"/>
                 <v:stroke color="#3465a4" joinstyle="round" endcap="flat"/>
                 <v:textbox>
@@ -4512,7 +6277,7 @@
                 </v:textbox>
                 <w10:wrap type="none"/>
               </v:rect>
-              <v:rect id="shape_0" ID="Rectangle 39" path="m0,0l-2147483645,0l-2147483645,-2147483646l0,-2147483646xe" stroked="f" o:allowincell="f" style="position:absolute;left:2251;top:14136;width:794;height:240;mso-wrap-style:square;v-text-anchor:top">
+              <v:rect id="shape_0" ID="Rectangle 39" path="m0,0l-2147483645,0l-2147483645,-2147483646l0,-2147483646xe" stroked="f" o:allowincell="f" style="position:absolute;left:2251;top:14136;width:793;height:239;mso-wrap-style:square;v-text-anchor:top">
                 <v:fill o:detectmouseclick="t" on="false"/>
                 <v:stroke color="#3465a4" joinstyle="round" endcap="flat"/>
                 <v:textbox>
@@ -4540,7 +6305,7 @@
                 </v:textbox>
                 <w10:wrap type="none"/>
               </v:rect>
-              <v:rect id="shape_0" ID="Rectangle 40" path="m0,0l-2147483645,0l-2147483645,-2147483646l0,-2147483646xe" stroked="f" o:allowincell="f" style="position:absolute;left:3101;top:14136;width:514;height:240;mso-wrap-style:square;v-text-anchor:top">
+              <v:rect id="shape_0" ID="Rectangle 40" path="m0,0l-2147483645,0l-2147483645,-2147483646l0,-2147483646xe" stroked="f" o:allowincell="f" style="position:absolute;left:3101;top:14136;width:513;height:239;mso-wrap-style:square;v-text-anchor:top">
                 <v:fill o:detectmouseclick="t" on="false"/>
                 <v:stroke color="#3465a4" joinstyle="round" endcap="flat"/>
                 <v:textbox>
@@ -4568,7 +6333,7 @@
                 </v:textbox>
                 <w10:wrap type="none"/>
               </v:rect>
-              <v:rect id="shape_0" ID="Rectangle 41" path="m0,0l-2147483645,0l-2147483645,-2147483646l0,-2147483646xe" stroked="f" o:allowincell="f" style="position:absolute;left:7991;top:14417;width:763;height:239;mso-wrap-style:square;v-text-anchor:top">
+              <v:rect id="shape_0" ID="Rectangle 41" path="m0,0l-2147483645,0l-2147483645,-2147483646l0,-2147483646xe" stroked="f" o:allowincell="f" style="position:absolute;left:7991;top:14417;width:762;height:238;mso-wrap-style:square;v-text-anchor:top">
                 <v:fill o:detectmouseclick="t" on="false"/>
                 <v:stroke color="#3465a4" joinstyle="round" endcap="flat"/>
                 <v:textbox>
@@ -4593,7 +6358,7 @@
                 </v:textbox>
                 <w10:wrap type="none"/>
               </v:rect>
-              <v:rect id="shape_0" ID="Rectangle 42" path="m0,0l-2147483645,0l-2147483645,-2147483646l0,-2147483646xe" stroked="f" o:allowincell="f" style="position:absolute;left:7991;top:14713;width:763;height:240;mso-wrap-style:square;v-text-anchor:top">
+              <v:rect id="shape_0" ID="Rectangle 42" path="m0,0l-2147483645,0l-2147483645,-2147483646l0,-2147483646xe" stroked="f" o:allowincell="f" style="position:absolute;left:7991;top:14713;width:762;height:239;mso-wrap-style:square;v-text-anchor:top">
                 <v:fill o:detectmouseclick="t" on="false"/>
                 <v:stroke color="#3465a4" joinstyle="round" endcap="flat"/>
                 <v:textbox>
@@ -4619,7 +6384,7 @@
                 </v:textbox>
                 <w10:wrap type="none"/>
               </v:rect>
-              <v:rect id="shape_0" ID="Rectangle 43" path="m0,0l-2147483645,0l-2147483645,-2147483646l0,-2147483646xe" stroked="f" o:allowincell="f" style="position:absolute;left:3710;top:13753;width:6277;height:372;mso-wrap-style:square;v-text-anchor:top">
+              <v:rect id="shape_0" ID="Rectangle 43" path="m0,0l-2147483645,0l-2147483645,-2147483646l0,-2147483646xe" stroked="f" o:allowincell="f" style="position:absolute;left:3710;top:13753;width:6276;height:371;mso-wrap-style:square;v-text-anchor:top">
                 <v:fill o:detectmouseclick="t" on="false"/>
                 <v:stroke color="#3465a4" joinstyle="round" endcap="flat"/>
                 <v:textbox>
@@ -4752,8 +6517,8 @@
                 <v:fill o:detectmouseclick="t" on="false"/>
                 <w10:wrap type="none"/>
               </v:line>
-              <v:group id="shape_0" style="position:absolute;left:-342;top:14399;width:2538;height:280">
-                <v:rect id="shape_0" ID="Rectangle 50" path="m0,0l-2147483645,0l-2147483645,-2147483646l0,-2147483646xe" stroked="f" o:allowincell="f" style="position:absolute;left:-342;top:14424;width:1104;height:240;mso-wrap-style:square;v-text-anchor:top">
+              <v:group id="shape_0" style="position:absolute;left:-342;top:14399;width:2537;height:279">
+                <v:rect id="shape_0" ID="Rectangle 50" path="m0,0l-2147483645,0l-2147483645,-2147483646l0,-2147483646xe" stroked="f" o:allowincell="f" style="position:absolute;left:-342;top:14424;width:1103;height:239;mso-wrap-style:square;v-text-anchor:top">
                   <v:fill o:detectmouseclick="t" on="false"/>
                   <v:stroke color="#3465a4" joinstyle="round" endcap="flat"/>
                   <v:textbox>
@@ -4790,7 +6555,7 @@
                   </v:textbox>
                   <w10:wrap type="none"/>
                 </v:rect>
-                <v:rect id="shape_0" ID="Rectangle 51" path="m0,0l-2147483645,0l-2147483645,-2147483646l0,-2147483646xe" stroked="f" o:allowincell="f" style="position:absolute;left:814;top:14399;width:1381;height:279;mso-wrap-style:square;v-text-anchor:top">
+                <v:rect id="shape_0" ID="Rectangle 51" path="m0,0l-2147483645,0l-2147483645,-2147483646l0,-2147483646xe" stroked="f" o:allowincell="f" style="position:absolute;left:814;top:14399;width:1380;height:278;mso-wrap-style:square;v-text-anchor:top">
                   <v:fill o:detectmouseclick="t" on="false"/>
                   <v:stroke color="#3465a4" joinstyle="round" endcap="flat"/>
                   <v:textbox>
@@ -4837,8 +6602,8 @@
                   <w10:wrap type="none"/>
                 </v:rect>
               </v:group>
-              <v:group id="shape_0" style="position:absolute;left:-342;top:14705;width:2508;height:241">
-                <v:rect id="shape_0" ID="Rectangle 53" path="m0,0l-2147483645,0l-2147483645,-2147483646l0,-2147483646xe" stroked="f" o:allowincell="f" style="position:absolute;left:-342;top:14705;width:1104;height:240;mso-wrap-style:square;v-text-anchor:top">
+              <v:group id="shape_0" style="position:absolute;left:-342;top:14705;width:2507;height:240">
+                <v:rect id="shape_0" ID="Rectangle 53" path="m0,0l-2147483645,0l-2147483645,-2147483646l0,-2147483646xe" stroked="f" o:allowincell="f" style="position:absolute;left:-342;top:14705;width:1103;height:239;mso-wrap-style:square;v-text-anchor:top">
                   <v:fill o:detectmouseclick="t" on="false"/>
                   <v:stroke color="#3465a4" joinstyle="round" endcap="flat"/>
                   <v:textbox>
@@ -4870,7 +6635,7 @@
                   </v:textbox>
                   <w10:wrap type="none"/>
                 </v:rect>
-                <v:rect id="shape_0" ID="Rectangle 54" path="m0,0l-2147483645,0l-2147483645,-2147483646l0,-2147483646xe" stroked="f" o:allowincell="f" style="position:absolute;left:826;top:14705;width:1338;height:240;mso-wrap-style:square;v-text-anchor:top">
+                <v:rect id="shape_0" ID="Rectangle 54" path="m0,0l-2147483645,0l-2147483645,-2147483646l0,-2147483646xe" stroked="f" o:allowincell="f" style="position:absolute;left:826;top:14705;width:1337;height:239;mso-wrap-style:square;v-text-anchor:top">
                   <v:fill o:detectmouseclick="t" on="false"/>
                   <v:stroke color="#3465a4" joinstyle="round" endcap="flat"/>
                   <v:textbox>
@@ -4902,8 +6667,8 @@
                   <w10:wrap type="none"/>
                 </v:rect>
               </v:group>
-              <v:group id="shape_0" style="position:absolute;left:-342;top:14993;width:2508;height:241">
-                <v:rect id="shape_0" ID="Rectangle 56" path="m0,0l-2147483645,0l-2147483645,-2147483646l0,-2147483646xe" stroked="f" o:allowincell="f" style="position:absolute;left:-342;top:14993;width:1104;height:240;mso-wrap-style:square;v-text-anchor:top">
+              <v:group id="shape_0" style="position:absolute;left:-342;top:14993;width:2507;height:240">
+                <v:rect id="shape_0" ID="Rectangle 56" path="m0,0l-2147483645,0l-2147483645,-2147483646l0,-2147483646xe" stroked="f" o:allowincell="f" style="position:absolute;left:-342;top:14993;width:1103;height:239;mso-wrap-style:square;v-text-anchor:top">
                   <v:fill o:detectmouseclick="t" on="false"/>
                   <v:stroke color="#3465a4" joinstyle="round" endcap="flat"/>
                   <v:textbox>
@@ -4932,7 +6697,7 @@
                   </v:textbox>
                   <w10:wrap type="none"/>
                 </v:rect>
-                <v:rect id="shape_0" ID="Rectangle 57" path="m0,0l-2147483645,0l-2147483645,-2147483646l0,-2147483646xe" stroked="f" o:allowincell="f" style="position:absolute;left:826;top:14993;width:1338;height:240;mso-wrap-style:none;v-text-anchor:middle">
+                <v:rect id="shape_0" ID="Rectangle 57" path="m0,0l-2147483645,0l-2147483645,-2147483646l0,-2147483646xe" stroked="f" o:allowincell="f" style="position:absolute;left:826;top:14993;width:1337;height:239;mso-wrap-style:none;v-text-anchor:middle">
                   <v:fill o:detectmouseclick="t" on="false"/>
                   <v:stroke color="#3465a4" joinstyle="round" endcap="flat"/>
                   <v:textbox>
@@ -4951,8 +6716,8 @@
                   <w10:wrap type="none"/>
                 </v:rect>
               </v:group>
-              <v:group id="shape_0" style="position:absolute;left:-342;top:15273;width:2508;height:241">
-                <v:rect id="shape_0" ID="Rectangle 59" path="m0,0l-2147483645,0l-2147483645,-2147483646l0,-2147483646xe" stroked="f" o:allowincell="f" style="position:absolute;left:-342;top:15273;width:1104;height:240;mso-wrap-style:square;v-text-anchor:top">
+              <v:group id="shape_0" style="position:absolute;left:-342;top:15273;width:2507;height:240">
+                <v:rect id="shape_0" ID="Rectangle 59" path="m0,0l-2147483645,0l-2147483645,-2147483646l0,-2147483646xe" stroked="f" o:allowincell="f" style="position:absolute;left:-342;top:15273;width:1103;height:239;mso-wrap-style:square;v-text-anchor:top">
                   <v:fill o:detectmouseclick="t" on="false"/>
                   <v:stroke color="#3465a4" joinstyle="round" endcap="flat"/>
                   <v:textbox>
@@ -4981,7 +6746,7 @@
                   </v:textbox>
                   <w10:wrap type="none"/>
                 </v:rect>
-                <v:rect id="shape_0" ID="Rectangle 60" path="m0,0l-2147483645,0l-2147483645,-2147483646l0,-2147483646xe" stroked="f" o:allowincell="f" style="position:absolute;left:826;top:15273;width:1338;height:240;mso-wrap-style:none;v-text-anchor:middle">
+                <v:rect id="shape_0" ID="Rectangle 60" path="m0,0l-2147483645,0l-2147483645,-2147483646l0,-2147483646xe" stroked="f" o:allowincell="f" style="position:absolute;left:826;top:15273;width:1337;height:239;mso-wrap-style:none;v-text-anchor:middle">
                   <v:fill o:detectmouseclick="t" on="false"/>
                   <v:stroke color="#3465a4" joinstyle="round" endcap="flat"/>
                   <v:textbox>
@@ -5000,8 +6765,8 @@
                   <w10:wrap type="none"/>
                 </v:rect>
               </v:group>
-              <v:group id="shape_0" style="position:absolute;left:-342;top:15553;width:2508;height:241">
-                <v:rect id="shape_0" ID="Rectangle 62" path="m0,0l-2147483645,0l-2147483645,-2147483646l0,-2147483646xe" stroked="f" o:allowincell="f" style="position:absolute;left:-342;top:15553;width:1104;height:240;mso-wrap-style:square;v-text-anchor:top">
+              <v:group id="shape_0" style="position:absolute;left:-342;top:15553;width:2507;height:240">
+                <v:rect id="shape_0" ID="Rectangle 62" path="m0,0l-2147483645,0l-2147483645,-2147483646l0,-2147483646xe" stroked="f" o:allowincell="f" style="position:absolute;left:-342;top:15553;width:1103;height:239;mso-wrap-style:square;v-text-anchor:top">
                   <v:fill o:detectmouseclick="t" on="false"/>
                   <v:stroke color="#3465a4" joinstyle="round" endcap="flat"/>
                   <v:textbox>
@@ -5030,7 +6795,7 @@
                   </v:textbox>
                   <w10:wrap type="none"/>
                 </v:rect>
-                <v:rect id="shape_0" ID="Rectangle 63" path="m0,0l-2147483645,0l-2147483645,-2147483646l0,-2147483646xe" stroked="f" o:allowincell="f" style="position:absolute;left:826;top:15553;width:1338;height:240;mso-wrap-style:none;v-text-anchor:middle">
+                <v:rect id="shape_0" ID="Rectangle 63" path="m0,0l-2147483645,0l-2147483645,-2147483646l0,-2147483646xe" stroked="f" o:allowincell="f" style="position:absolute;left:826;top:15553;width:1337;height:239;mso-wrap-style:none;v-text-anchor:middle">
                   <v:fill o:detectmouseclick="t" on="false"/>
                   <v:stroke color="#3465a4" joinstyle="round" endcap="flat"/>
                   <v:textbox>
@@ -5063,7 +6828,7 @@
                 <v:fill o:detectmouseclick="t" on="false"/>
                 <w10:wrap type="none"/>
               </v:line>
-              <v:rect id="shape_0" ID="Rectangle 65" path="m0,0l-2147483645,0l-2147483645,-2147483646l0,-2147483646xe" stroked="f" o:allowincell="f" style="position:absolute;left:3722;top:14613;width:3301;height:1143;mso-wrap-style:square;v-text-anchor:middle">
+              <v:rect id="shape_0" ID="Rectangle 65" path="m0,0l-2147483645,0l-2147483645,-2147483646l0,-2147483646xe" stroked="f" o:allowincell="f" style="position:absolute;left:3722;top:14613;width:3300;height:1142;mso-wrap-style:square;v-text-anchor:middle">
                 <v:fill o:detectmouseclick="t" on="false"/>
                 <v:stroke color="#3465a4" joinstyle="round" endcap="flat"/>
                 <v:textbox>
@@ -5130,7 +6895,7 @@
                 <v:fill o:detectmouseclick="t" on="false"/>
                 <w10:wrap type="none"/>
               </v:line>
-              <v:rect id="shape_0" ID="Rectangle 69" path="m0,0l-2147483645,0l-2147483645,-2147483646l0,-2147483646xe" stroked="f" o:allowincell="f" style="position:absolute;left:7134;top:14417;width:762;height:239;mso-wrap-style:square;v-text-anchor:top">
+              <v:rect id="shape_0" ID="Rectangle 69" path="m0,0l-2147483645,0l-2147483645,-2147483646l0,-2147483646xe" stroked="f" o:allowincell="f" style="position:absolute;left:7134;top:14417;width:761;height:238;mso-wrap-style:square;v-text-anchor:top">
                 <v:fill o:detectmouseclick="t" on="false"/>
                 <v:stroke color="#3465a4" joinstyle="round" endcap="flat"/>
                 <v:textbox>
@@ -5154,7 +6919,7 @@
                 </v:textbox>
                 <w10:wrap type="none"/>
               </v:rect>
-              <v:rect id="shape_0" ID="Rectangle 70" path="m0,0l-2147483645,0l-2147483645,-2147483646l0,-2147483646xe" stroked="f" o:allowincell="f" style="position:absolute;left:8855;top:14417;width:1210;height:239;mso-wrap-style:square;v-text-anchor:top">
+              <v:rect id="shape_0" ID="Rectangle 70" path="m0,0l-2147483645,0l-2147483645,-2147483646l0,-2147483646xe" stroked="f" o:allowincell="f" style="position:absolute;left:8855;top:14417;width:1209;height:238;mso-wrap-style:square;v-text-anchor:top">
                 <v:fill o:detectmouseclick="t" on="false"/>
                 <v:stroke color="#3465a4" joinstyle="round" endcap="flat"/>
                 <v:textbox>
@@ -5179,7 +6944,7 @@
                 </v:textbox>
                 <w10:wrap type="none"/>
               </v:rect>
-              <v:rect id="shape_0" ID="Rectangle 71" path="m0,0l-2147483645,0l-2147483645,-2147483646l0,-2147483646xe" stroked="f" o:allowincell="f" style="position:absolute;left:8863;top:14705;width:1208;height:239;mso-wrap-style:square;v-text-anchor:top">
+              <v:rect id="shape_0" ID="Rectangle 71" path="m0,0l-2147483645,0l-2147483645,-2147483646l0,-2147483646xe" stroked="f" o:allowincell="f" style="position:absolute;left:8863;top:14705;width:1207;height:238;mso-wrap-style:square;v-text-anchor:top">
                 <v:fill o:detectmouseclick="t" on="false"/>
                 <v:stroke color="#3465a4" joinstyle="round" endcap="flat"/>
                 <v:textbox>
@@ -5198,7 +6963,7 @@
                           <w:sz w:val="20"/>
                           <w:lang w:val="en-US"/>
                         </w:rPr>
-                        <w:t>3</w:t>
+                        <w:t>6</w:t>
                       </w:r>
                     </w:p>
                   </w:txbxContent>
@@ -5215,7 +6980,7 @@
                 <v:fill o:detectmouseclick="t" on="false"/>
                 <w10:wrap type="none"/>
               </v:line>
-              <v:rect id="shape_0" ID="Rectangle 74" path="m0,0l-2147483645,0l-2147483645,-2147483646l0,-2147483646xe" stroked="f" o:allowincell="f" style="position:absolute;left:7134;top:15150;width:2931;height:529;mso-wrap-style:square;v-text-anchor:top">
+              <v:rect id="shape_0" ID="Rectangle 74" path="m0,0l-2147483645,0l-2147483645,-2147483646l0,-2147483646xe" stroked="f" o:allowincell="f" style="position:absolute;left:7134;top:15150;width:2930;height:528;mso-wrap-style:square;v-text-anchor:top">
                 <v:fill o:detectmouseclick="t" on="false"/>
                 <v:stroke color="#3465a4" joinstyle="round" endcap="flat"/>
                 <v:textbox>
@@ -6301,15 +8066,15 @@
       <w:bCs/>
     </w:rPr>
   </w:style>
-  <w:style w:type="paragraph" w:styleId="FrameContentsuser">
-    <w:name w:val="Frame Contents (user)"/>
+  <w:style w:type="paragraph" w:styleId="FrameContents">
+    <w:name w:val="Frame Contents"/>
     <w:basedOn w:val="Normal"/>
     <w:qFormat/>
     <w:pPr/>
     <w:rPr/>
   </w:style>
-  <w:style w:type="paragraph" w:styleId="FrameContents">
-    <w:name w:val="Frame Contents"/>
+  <w:style w:type="paragraph" w:styleId="FrameContentsuser">
+    <w:name w:val="Frame Contents (user)"/>
     <w:basedOn w:val="Normal"/>
     <w:qFormat/>
     <w:pPr/>
@@ -6354,6 +8119,16 @@
     <w:qFormat/>
     <w:pPr>
       <w:jc w:val="center"/>
+    </w:pPr>
+    <w:rPr/>
+  </w:style>
+  <w:style w:type="paragraph" w:styleId="TableContents">
+    <w:name w:val="Table Contents"/>
+    <w:basedOn w:val="Normal"/>
+    <w:qFormat/>
+    <w:pPr>
+      <w:widowControl w:val="false"/>
+      <w:suppressLineNumbers/>
     </w:pPr>
     <w:rPr/>
   </w:style>

</xml_diff>

<commit_message>
feat: add tasks 8-11
</commit_message>
<xml_diff>
--- a/lab7.docx
+++ b/lab7.docx
@@ -168,14 +168,8 @@
       </w:pPr>
       <w:r>
         <w:rPr>
-          <w:rFonts w:eastAsia="Helvetica-Bold"/>
-          <w:b w:val="false"/>
-          <w:bCs w:val="false"/>
-          <w:i w:val="false"/>
-          <w:iCs w:val="false"/>
-          <w:sz w:val="28"/>
-          <w:szCs w:val="28"/>
-          <w:lang w:val="en-GB"/>
+          <w:sz w:val="28"/>
+          <w:szCs w:val="28"/>
         </w:rPr>
       </w:r>
     </w:p>
@@ -943,117 +937,18 @@
           <w:szCs w:val="28"/>
           <w:lang w:val="en-US"/>
         </w:rPr>
-        <w:t xml:space="preserve">Завдяння </w:t>
-      </w:r>
-      <w:r>
-        <w:rPr>
-          <w:rFonts w:eastAsia="Helvetica-Bold"/>
-          <w:b/>
-          <w:bCs/>
-          <w:sz w:val="28"/>
-          <w:szCs w:val="28"/>
-          <w:lang w:val="en-US"/>
-        </w:rPr>
-        <w:t xml:space="preserve">5. </w:t>
-      </w:r>
-      <w:r>
-        <w:rPr>
-          <w:rFonts w:eastAsia="Helvetica-Bold"/>
-          <w:b w:val="false"/>
-          <w:bCs w:val="false"/>
-          <w:sz w:val="28"/>
-          <w:szCs w:val="28"/>
-          <w:lang w:val="en-US"/>
-        </w:rPr>
-        <w:t xml:space="preserve">На основі схем з’єднань п. 1 та відповідних таблиць сигналів, наведених у теоретичних відомостях, скласти повну і спрощену схеми кабелю Cisco Console Cable, побудованого з використанням рознімів </w:t>
-      </w:r>
-      <w:r>
-        <w:rPr>
-          <w:rFonts w:eastAsia="Helvetica-Bold"/>
-          <w:b w:val="false"/>
-          <w:bCs w:val="false"/>
-          <w:sz w:val="28"/>
-          <w:szCs w:val="28"/>
-          <w:lang w:val="en-US"/>
-        </w:rPr>
-        <w:t>RJ</w:t>
-      </w:r>
-      <w:r>
-        <w:rPr>
-          <w:rFonts w:eastAsia="Helvetica-Bold"/>
-          <w:b w:val="false"/>
-          <w:bCs w:val="false"/>
-          <w:sz w:val="28"/>
-          <w:szCs w:val="28"/>
-          <w:lang w:val="en-US"/>
-        </w:rPr>
-        <w:t>-</w:t>
-      </w:r>
-      <w:r>
-        <w:rPr>
-          <w:rFonts w:eastAsia="Helvetica-Bold"/>
-          <w:b w:val="false"/>
-          <w:bCs w:val="false"/>
-          <w:sz w:val="28"/>
-          <w:szCs w:val="28"/>
-          <w:lang w:val="en-US"/>
-        </w:rPr>
-        <w:t>45</w:t>
-      </w:r>
-      <w:r>
-        <w:rPr>
-          <w:rFonts w:eastAsia="Helvetica-Bold"/>
-          <w:b w:val="false"/>
-          <w:bCs w:val="false"/>
-          <w:sz w:val="28"/>
-          <w:szCs w:val="28"/>
-          <w:lang w:val="en-US"/>
-        </w:rPr>
-        <w:t xml:space="preserve"> та </w:t>
-      </w:r>
-      <w:r>
-        <w:rPr>
-          <w:rFonts w:eastAsia="Helvetica-Bold"/>
-          <w:b w:val="false"/>
-          <w:bCs w:val="false"/>
-          <w:sz w:val="28"/>
-          <w:szCs w:val="28"/>
-          <w:lang w:val="en-US"/>
-        </w:rPr>
-        <w:t>DB</w:t>
-      </w:r>
-      <w:r>
-        <w:rPr>
-          <w:rFonts w:eastAsia="Helvetica-Bold"/>
-          <w:b w:val="false"/>
-          <w:bCs w:val="false"/>
-          <w:sz w:val="28"/>
-          <w:szCs w:val="28"/>
-          <w:lang w:val="en-US"/>
-        </w:rPr>
-        <w:t>-</w:t>
-      </w:r>
-      <w:r>
-        <w:rPr>
-          <w:rFonts w:eastAsia="Helvetica-Bold"/>
-          <w:b w:val="false"/>
-          <w:bCs w:val="false"/>
-          <w:sz w:val="28"/>
-          <w:szCs w:val="28"/>
-          <w:lang w:val="en-US"/>
-        </w:rPr>
-        <w:t>9</w:t>
-      </w:r>
-      <w:r>
-        <w:rPr>
-          <w:rFonts w:eastAsia="Helvetica-Bold"/>
-          <w:b w:val="false"/>
-          <w:bCs w:val="false"/>
-          <w:sz w:val="28"/>
-          <w:szCs w:val="28"/>
-          <w:lang w:val="en-US"/>
-        </w:rPr>
-        <w:t>. На схемах зазначити відповідні сигнали для відповідних контактів.</w:t>
+        <w:t xml:space="preserve">Завдяння 5. </w:t>
+      </w:r>
+      <w:r>
+        <w:rPr>
+          <w:rFonts w:eastAsia="Helvetica-Bold"/>
+          <w:b w:val="false"/>
+          <w:bCs w:val="false"/>
+          <w:sz w:val="28"/>
+          <w:szCs w:val="28"/>
+          <w:lang w:val="en-US"/>
+        </w:rPr>
+        <w:t>На основі схем з’єднань п. 1 та відповідних таблиць сигналів, наведених у теоретичних відомостях, скласти повну і спрощену схеми кабелю Cisco Console Cable, побудованого з використанням рознімів RJ-45 та DB-9. На схемах зазначити відповідні сигнали для відповідних контактів.</w:t>
       </w:r>
     </w:p>
     <w:p>
@@ -1076,14 +971,7 @@
         </w:rPr>
       </w:pPr>
       <w:r>
-        <w:rPr>
-          <w:rFonts w:eastAsia="Helvetica-Bold"/>
-          <w:b w:val="false"/>
-          <w:bCs w:val="false"/>
-          <w:sz w:val="28"/>
-          <w:szCs w:val="28"/>
-          <w:lang w:val="en-US"/>
-        </w:rPr>
+        <w:rPr/>
         <w:drawing>
           <wp:inline distT="0" distB="0" distL="0" distR="0">
             <wp:extent cx="6299835" cy="1799590"/>
@@ -1132,40 +1020,7 @@
           <w:szCs w:val="28"/>
           <w:lang w:val="en-US"/>
         </w:rPr>
-        <w:t xml:space="preserve">Рис. </w:t>
-      </w:r>
-      <w:r>
-        <w:rPr>
-          <w:rFonts w:eastAsia="Helvetica-Bold"/>
-          <w:b w:val="false"/>
-          <w:bCs w:val="false"/>
-          <w:sz w:val="28"/>
-          <w:szCs w:val="28"/>
-          <w:lang w:val="en-US"/>
-        </w:rPr>
-        <w:t>5.</w:t>
-      </w:r>
-      <w:r>
-        <w:rPr>
-          <w:rFonts w:eastAsia="Helvetica-Bold"/>
-          <w:b w:val="false"/>
-          <w:bCs w:val="false"/>
-          <w:sz w:val="28"/>
-          <w:szCs w:val="28"/>
-          <w:lang w:val="en-US"/>
-        </w:rPr>
-        <w:t xml:space="preserve"> Повна (A) та спрощена (B) схеми нуль-модемного кабелю, побудованого з використанням двох рознімів RJ-45 </w:t>
-      </w:r>
-      <w:r>
-        <w:rPr>
-          <w:rFonts w:eastAsia="Helvetica-Bold"/>
-          <w:b w:val="false"/>
-          <w:bCs w:val="false"/>
-          <w:sz w:val="28"/>
-          <w:szCs w:val="28"/>
-          <w:lang w:val="en-US"/>
-        </w:rPr>
-        <w:t>та DB-9</w:t>
+        <w:t>Рис. 5. Повна (A) та спрощена (B) схеми нуль-модемного кабелю, побудованого з використанням двох рознімів RJ-45 та DB-9</w:t>
       </w:r>
     </w:p>
     <w:p>
@@ -1231,20 +1086,7 @@
           <w:szCs w:val="28"/>
           <w:lang w:val="en-US"/>
         </w:rPr>
-        <w:t xml:space="preserve">Завдання </w:t>
-      </w:r>
-      <w:r>
-        <w:rPr>
-          <w:rFonts w:eastAsia="Helvetica-Bold"/>
-          <w:b/>
-          <w:bCs/>
-          <w:i w:val="false"/>
-          <w:iCs w:val="false"/>
-          <w:sz w:val="28"/>
-          <w:szCs w:val="28"/>
-          <w:lang w:val="en-US"/>
-        </w:rPr>
-        <w:t>6.</w:t>
+        <w:t>Завдання 6.</w:t>
       </w:r>
       <w:r>
         <w:rPr>
@@ -1282,7 +1124,7 @@
       </w:pPr>
       <w:r>
         <w:drawing>
-          <wp:anchor behindDoc="0" distT="0" distB="0" distL="0" distR="0" simplePos="0" locked="0" layoutInCell="0" allowOverlap="1" relativeHeight="86">
+          <wp:anchor behindDoc="0" distT="0" distB="0" distL="0" distR="0" simplePos="0" locked="0" layoutInCell="0" allowOverlap="1" relativeHeight="155">
             <wp:simplePos x="0" y="0"/>
             <wp:positionH relativeFrom="column">
               <wp:align>center</wp:align>
@@ -1337,51 +1179,7 @@
           <w:szCs w:val="28"/>
           <w:lang w:val="en-US"/>
         </w:rPr>
-        <w:t>Рис. 6.</w:t>
-      </w:r>
-      <w:r>
-        <w:rPr>
-          <w:rFonts w:eastAsia="Helvetica-Bold"/>
-          <w:b w:val="false"/>
-          <w:bCs w:val="false"/>
-          <w:sz w:val="28"/>
-          <w:szCs w:val="28"/>
-          <w:lang w:val="en-US"/>
-        </w:rPr>
-        <w:t xml:space="preserve"> Повна (A) та спрощена (B) схеми нуль-модемного кабелю, побудованого з використанням двох рознімів </w:t>
-      </w:r>
-      <w:r>
-        <w:rPr>
-          <w:rFonts w:eastAsia="Helvetica-Bold"/>
-          <w:b w:val="false"/>
-          <w:bCs w:val="false"/>
-          <w:sz w:val="28"/>
-          <w:szCs w:val="28"/>
-          <w:lang w:val="en-US"/>
-        </w:rPr>
-        <w:t xml:space="preserve">DB-25 </w:t>
-      </w:r>
-      <w:r>
-        <w:rPr>
-          <w:rFonts w:eastAsia="Helvetica-Bold"/>
-          <w:b w:val="false"/>
-          <w:bCs w:val="false"/>
-          <w:sz w:val="28"/>
-          <w:szCs w:val="28"/>
-          <w:lang w:val="en-US"/>
-        </w:rPr>
-        <w:t xml:space="preserve">та </w:t>
-      </w:r>
-      <w:r>
-        <w:rPr>
-          <w:rFonts w:eastAsia="Helvetica-Bold"/>
-          <w:b w:val="false"/>
-          <w:bCs w:val="false"/>
-          <w:sz w:val="28"/>
-          <w:szCs w:val="28"/>
-          <w:lang w:val="en-US"/>
-        </w:rPr>
-        <w:t>RJ-45</w:t>
+        <w:t>Рис. 6. Повна (A) та спрощена (B) схеми нуль-модемного кабелю, побудованого з використанням двох рознімів DB-25 та RJ-45</w:t>
       </w:r>
     </w:p>
     <w:p>
@@ -1445,18 +1243,7 @@
           <w:szCs w:val="28"/>
           <w:lang w:val="en-US"/>
         </w:rPr>
-        <w:t xml:space="preserve">Завдання </w:t>
-      </w:r>
-      <w:r>
-        <w:rPr>
-          <w:rFonts w:eastAsia="Helvetica-Bold"/>
-          <w:b/>
-          <w:bCs/>
-          <w:sz w:val="28"/>
-          <w:szCs w:val="28"/>
-          <w:lang w:val="en-US"/>
-        </w:rPr>
-        <w:t xml:space="preserve">7. </w:t>
+        <w:t xml:space="preserve">Завдання 7. </w:t>
       </w:r>
       <w:r>
         <w:rPr>
@@ -1490,14 +1277,7 @@
         </w:rPr>
       </w:pPr>
       <w:r>
-        <w:rPr>
-          <w:rFonts w:eastAsia="Helvetica-Bold"/>
-          <w:b w:val="false"/>
-          <w:bCs w:val="false"/>
-          <w:sz w:val="28"/>
-          <w:szCs w:val="28"/>
-          <w:lang w:val="en-US"/>
-        </w:rPr>
+        <w:rPr/>
         <w:drawing>
           <wp:inline distT="0" distB="0" distL="0" distR="0">
             <wp:extent cx="6299835" cy="2451735"/>
@@ -1566,29 +1346,7 @@
           <w:szCs w:val="28"/>
           <w:lang w:val="en-US"/>
         </w:rPr>
-        <w:t xml:space="preserve">Рис. </w:t>
-      </w:r>
-      <w:r>
-        <w:rPr>
-          <w:rFonts w:eastAsia="Helvetica-Bold"/>
-          <w:b w:val="false"/>
-          <w:bCs w:val="false"/>
-          <w:sz w:val="28"/>
-          <w:szCs w:val="28"/>
-          <w:lang w:val="en-US"/>
-        </w:rPr>
-        <w:t xml:space="preserve">7 </w:t>
-      </w:r>
-      <w:r>
-        <w:rPr>
-          <w:rFonts w:eastAsia="Helvetica-Bold"/>
-          <w:b w:val="false"/>
-          <w:bCs w:val="false"/>
-          <w:sz w:val="28"/>
-          <w:szCs w:val="28"/>
-          <w:lang w:val="en-US"/>
-        </w:rPr>
-        <w:t>Проект мережі</w:t>
+        <w:t>Рис. 7 Проект мережі</w:t>
       </w:r>
       <w:r>
         <w:br w:type="page"/>
@@ -1614,14 +1372,7 @@
         </w:rPr>
       </w:pPr>
       <w:r>
-        <w:rPr>
-          <w:rFonts w:eastAsia="Helvetica-Bold"/>
-          <w:b w:val="false"/>
-          <w:bCs w:val="false"/>
-          <w:sz w:val="28"/>
-          <w:szCs w:val="28"/>
-          <w:lang w:val="en-US"/>
-        </w:rPr>
+        <w:rPr/>
         <w:drawing>
           <wp:inline distT="0" distB="0" distL="0" distR="0">
             <wp:extent cx="5581650" cy="6734175"/>
@@ -1690,18 +1441,7 @@
           <w:szCs w:val="28"/>
           <w:lang w:val="en-US"/>
         </w:rPr>
-        <w:t xml:space="preserve">Рис. </w:t>
-      </w:r>
-      <w:r>
-        <w:rPr>
-          <w:rFonts w:eastAsia="Helvetica-Bold"/>
-          <w:b w:val="false"/>
-          <w:bCs w:val="false"/>
-          <w:sz w:val="28"/>
-          <w:szCs w:val="28"/>
-          <w:lang w:val="en-US"/>
-        </w:rPr>
-        <w:t>8 Результат виконання show version</w:t>
+        <w:t>Рис. 8 Результат виконання show version</w:t>
       </w:r>
     </w:p>
     <w:p>
@@ -1724,14 +1464,7 @@
         </w:rPr>
       </w:pPr>
       <w:r>
-        <w:rPr>
-          <w:rFonts w:eastAsia="Helvetica-Bold"/>
-          <w:b w:val="false"/>
-          <w:bCs w:val="false"/>
-          <w:sz w:val="28"/>
-          <w:szCs w:val="28"/>
-          <w:lang w:val="en-US"/>
-        </w:rPr>
+        <w:rPr/>
         <w:drawing>
           <wp:inline distT="0" distB="0" distL="0" distR="0">
             <wp:extent cx="4781550" cy="685800"/>
@@ -1800,18 +1533,7 @@
           <w:szCs w:val="28"/>
           <w:lang w:val="en-US"/>
         </w:rPr>
-        <w:t xml:space="preserve">Рис. </w:t>
-      </w:r>
-      <w:r>
-        <w:rPr>
-          <w:rFonts w:eastAsia="Helvetica-Bold"/>
-          <w:b w:val="false"/>
-          <w:bCs w:val="false"/>
-          <w:sz w:val="28"/>
-          <w:szCs w:val="28"/>
-          <w:lang w:val="en-US"/>
-        </w:rPr>
-        <w:t>9 Результат виконання show flash</w:t>
+        <w:t>Рис. 9 Результат виконання show flash</w:t>
       </w:r>
       <w:r>
         <w:br w:type="page"/>
@@ -1820,6 +1542,7 @@
     <w:p>
       <w:pPr>
         <w:pStyle w:val="Normal"/>
+        <w:spacing w:before="0" w:after="0"/>
         <w:ind w:hanging="0" w:start="0" w:end="0"/>
         <w:jc w:val="end"/>
         <w:rPr/>
@@ -1828,15 +1551,7 @@
       <w:bookmarkEnd w:id="0"/>
       <w:r>
         <w:rPr/>
-        <w:t xml:space="preserve">Табл.1. </w:t>
-      </w:r>
-      <w:r>
-        <w:rPr/>
-        <w:t>П</w:t>
-      </w:r>
-      <w:r>
-        <w:rPr/>
-        <w:t>араметри комутатора</w:t>
+        <w:t>Табл.1. Параметри комутатора</w:t>
       </w:r>
     </w:p>
     <w:tbl>
@@ -2041,11 +1756,7 @@
             </w:pPr>
             <w:r>
               <w:rPr/>
-              <w:t xml:space="preserve">65536K bytes of </w:t>
-            </w:r>
-            <w:r>
-              <w:rPr/>
-              <w:t>RAM, 4670455</w:t>
+              <w:t>65536K bytes of RAM, 4670455</w:t>
             </w:r>
           </w:p>
           <w:p>
@@ -2512,11 +2223,7 @@
             </w:pPr>
             <w:r>
               <w:rPr/>
-              <w:t xml:space="preserve">4670455 </w:t>
-            </w:r>
-            <w:r>
-              <w:rPr/>
-              <w:t>bytes</w:t>
+              <w:t>4670455 bytes</w:t>
             </w:r>
           </w:p>
         </w:tc>
@@ -2535,6 +2242,2676 @@
         <w:spacing w:lineRule="auto" w:line="360" w:before="173" w:after="173"/>
         <w:ind w:firstLine="809" w:start="0" w:end="0"/>
         <w:jc w:val="both"/>
+        <w:rPr>
+          <w:rFonts w:eastAsia="Helvetica-Bold"/>
+          <w:b/>
+          <w:bCs/>
+          <w:sz w:val="28"/>
+          <w:szCs w:val="28"/>
+          <w:lang w:val="en-US"/>
+        </w:rPr>
+      </w:pPr>
+      <w:r>
+        <w:rPr>
+          <w:rFonts w:eastAsia="Helvetica-Bold"/>
+          <w:b/>
+          <w:bCs/>
+          <w:sz w:val="28"/>
+          <w:szCs w:val="28"/>
+          <w:lang w:val="en-US"/>
+        </w:rPr>
+        <w:t xml:space="preserve">Завдання </w:t>
+      </w:r>
+      <w:r>
+        <w:rPr>
+          <w:rFonts w:eastAsia="Helvetica-Bold"/>
+          <w:b/>
+          <w:bCs/>
+          <w:sz w:val="28"/>
+          <w:szCs w:val="28"/>
+          <w:lang w:val="en-US"/>
+        </w:rPr>
+        <w:t xml:space="preserve">8. </w:t>
+      </w:r>
+      <w:r>
+        <w:rPr>
+          <w:rFonts w:eastAsia="Helvetica-Bold"/>
+          <w:b w:val="false"/>
+          <w:bCs w:val="false"/>
+          <w:sz w:val="28"/>
+          <w:szCs w:val="28"/>
+          <w:lang w:val="en-US"/>
+        </w:rPr>
+        <w:t xml:space="preserve">Провести налагодження параметрів іменування, системного часу (за даними табл. </w:t>
+      </w:r>
+      <w:r>
+        <w:rPr>
+          <w:rFonts w:eastAsia="Helvetica-Bold"/>
+          <w:b w:val="false"/>
+          <w:bCs w:val="false"/>
+          <w:sz w:val="28"/>
+          <w:szCs w:val="28"/>
+          <w:lang w:val="en-US"/>
+        </w:rPr>
+        <w:t>2</w:t>
+      </w:r>
+      <w:r>
+        <w:rPr>
+          <w:rFonts w:eastAsia="Helvetica-Bold"/>
+          <w:b w:val="false"/>
+          <w:bCs w:val="false"/>
+          <w:sz w:val="28"/>
+          <w:szCs w:val="28"/>
+          <w:lang w:val="en-US"/>
+        </w:rPr>
+        <w:t xml:space="preserve">), системних повідомлень-банерів, консольного підключення та термінального сеансу (за даними табл. </w:t>
+      </w:r>
+      <w:r>
+        <w:rPr>
+          <w:rFonts w:eastAsia="Helvetica-Bold"/>
+          <w:b w:val="false"/>
+          <w:bCs w:val="false"/>
+          <w:sz w:val="28"/>
+          <w:szCs w:val="28"/>
+          <w:lang w:val="en-US"/>
+        </w:rPr>
+        <w:t>3</w:t>
+      </w:r>
+      <w:r>
+        <w:rPr>
+          <w:rFonts w:eastAsia="Helvetica-Bold"/>
+          <w:b w:val="false"/>
+          <w:bCs w:val="false"/>
+          <w:sz w:val="28"/>
+          <w:szCs w:val="28"/>
+          <w:lang w:val="en-US"/>
+        </w:rPr>
+        <w:t>). Зберегти налагодження. Перезавантажити комутатор та перевірити можливість підключення за допомогою термінальної програми з налагодженими параметрами, вивести параметри налагоджень поточного термінального сеансу.</w:t>
+      </w:r>
+    </w:p>
+    <w:p>
+      <w:pPr>
+        <w:pStyle w:val="ZIKSHEADERFOURTH"/>
+        <w:widowControl/>
+        <w:tabs>
+          <w:tab w:val="clear" w:pos="567"/>
+          <w:tab w:val="left" w:pos="0" w:leader="none"/>
+        </w:tabs>
+        <w:suppressAutoHyphens w:val="true"/>
+        <w:bidi w:val="0"/>
+        <w:spacing w:lineRule="auto" w:line="360" w:before="173" w:after="173"/>
+        <w:ind w:hanging="0" w:start="0" w:end="0"/>
+        <w:jc w:val="center"/>
+        <w:rPr>
+          <w:rFonts w:eastAsia="Helvetica-Bold"/>
+          <w:b w:val="false"/>
+          <w:bCs w:val="false"/>
+          <w:sz w:val="28"/>
+          <w:szCs w:val="28"/>
+          <w:lang w:val="en-US"/>
+        </w:rPr>
+      </w:pPr>
+      <w:r>
+        <w:rPr>
+          <w:rFonts w:eastAsia="Helvetica-Bold"/>
+          <w:b w:val="false"/>
+          <w:bCs w:val="false"/>
+          <w:sz w:val="28"/>
+          <w:szCs w:val="28"/>
+          <w:lang w:val="en-US"/>
+        </w:rPr>
+        <w:t>Варіант: 24</w:t>
+      </w:r>
+    </w:p>
+    <w:p>
+      <w:pPr>
+        <w:pStyle w:val="ZIKSMAINTEXT"/>
+        <w:widowControl/>
+        <w:tabs>
+          <w:tab w:val="clear" w:pos="567"/>
+          <w:tab w:val="left" w:pos="0" w:leader="none"/>
+        </w:tabs>
+        <w:suppressAutoHyphens w:val="true"/>
+        <w:bidi w:val="0"/>
+        <w:spacing w:lineRule="auto" w:line="360" w:before="173" w:after="173"/>
+        <w:ind w:hanging="0" w:start="0" w:end="0"/>
+        <w:jc w:val="end"/>
+        <w:rPr>
+          <w:rFonts w:eastAsia="Helvetica-Bold"/>
+          <w:b w:val="false"/>
+          <w:bCs w:val="false"/>
+          <w:sz w:val="28"/>
+          <w:szCs w:val="28"/>
+          <w:lang w:val="en-US"/>
+        </w:rPr>
+      </w:pPr>
+      <w:r>
+        <w:rPr>
+          <w:rFonts w:eastAsia="Helvetica-Bold"/>
+          <w:b w:val="false"/>
+          <w:bCs w:val="false"/>
+          <w:sz w:val="28"/>
+          <w:szCs w:val="28"/>
+          <w:lang w:val="en-US"/>
+        </w:rPr>
+        <w:t>Tабл.2. Парамети іменування та системного часу</w:t>
+      </w:r>
+    </w:p>
+    <w:tbl>
+      <w:tblPr>
+        <w:tblW w:w="5000" w:type="pct"/>
+        <w:jc w:val="start"/>
+        <w:tblInd w:w="-5" w:type="dxa"/>
+        <w:tblLayout w:type="fixed"/>
+        <w:tblCellMar>
+          <w:top w:w="55" w:type="dxa"/>
+          <w:start w:w="55" w:type="dxa"/>
+          <w:bottom w:w="55" w:type="dxa"/>
+          <w:end w:w="55" w:type="dxa"/>
+        </w:tblCellMar>
+      </w:tblPr>
+      <w:tblGrid>
+        <w:gridCol w:w="1984"/>
+        <w:gridCol w:w="1984"/>
+        <w:gridCol w:w="1984"/>
+        <w:gridCol w:w="1984"/>
+        <w:gridCol w:w="1985"/>
+      </w:tblGrid>
+      <w:tr>
+        <w:trPr/>
+        <w:tc>
+          <w:tcPr>
+            <w:tcW w:w="1984" w:type="dxa"/>
+            <w:tcBorders>
+              <w:top w:val="single" w:sz="4" w:space="0" w:color="000000"/>
+              <w:start w:val="single" w:sz="4" w:space="0" w:color="000000"/>
+              <w:bottom w:val="single" w:sz="4" w:space="0" w:color="000000"/>
+            </w:tcBorders>
+            <w:vAlign w:val="center"/>
+          </w:tcPr>
+          <w:p>
+            <w:pPr>
+              <w:pStyle w:val="TableContents"/>
+              <w:jc w:val="center"/>
+              <w:rPr/>
+            </w:pPr>
+            <w:r>
+              <w:rPr/>
+              <w:t xml:space="preserve">№ </w:t>
+            </w:r>
+            <w:r>
+              <w:rPr/>
+              <w:t>варіанта</w:t>
+            </w:r>
+          </w:p>
+        </w:tc>
+        <w:tc>
+          <w:tcPr>
+            <w:tcW w:w="1984" w:type="dxa"/>
+            <w:tcBorders>
+              <w:top w:val="single" w:sz="4" w:space="0" w:color="000000"/>
+              <w:start w:val="single" w:sz="4" w:space="0" w:color="000000"/>
+              <w:bottom w:val="single" w:sz="4" w:space="0" w:color="000000"/>
+            </w:tcBorders>
+            <w:vAlign w:val="center"/>
+          </w:tcPr>
+          <w:p>
+            <w:pPr>
+              <w:pStyle w:val="TableContents"/>
+              <w:jc w:val="center"/>
+              <w:rPr/>
+            </w:pPr>
+            <w:r>
+              <w:rPr/>
+              <w:t>Часовий пояс</w:t>
+            </w:r>
+          </w:p>
+        </w:tc>
+        <w:tc>
+          <w:tcPr>
+            <w:tcW w:w="1984" w:type="dxa"/>
+            <w:tcBorders>
+              <w:top w:val="single" w:sz="4" w:space="0" w:color="000000"/>
+              <w:start w:val="single" w:sz="4" w:space="0" w:color="000000"/>
+              <w:bottom w:val="single" w:sz="4" w:space="0" w:color="000000"/>
+            </w:tcBorders>
+            <w:vAlign w:val="center"/>
+          </w:tcPr>
+          <w:p>
+            <w:pPr>
+              <w:pStyle w:val="TableContents"/>
+              <w:jc w:val="center"/>
+              <w:rPr/>
+            </w:pPr>
+            <w:r>
+              <w:rPr/>
+              <w:t>Години</w:t>
+            </w:r>
+          </w:p>
+        </w:tc>
+        <w:tc>
+          <w:tcPr>
+            <w:tcW w:w="1984" w:type="dxa"/>
+            <w:tcBorders>
+              <w:top w:val="single" w:sz="4" w:space="0" w:color="000000"/>
+              <w:start w:val="single" w:sz="4" w:space="0" w:color="000000"/>
+              <w:bottom w:val="single" w:sz="4" w:space="0" w:color="000000"/>
+            </w:tcBorders>
+            <w:vAlign w:val="center"/>
+          </w:tcPr>
+          <w:p>
+            <w:pPr>
+              <w:pStyle w:val="TableContents"/>
+              <w:jc w:val="center"/>
+              <w:rPr/>
+            </w:pPr>
+            <w:r>
+              <w:rPr/>
+              <w:t>Хвилини</w:t>
+            </w:r>
+          </w:p>
+        </w:tc>
+        <w:tc>
+          <w:tcPr>
+            <w:tcW w:w="1985" w:type="dxa"/>
+            <w:tcBorders>
+              <w:top w:val="single" w:sz="4" w:space="0" w:color="000000"/>
+              <w:start w:val="single" w:sz="4" w:space="0" w:color="000000"/>
+              <w:bottom w:val="single" w:sz="4" w:space="0" w:color="000000"/>
+              <w:end w:val="single" w:sz="4" w:space="0" w:color="000000"/>
+            </w:tcBorders>
+            <w:vAlign w:val="center"/>
+          </w:tcPr>
+          <w:p>
+            <w:pPr>
+              <w:pStyle w:val="TableContents"/>
+              <w:jc w:val="center"/>
+              <w:rPr/>
+            </w:pPr>
+            <w:r>
+              <w:rPr/>
+              <w:t>Перехід на літній час</w:t>
+            </w:r>
+          </w:p>
+        </w:tc>
+      </w:tr>
+      <w:tr>
+        <w:trPr>
+          <w:trHeight w:val="464" w:hRule="atLeast"/>
+        </w:trPr>
+        <w:tc>
+          <w:tcPr>
+            <w:tcW w:w="1984" w:type="dxa"/>
+            <w:tcBorders>
+              <w:start w:val="single" w:sz="4" w:space="0" w:color="000000"/>
+              <w:bottom w:val="single" w:sz="4" w:space="0" w:color="000000"/>
+            </w:tcBorders>
+            <w:vAlign w:val="center"/>
+          </w:tcPr>
+          <w:p>
+            <w:pPr>
+              <w:pStyle w:val="TableContents"/>
+              <w:jc w:val="start"/>
+              <w:rPr/>
+            </w:pPr>
+            <w:r>
+              <w:rPr/>
+              <w:t>24</w:t>
+            </w:r>
+          </w:p>
+        </w:tc>
+        <w:tc>
+          <w:tcPr>
+            <w:tcW w:w="1984" w:type="dxa"/>
+            <w:tcBorders>
+              <w:start w:val="single" w:sz="4" w:space="0" w:color="000000"/>
+              <w:bottom w:val="single" w:sz="4" w:space="0" w:color="000000"/>
+            </w:tcBorders>
+            <w:vAlign w:val="center"/>
+          </w:tcPr>
+          <w:p>
+            <w:pPr>
+              <w:pStyle w:val="TableContents"/>
+              <w:jc w:val="start"/>
+              <w:rPr/>
+            </w:pPr>
+            <w:r>
+              <w:rPr/>
+              <w:t>WET</w:t>
+            </w:r>
+          </w:p>
+        </w:tc>
+        <w:tc>
+          <w:tcPr>
+            <w:tcW w:w="1984" w:type="dxa"/>
+            <w:tcBorders>
+              <w:start w:val="single" w:sz="4" w:space="0" w:color="000000"/>
+              <w:bottom w:val="single" w:sz="4" w:space="0" w:color="000000"/>
+            </w:tcBorders>
+            <w:vAlign w:val="center"/>
+          </w:tcPr>
+          <w:p>
+            <w:pPr>
+              <w:pStyle w:val="TableContents"/>
+              <w:jc w:val="start"/>
+              <w:rPr/>
+            </w:pPr>
+            <w:r>
+              <w:rPr/>
+              <w:t>0</w:t>
+            </w:r>
+          </w:p>
+        </w:tc>
+        <w:tc>
+          <w:tcPr>
+            <w:tcW w:w="1984" w:type="dxa"/>
+            <w:tcBorders>
+              <w:start w:val="single" w:sz="4" w:space="0" w:color="000000"/>
+              <w:bottom w:val="single" w:sz="4" w:space="0" w:color="000000"/>
+            </w:tcBorders>
+            <w:vAlign w:val="center"/>
+          </w:tcPr>
+          <w:p>
+            <w:pPr>
+              <w:pStyle w:val="TableContents"/>
+              <w:jc w:val="start"/>
+              <w:rPr/>
+            </w:pPr>
+            <w:r>
+              <w:rPr/>
+              <w:t>00</w:t>
+            </w:r>
+          </w:p>
+        </w:tc>
+        <w:tc>
+          <w:tcPr>
+            <w:tcW w:w="1985" w:type="dxa"/>
+            <w:tcBorders>
+              <w:start w:val="single" w:sz="4" w:space="0" w:color="000000"/>
+              <w:bottom w:val="single" w:sz="4" w:space="0" w:color="000000"/>
+              <w:end w:val="single" w:sz="4" w:space="0" w:color="000000"/>
+            </w:tcBorders>
+            <w:vAlign w:val="center"/>
+          </w:tcPr>
+          <w:p>
+            <w:pPr>
+              <w:pStyle w:val="TableContents"/>
+              <w:jc w:val="start"/>
+              <w:rPr/>
+            </w:pPr>
+            <w:r>
+              <w:rPr/>
+              <w:t>+</w:t>
+            </w:r>
+          </w:p>
+        </w:tc>
+      </w:tr>
+    </w:tbl>
+    <w:p>
+      <w:pPr>
+        <w:pStyle w:val="BodyText"/>
+        <w:jc w:val="end"/>
+        <w:rPr>
+          <w:sz w:val="28"/>
+          <w:szCs w:val="28"/>
+        </w:rPr>
+      </w:pPr>
+      <w:r>
+        <w:br w:type="page"/>
+      </w:r>
+      <w:r>
+        <w:rPr>
+          <w:sz w:val="28"/>
+          <w:szCs w:val="28"/>
+        </w:rPr>
+        <w:t>Tабл.</w:t>
+      </w:r>
+      <w:r>
+        <w:rPr>
+          <w:sz w:val="28"/>
+          <w:szCs w:val="28"/>
+        </w:rPr>
+        <w:t>3</w:t>
+      </w:r>
+      <w:r>
+        <w:rPr>
+          <w:sz w:val="28"/>
+          <w:szCs w:val="28"/>
+        </w:rPr>
+        <w:t xml:space="preserve">. Параметри </w:t>
+      </w:r>
+      <w:r>
+        <w:rPr>
+          <w:rFonts w:eastAsia="Helvetica-Bold"/>
+          <w:b w:val="false"/>
+          <w:bCs w:val="false"/>
+          <w:sz w:val="28"/>
+          <w:szCs w:val="28"/>
+          <w:lang w:val="en-US"/>
+        </w:rPr>
+        <w:t>системних повідомлень-банерів, консольного підключення та термінального сеансу</w:t>
+      </w:r>
+    </w:p>
+    <w:tbl>
+      <w:tblPr>
+        <w:tblW w:w="5000" w:type="pct"/>
+        <w:jc w:val="start"/>
+        <w:tblInd w:w="-5" w:type="dxa"/>
+        <w:tblLayout w:type="fixed"/>
+        <w:tblCellMar>
+          <w:top w:w="55" w:type="dxa"/>
+          <w:start w:w="55" w:type="dxa"/>
+          <w:bottom w:w="55" w:type="dxa"/>
+          <w:end w:w="55" w:type="dxa"/>
+        </w:tblCellMar>
+      </w:tblPr>
+      <w:tblGrid>
+        <w:gridCol w:w="825"/>
+        <w:gridCol w:w="827"/>
+        <w:gridCol w:w="827"/>
+        <w:gridCol w:w="827"/>
+        <w:gridCol w:w="798"/>
+        <w:gridCol w:w="985"/>
+        <w:gridCol w:w="697"/>
+        <w:gridCol w:w="827"/>
+        <w:gridCol w:w="827"/>
+        <w:gridCol w:w="828"/>
+        <w:gridCol w:w="827"/>
+        <w:gridCol w:w="826"/>
+      </w:tblGrid>
+      <w:tr>
+        <w:trPr>
+          <w:trHeight w:val="1489" w:hRule="atLeast"/>
+        </w:trPr>
+        <w:tc>
+          <w:tcPr>
+            <w:tcW w:w="825" w:type="dxa"/>
+            <w:tcBorders>
+              <w:top w:val="single" w:sz="4" w:space="0" w:color="000000"/>
+              <w:start w:val="single" w:sz="4" w:space="0" w:color="000000"/>
+              <w:bottom w:val="single" w:sz="4" w:space="0" w:color="000000"/>
+            </w:tcBorders>
+            <w:textDirection w:val="btLr"/>
+            <w:vAlign w:val="center"/>
+          </w:tcPr>
+          <w:p>
+            <w:pPr>
+              <w:pStyle w:val="TableContents"/>
+              <w:jc w:val="center"/>
+              <w:rPr/>
+            </w:pPr>
+            <w:r>
+              <w:rPr/>
+              <w:t xml:space="preserve">№ </w:t>
+            </w:r>
+            <w:r>
+              <w:rPr/>
+              <w:t>варіанта</w:t>
+            </w:r>
+          </w:p>
+        </w:tc>
+        <w:tc>
+          <w:tcPr>
+            <w:tcW w:w="827" w:type="dxa"/>
+            <w:tcBorders>
+              <w:top w:val="single" w:sz="4" w:space="0" w:color="000000"/>
+              <w:start w:val="single" w:sz="4" w:space="0" w:color="000000"/>
+              <w:bottom w:val="single" w:sz="4" w:space="0" w:color="000000"/>
+            </w:tcBorders>
+            <w:textDirection w:val="btLr"/>
+            <w:vAlign w:val="center"/>
+          </w:tcPr>
+          <w:p>
+            <w:pPr>
+              <w:pStyle w:val="TableContents"/>
+              <w:jc w:val="center"/>
+              <w:rPr/>
+            </w:pPr>
+            <w:r>
+              <w:rPr/>
+              <w:t>Speed, біт/с</w:t>
+            </w:r>
+          </w:p>
+        </w:tc>
+        <w:tc>
+          <w:tcPr>
+            <w:tcW w:w="827" w:type="dxa"/>
+            <w:tcBorders>
+              <w:top w:val="single" w:sz="4" w:space="0" w:color="000000"/>
+              <w:start w:val="single" w:sz="4" w:space="0" w:color="000000"/>
+              <w:bottom w:val="single" w:sz="4" w:space="0" w:color="000000"/>
+            </w:tcBorders>
+            <w:textDirection w:val="btLr"/>
+            <w:vAlign w:val="center"/>
+          </w:tcPr>
+          <w:p>
+            <w:pPr>
+              <w:pStyle w:val="TableContents"/>
+              <w:jc w:val="center"/>
+              <w:rPr/>
+            </w:pPr>
+            <w:r>
+              <w:rPr/>
+              <w:t>Databits</w:t>
+            </w:r>
+          </w:p>
+        </w:tc>
+        <w:tc>
+          <w:tcPr>
+            <w:tcW w:w="827" w:type="dxa"/>
+            <w:tcBorders>
+              <w:top w:val="single" w:sz="4" w:space="0" w:color="000000"/>
+              <w:start w:val="single" w:sz="4" w:space="0" w:color="000000"/>
+              <w:bottom w:val="single" w:sz="4" w:space="0" w:color="000000"/>
+            </w:tcBorders>
+            <w:textDirection w:val="btLr"/>
+            <w:vAlign w:val="center"/>
+          </w:tcPr>
+          <w:p>
+            <w:pPr>
+              <w:pStyle w:val="TableContents"/>
+              <w:jc w:val="center"/>
+              <w:rPr/>
+            </w:pPr>
+            <w:r>
+              <w:rPr/>
+              <w:t>Parity</w:t>
+            </w:r>
+          </w:p>
+        </w:tc>
+        <w:tc>
+          <w:tcPr>
+            <w:tcW w:w="798" w:type="dxa"/>
+            <w:tcBorders>
+              <w:top w:val="single" w:sz="4" w:space="0" w:color="000000"/>
+              <w:start w:val="single" w:sz="4" w:space="0" w:color="000000"/>
+              <w:bottom w:val="single" w:sz="4" w:space="0" w:color="000000"/>
+            </w:tcBorders>
+            <w:textDirection w:val="btLr"/>
+            <w:vAlign w:val="center"/>
+          </w:tcPr>
+          <w:p>
+            <w:pPr>
+              <w:pStyle w:val="TableContents"/>
+              <w:jc w:val="center"/>
+              <w:rPr/>
+            </w:pPr>
+            <w:r>
+              <w:rPr/>
+              <w:t>Stopbits</w:t>
+            </w:r>
+          </w:p>
+        </w:tc>
+        <w:tc>
+          <w:tcPr>
+            <w:tcW w:w="985" w:type="dxa"/>
+            <w:tcBorders>
+              <w:top w:val="single" w:sz="4" w:space="0" w:color="000000"/>
+              <w:start w:val="single" w:sz="4" w:space="0" w:color="000000"/>
+              <w:bottom w:val="single" w:sz="4" w:space="0" w:color="000000"/>
+            </w:tcBorders>
+            <w:textDirection w:val="btLr"/>
+            <w:vAlign w:val="center"/>
+          </w:tcPr>
+          <w:p>
+            <w:pPr>
+              <w:pStyle w:val="TableContents"/>
+              <w:jc w:val="center"/>
+              <w:rPr/>
+            </w:pPr>
+            <w:r>
+              <w:rPr/>
+              <w:t>Flow-control</w:t>
+            </w:r>
+          </w:p>
+        </w:tc>
+        <w:tc>
+          <w:tcPr>
+            <w:tcW w:w="697" w:type="dxa"/>
+            <w:tcBorders>
+              <w:top w:val="single" w:sz="4" w:space="0" w:color="000000"/>
+              <w:start w:val="single" w:sz="4" w:space="0" w:color="000000"/>
+              <w:bottom w:val="single" w:sz="4" w:space="0" w:color="000000"/>
+            </w:tcBorders>
+            <w:textDirection w:val="btLr"/>
+            <w:vAlign w:val="center"/>
+          </w:tcPr>
+          <w:p>
+            <w:pPr>
+              <w:pStyle w:val="TableContents"/>
+              <w:jc w:val="center"/>
+              <w:rPr/>
+            </w:pPr>
+            <w:r>
+              <w:rPr/>
+              <w:t>History size</w:t>
+            </w:r>
+          </w:p>
+        </w:tc>
+        <w:tc>
+          <w:tcPr>
+            <w:tcW w:w="827" w:type="dxa"/>
+            <w:tcBorders>
+              <w:top w:val="single" w:sz="4" w:space="0" w:color="000000"/>
+              <w:start w:val="single" w:sz="4" w:space="0" w:color="000000"/>
+              <w:bottom w:val="single" w:sz="4" w:space="0" w:color="000000"/>
+            </w:tcBorders>
+            <w:textDirection w:val="btLr"/>
+            <w:vAlign w:val="center"/>
+          </w:tcPr>
+          <w:p>
+            <w:pPr>
+              <w:pStyle w:val="TableContents"/>
+              <w:jc w:val="center"/>
+              <w:rPr/>
+            </w:pPr>
+            <w:r>
+              <w:rPr/>
+              <w:t>Width, стов-</w:t>
+            </w:r>
+          </w:p>
+          <w:p>
+            <w:pPr>
+              <w:pStyle w:val="TableContents"/>
+              <w:jc w:val="center"/>
+              <w:rPr/>
+            </w:pPr>
+            <w:r>
+              <w:rPr/>
+              <w:t>пчиків</w:t>
+            </w:r>
+          </w:p>
+        </w:tc>
+        <w:tc>
+          <w:tcPr>
+            <w:tcW w:w="827" w:type="dxa"/>
+            <w:tcBorders>
+              <w:top w:val="single" w:sz="4" w:space="0" w:color="000000"/>
+              <w:start w:val="single" w:sz="4" w:space="0" w:color="000000"/>
+              <w:bottom w:val="single" w:sz="4" w:space="0" w:color="000000"/>
+            </w:tcBorders>
+            <w:textDirection w:val="btLr"/>
+            <w:vAlign w:val="center"/>
+          </w:tcPr>
+          <w:p>
+            <w:pPr>
+              <w:pStyle w:val="TableContents"/>
+              <w:jc w:val="center"/>
+              <w:rPr/>
+            </w:pPr>
+            <w:r>
+              <w:rPr/>
+              <w:t>Length,</w:t>
+            </w:r>
+          </w:p>
+          <w:p>
+            <w:pPr>
+              <w:pStyle w:val="TableContents"/>
+              <w:jc w:val="center"/>
+              <w:rPr/>
+            </w:pPr>
+            <w:r>
+              <w:rPr/>
+              <w:t>рядків</w:t>
+            </w:r>
+          </w:p>
+        </w:tc>
+        <w:tc>
+          <w:tcPr>
+            <w:tcW w:w="828" w:type="dxa"/>
+            <w:tcBorders>
+              <w:top w:val="single" w:sz="4" w:space="0" w:color="000000"/>
+              <w:start w:val="single" w:sz="4" w:space="0" w:color="000000"/>
+              <w:bottom w:val="single" w:sz="4" w:space="0" w:color="000000"/>
+            </w:tcBorders>
+            <w:textDirection w:val="btLr"/>
+            <w:vAlign w:val="center"/>
+          </w:tcPr>
+          <w:p>
+            <w:pPr>
+              <w:pStyle w:val="TableContents"/>
+              <w:jc w:val="center"/>
+              <w:rPr/>
+            </w:pPr>
+            <w:r>
+              <w:rPr/>
+              <w:t>Exec-timeout,</w:t>
+            </w:r>
+          </w:p>
+          <w:p>
+            <w:pPr>
+              <w:pStyle w:val="TableContents"/>
+              <w:jc w:val="center"/>
+              <w:rPr/>
+            </w:pPr>
+            <w:r>
+              <w:rPr/>
+              <w:t>хв</w:t>
+            </w:r>
+          </w:p>
+        </w:tc>
+        <w:tc>
+          <w:tcPr>
+            <w:tcW w:w="827" w:type="dxa"/>
+            <w:tcBorders>
+              <w:top w:val="single" w:sz="4" w:space="0" w:color="000000"/>
+              <w:start w:val="single" w:sz="4" w:space="0" w:color="000000"/>
+              <w:bottom w:val="single" w:sz="4" w:space="0" w:color="000000"/>
+            </w:tcBorders>
+            <w:textDirection w:val="btLr"/>
+            <w:vAlign w:val="center"/>
+          </w:tcPr>
+          <w:p>
+            <w:pPr>
+              <w:pStyle w:val="TableContents"/>
+              <w:jc w:val="center"/>
+              <w:rPr/>
+            </w:pPr>
+            <w:r>
+              <w:rPr/>
+              <w:t>Logout-</w:t>
+            </w:r>
+          </w:p>
+          <w:p>
+            <w:pPr>
+              <w:pStyle w:val="TableContents"/>
+              <w:jc w:val="center"/>
+              <w:rPr/>
+            </w:pPr>
+            <w:r>
+              <w:rPr/>
+              <w:t>warning, с</w:t>
+            </w:r>
+          </w:p>
+        </w:tc>
+        <w:tc>
+          <w:tcPr>
+            <w:tcW w:w="826" w:type="dxa"/>
+            <w:tcBorders>
+              <w:top w:val="single" w:sz="4" w:space="0" w:color="000000"/>
+              <w:start w:val="single" w:sz="4" w:space="0" w:color="000000"/>
+              <w:bottom w:val="single" w:sz="4" w:space="0" w:color="000000"/>
+              <w:end w:val="single" w:sz="4" w:space="0" w:color="000000"/>
+            </w:tcBorders>
+            <w:textDirection w:val="btLr"/>
+            <w:vAlign w:val="center"/>
+          </w:tcPr>
+          <w:p>
+            <w:pPr>
+              <w:pStyle w:val="TableContents"/>
+              <w:jc w:val="center"/>
+              <w:rPr/>
+            </w:pPr>
+            <w:r>
+              <w:rPr/>
+              <w:t>Logging</w:t>
+            </w:r>
+          </w:p>
+          <w:p>
+            <w:pPr>
+              <w:pStyle w:val="TableContents"/>
+              <w:jc w:val="center"/>
+              <w:rPr/>
+            </w:pPr>
+            <w:r>
+              <w:rPr/>
+              <w:t>synchronous</w:t>
+            </w:r>
+          </w:p>
+        </w:tc>
+      </w:tr>
+      <w:tr>
+        <w:trPr/>
+        <w:tc>
+          <w:tcPr>
+            <w:tcW w:w="825" w:type="dxa"/>
+            <w:tcBorders>
+              <w:start w:val="single" w:sz="4" w:space="0" w:color="000000"/>
+              <w:bottom w:val="single" w:sz="4" w:space="0" w:color="000000"/>
+            </w:tcBorders>
+            <w:vAlign w:val="center"/>
+          </w:tcPr>
+          <w:p>
+            <w:pPr>
+              <w:pStyle w:val="TableContents"/>
+              <w:jc w:val="center"/>
+              <w:rPr/>
+            </w:pPr>
+            <w:r>
+              <w:rPr/>
+              <w:t>24</w:t>
+            </w:r>
+          </w:p>
+        </w:tc>
+        <w:tc>
+          <w:tcPr>
+            <w:tcW w:w="827" w:type="dxa"/>
+            <w:tcBorders>
+              <w:start w:val="single" w:sz="4" w:space="0" w:color="000000"/>
+              <w:bottom w:val="single" w:sz="4" w:space="0" w:color="000000"/>
+            </w:tcBorders>
+            <w:vAlign w:val="center"/>
+          </w:tcPr>
+          <w:p>
+            <w:pPr>
+              <w:pStyle w:val="TableContents"/>
+              <w:jc w:val="center"/>
+              <w:rPr/>
+            </w:pPr>
+            <w:r>
+              <w:rPr/>
+              <w:t>2400</w:t>
+            </w:r>
+          </w:p>
+        </w:tc>
+        <w:tc>
+          <w:tcPr>
+            <w:tcW w:w="827" w:type="dxa"/>
+            <w:tcBorders>
+              <w:start w:val="single" w:sz="4" w:space="0" w:color="000000"/>
+              <w:bottom w:val="single" w:sz="4" w:space="0" w:color="000000"/>
+            </w:tcBorders>
+            <w:vAlign w:val="center"/>
+          </w:tcPr>
+          <w:p>
+            <w:pPr>
+              <w:pStyle w:val="TableContents"/>
+              <w:jc w:val="center"/>
+              <w:rPr/>
+            </w:pPr>
+            <w:r>
+              <w:rPr/>
+              <w:t>8</w:t>
+            </w:r>
+          </w:p>
+        </w:tc>
+        <w:tc>
+          <w:tcPr>
+            <w:tcW w:w="827" w:type="dxa"/>
+            <w:tcBorders>
+              <w:start w:val="single" w:sz="4" w:space="0" w:color="000000"/>
+              <w:bottom w:val="single" w:sz="4" w:space="0" w:color="000000"/>
+            </w:tcBorders>
+            <w:vAlign w:val="center"/>
+          </w:tcPr>
+          <w:p>
+            <w:pPr>
+              <w:pStyle w:val="TableContents"/>
+              <w:jc w:val="center"/>
+              <w:rPr/>
+            </w:pPr>
+            <w:r>
+              <w:rPr/>
+              <w:t>none</w:t>
+            </w:r>
+          </w:p>
+        </w:tc>
+        <w:tc>
+          <w:tcPr>
+            <w:tcW w:w="798" w:type="dxa"/>
+            <w:tcBorders>
+              <w:start w:val="single" w:sz="4" w:space="0" w:color="000000"/>
+              <w:bottom w:val="single" w:sz="4" w:space="0" w:color="000000"/>
+            </w:tcBorders>
+            <w:vAlign w:val="center"/>
+          </w:tcPr>
+          <w:p>
+            <w:pPr>
+              <w:pStyle w:val="TableContents"/>
+              <w:jc w:val="center"/>
+              <w:rPr/>
+            </w:pPr>
+            <w:r>
+              <w:rPr/>
+              <w:t>2</w:t>
+            </w:r>
+          </w:p>
+        </w:tc>
+        <w:tc>
+          <w:tcPr>
+            <w:tcW w:w="985" w:type="dxa"/>
+            <w:tcBorders>
+              <w:start w:val="single" w:sz="4" w:space="0" w:color="000000"/>
+              <w:bottom w:val="single" w:sz="4" w:space="0" w:color="000000"/>
+            </w:tcBorders>
+            <w:vAlign w:val="center"/>
+          </w:tcPr>
+          <w:p>
+            <w:pPr>
+              <w:pStyle w:val="TableContents"/>
+              <w:jc w:val="center"/>
+              <w:rPr/>
+            </w:pPr>
+            <w:r>
+              <w:rPr/>
+              <w:t>Software</w:t>
+            </w:r>
+          </w:p>
+        </w:tc>
+        <w:tc>
+          <w:tcPr>
+            <w:tcW w:w="697" w:type="dxa"/>
+            <w:tcBorders>
+              <w:start w:val="single" w:sz="4" w:space="0" w:color="000000"/>
+              <w:bottom w:val="single" w:sz="4" w:space="0" w:color="000000"/>
+            </w:tcBorders>
+            <w:vAlign w:val="center"/>
+          </w:tcPr>
+          <w:p>
+            <w:pPr>
+              <w:pStyle w:val="TableContents"/>
+              <w:jc w:val="center"/>
+              <w:rPr/>
+            </w:pPr>
+            <w:r>
+              <w:rPr/>
+              <w:t>25</w:t>
+            </w:r>
+          </w:p>
+        </w:tc>
+        <w:tc>
+          <w:tcPr>
+            <w:tcW w:w="827" w:type="dxa"/>
+            <w:tcBorders>
+              <w:start w:val="single" w:sz="4" w:space="0" w:color="000000"/>
+              <w:bottom w:val="single" w:sz="4" w:space="0" w:color="000000"/>
+            </w:tcBorders>
+            <w:vAlign w:val="center"/>
+          </w:tcPr>
+          <w:p>
+            <w:pPr>
+              <w:pStyle w:val="TableContents"/>
+              <w:jc w:val="center"/>
+              <w:rPr/>
+            </w:pPr>
+            <w:r>
+              <w:rPr/>
+              <w:t>75</w:t>
+            </w:r>
+          </w:p>
+        </w:tc>
+        <w:tc>
+          <w:tcPr>
+            <w:tcW w:w="827" w:type="dxa"/>
+            <w:tcBorders>
+              <w:start w:val="single" w:sz="4" w:space="0" w:color="000000"/>
+              <w:bottom w:val="single" w:sz="4" w:space="0" w:color="000000"/>
+            </w:tcBorders>
+            <w:vAlign w:val="center"/>
+          </w:tcPr>
+          <w:p>
+            <w:pPr>
+              <w:pStyle w:val="TableContents"/>
+              <w:jc w:val="center"/>
+              <w:rPr/>
+            </w:pPr>
+            <w:r>
+              <w:rPr/>
+              <w:t>22</w:t>
+            </w:r>
+          </w:p>
+        </w:tc>
+        <w:tc>
+          <w:tcPr>
+            <w:tcW w:w="828" w:type="dxa"/>
+            <w:tcBorders>
+              <w:start w:val="single" w:sz="4" w:space="0" w:color="000000"/>
+              <w:bottom w:val="single" w:sz="4" w:space="0" w:color="000000"/>
+            </w:tcBorders>
+            <w:vAlign w:val="center"/>
+          </w:tcPr>
+          <w:p>
+            <w:pPr>
+              <w:pStyle w:val="TableContents"/>
+              <w:jc w:val="center"/>
+              <w:rPr/>
+            </w:pPr>
+            <w:r>
+              <w:rPr/>
+              <w:t>30</w:t>
+            </w:r>
+          </w:p>
+        </w:tc>
+        <w:tc>
+          <w:tcPr>
+            <w:tcW w:w="827" w:type="dxa"/>
+            <w:tcBorders>
+              <w:start w:val="single" w:sz="4" w:space="0" w:color="000000"/>
+              <w:bottom w:val="single" w:sz="4" w:space="0" w:color="000000"/>
+            </w:tcBorders>
+            <w:vAlign w:val="center"/>
+          </w:tcPr>
+          <w:p>
+            <w:pPr>
+              <w:pStyle w:val="TableContents"/>
+              <w:jc w:val="center"/>
+              <w:rPr/>
+            </w:pPr>
+            <w:r>
+              <w:rPr/>
+              <w:t>30</w:t>
+            </w:r>
+          </w:p>
+        </w:tc>
+        <w:tc>
+          <w:tcPr>
+            <w:tcW w:w="826" w:type="dxa"/>
+            <w:tcBorders>
+              <w:start w:val="single" w:sz="4" w:space="0" w:color="000000"/>
+              <w:bottom w:val="single" w:sz="4" w:space="0" w:color="000000"/>
+              <w:end w:val="single" w:sz="4" w:space="0" w:color="000000"/>
+            </w:tcBorders>
+            <w:vAlign w:val="center"/>
+          </w:tcPr>
+          <w:p>
+            <w:pPr>
+              <w:pStyle w:val="TableContents"/>
+              <w:jc w:val="center"/>
+              <w:rPr/>
+            </w:pPr>
+            <w:r>
+              <w:rPr/>
+              <w:t>+</w:t>
+            </w:r>
+          </w:p>
+        </w:tc>
+      </w:tr>
+    </w:tbl>
+    <w:p>
+      <w:pPr>
+        <w:pStyle w:val="ZIKSHEADERFOURTH"/>
+        <w:widowControl/>
+        <w:tabs>
+          <w:tab w:val="clear" w:pos="567"/>
+          <w:tab w:val="left" w:pos="0" w:leader="none"/>
+        </w:tabs>
+        <w:suppressAutoHyphens w:val="true"/>
+        <w:bidi w:val="0"/>
+        <w:spacing w:lineRule="auto" w:line="240" w:before="0" w:after="0"/>
+        <w:ind w:hanging="0" w:start="0" w:end="0"/>
+        <w:jc w:val="center"/>
+        <w:rPr>
+          <w:rFonts w:eastAsia="Helvetica-Bold"/>
+          <w:b w:val="false"/>
+          <w:bCs w:val="false"/>
+          <w:sz w:val="28"/>
+          <w:szCs w:val="28"/>
+          <w:lang w:val="en-US"/>
+        </w:rPr>
+      </w:pPr>
+      <w:r>
+        <w:rPr>
+          <w:rFonts w:eastAsia="Helvetica-Bold"/>
+          <w:b w:val="false"/>
+          <w:bCs w:val="false"/>
+          <w:sz w:val="28"/>
+          <w:szCs w:val="28"/>
+          <w:lang w:val="en-US"/>
+        </w:rPr>
+      </w:r>
+    </w:p>
+    <w:p>
+      <w:pPr>
+        <w:pStyle w:val="ZIKSHEADERFOURTH"/>
+        <w:widowControl/>
+        <w:tabs>
+          <w:tab w:val="clear" w:pos="567"/>
+          <w:tab w:val="left" w:pos="0" w:leader="none"/>
+        </w:tabs>
+        <w:suppressAutoHyphens w:val="true"/>
+        <w:bidi w:val="0"/>
+        <w:spacing w:lineRule="auto" w:line="240" w:before="0" w:after="0"/>
+        <w:ind w:hanging="0" w:start="0" w:end="0"/>
+        <w:jc w:val="center"/>
+        <w:rPr>
+          <w:rFonts w:eastAsia="Helvetica-Bold"/>
+          <w:b w:val="false"/>
+          <w:bCs w:val="false"/>
+          <w:sz w:val="28"/>
+          <w:szCs w:val="28"/>
+          <w:lang w:val="en-US"/>
+        </w:rPr>
+      </w:pPr>
+      <w:r>
+        <w:rPr>
+          <w:rFonts w:eastAsia="Helvetica-Bold"/>
+          <w:b w:val="false"/>
+          <w:bCs w:val="false"/>
+          <w:sz w:val="28"/>
+          <w:szCs w:val="28"/>
+          <w:lang w:val="en-US"/>
+        </w:rPr>
+        <w:drawing>
+          <wp:inline distT="0" distB="0" distL="0" distR="0">
+            <wp:extent cx="3904615" cy="5200015"/>
+            <wp:effectExtent l="0" t="0" r="0" b="0"/>
+            <wp:docPr id="10" name="Image11"/>
+            <wp:cNvGraphicFramePr>
+              <a:graphicFrameLocks xmlns:a="http://schemas.openxmlformats.org/drawingml/2006/main" noChangeAspect="1"/>
+            </wp:cNvGraphicFramePr>
+            <a:graphic xmlns:a="http://schemas.openxmlformats.org/drawingml/2006/main">
+              <a:graphicData uri="http://schemas.openxmlformats.org/drawingml/2006/picture">
+                <pic:pic xmlns:pic="http://schemas.openxmlformats.org/drawingml/2006/picture">
+                  <pic:nvPicPr>
+                    <pic:cNvPr id="10" name="Image11"/>
+                    <pic:cNvPicPr>
+                      <a:picLocks noChangeAspect="1" noChangeArrowheads="1"/>
+                    </pic:cNvPicPr>
+                  </pic:nvPicPr>
+                  <pic:blipFill>
+                    <a:blip r:embed="rId11"/>
+                    <a:stretch>
+                      <a:fillRect/>
+                    </a:stretch>
+                  </pic:blipFill>
+                  <pic:spPr bwMode="auto">
+                    <a:xfrm>
+                      <a:off x="0" y="0"/>
+                      <a:ext cx="3904615" cy="5200015"/>
+                    </a:xfrm>
+                    <a:prstGeom prst="rect">
+                      <a:avLst/>
+                    </a:prstGeom>
+                    <a:noFill/>
+                  </pic:spPr>
+                </pic:pic>
+              </a:graphicData>
+            </a:graphic>
+          </wp:inline>
+        </w:drawing>
+      </w:r>
+    </w:p>
+    <w:p>
+      <w:pPr>
+        <w:pStyle w:val="ZIKSHEADERFOURTH"/>
+        <w:widowControl/>
+        <w:tabs>
+          <w:tab w:val="clear" w:pos="567"/>
+          <w:tab w:val="left" w:pos="0" w:leader="none"/>
+        </w:tabs>
+        <w:suppressAutoHyphens w:val="true"/>
+        <w:bidi w:val="0"/>
+        <w:spacing w:lineRule="auto" w:line="240" w:before="0" w:after="0"/>
+        <w:ind w:hanging="0" w:start="0" w:end="0"/>
+        <w:jc w:val="center"/>
+        <w:rPr>
+          <w:rFonts w:eastAsia="Helvetica-Bold"/>
+          <w:b w:val="false"/>
+          <w:bCs w:val="false"/>
+          <w:sz w:val="28"/>
+          <w:szCs w:val="28"/>
+          <w:lang w:val="en-US"/>
+        </w:rPr>
+      </w:pPr>
+      <w:r>
+        <w:rPr>
+          <w:rFonts w:eastAsia="Helvetica-Bold"/>
+          <w:b w:val="false"/>
+          <w:bCs w:val="false"/>
+          <w:sz w:val="28"/>
+          <w:szCs w:val="28"/>
+          <w:lang w:val="en-US"/>
+        </w:rPr>
+        <w:t>Рис. 10. Виконані команди</w:t>
+      </w:r>
+    </w:p>
+    <w:p>
+      <w:pPr>
+        <w:pStyle w:val="ZIKSHEADERTHIRD"/>
+        <w:widowControl/>
+        <w:tabs>
+          <w:tab w:val="clear" w:pos="567"/>
+          <w:tab w:val="left" w:pos="0" w:leader="none"/>
+        </w:tabs>
+        <w:suppressAutoHyphens w:val="true"/>
+        <w:bidi w:val="0"/>
+        <w:spacing w:lineRule="auto" w:line="360" w:before="173" w:after="173"/>
+        <w:ind w:hanging="0" w:start="0" w:end="0"/>
+        <w:jc w:val="center"/>
+        <w:rPr>
+          <w:rFonts w:eastAsia="Helvetica-Bold"/>
+          <w:b/>
+          <w:bCs/>
+          <w:sz w:val="28"/>
+          <w:szCs w:val="28"/>
+          <w:lang w:val="en-US"/>
+        </w:rPr>
+      </w:pPr>
+      <w:r>
+        <w:rPr>
+          <w:rFonts w:eastAsia="Helvetica-Bold"/>
+          <w:b/>
+          <w:bCs/>
+          <w:sz w:val="28"/>
+          <w:szCs w:val="28"/>
+          <w:lang w:val="en-US"/>
+        </w:rPr>
+        <w:drawing>
+          <wp:inline distT="0" distB="0" distL="0" distR="0">
+            <wp:extent cx="2019300" cy="400050"/>
+            <wp:effectExtent l="0" t="0" r="0" b="0"/>
+            <wp:docPr id="11" name="Image10"/>
+            <wp:cNvGraphicFramePr>
+              <a:graphicFrameLocks xmlns:a="http://schemas.openxmlformats.org/drawingml/2006/main" noChangeAspect="1"/>
+            </wp:cNvGraphicFramePr>
+            <a:graphic xmlns:a="http://schemas.openxmlformats.org/drawingml/2006/main">
+              <a:graphicData uri="http://schemas.openxmlformats.org/drawingml/2006/picture">
+                <pic:pic xmlns:pic="http://schemas.openxmlformats.org/drawingml/2006/picture">
+                  <pic:nvPicPr>
+                    <pic:cNvPr id="11" name="Image10"/>
+                    <pic:cNvPicPr>
+                      <a:picLocks noChangeAspect="1" noChangeArrowheads="1"/>
+                    </pic:cNvPicPr>
+                  </pic:nvPicPr>
+                  <pic:blipFill>
+                    <a:blip r:embed="rId12"/>
+                    <a:stretch>
+                      <a:fillRect/>
+                    </a:stretch>
+                  </pic:blipFill>
+                  <pic:spPr bwMode="auto">
+                    <a:xfrm>
+                      <a:off x="0" y="0"/>
+                      <a:ext cx="2019300" cy="400050"/>
+                    </a:xfrm>
+                    <a:prstGeom prst="rect">
+                      <a:avLst/>
+                    </a:prstGeom>
+                    <a:noFill/>
+                  </pic:spPr>
+                </pic:pic>
+              </a:graphicData>
+            </a:graphic>
+          </wp:inline>
+        </w:drawing>
+      </w:r>
+    </w:p>
+    <w:p>
+      <w:pPr>
+        <w:pStyle w:val="ZIKSHEADERFOURTH"/>
+        <w:widowControl/>
+        <w:tabs>
+          <w:tab w:val="clear" w:pos="567"/>
+          <w:tab w:val="left" w:pos="0" w:leader="none"/>
+        </w:tabs>
+        <w:suppressAutoHyphens w:val="true"/>
+        <w:bidi w:val="0"/>
+        <w:spacing w:lineRule="auto" w:line="240" w:before="0" w:after="0"/>
+        <w:ind w:hanging="0" w:start="0" w:end="0"/>
+        <w:jc w:val="center"/>
+        <w:rPr>
+          <w:rFonts w:eastAsia="Helvetica-Bold"/>
+          <w:b w:val="false"/>
+          <w:bCs w:val="false"/>
+          <w:sz w:val="28"/>
+          <w:szCs w:val="28"/>
+          <w:lang w:val="en-US"/>
+        </w:rPr>
+      </w:pPr>
+      <w:r>
+        <w:rPr>
+          <w:rFonts w:eastAsia="Helvetica-Bold"/>
+          <w:b w:val="false"/>
+          <w:bCs w:val="false"/>
+          <w:sz w:val="28"/>
+          <w:szCs w:val="28"/>
+          <w:lang w:val="en-US"/>
+        </w:rPr>
+        <w:t>Рис. 11. Результат налаштування часу</w:t>
+      </w:r>
+      <w:r>
+        <w:br w:type="page"/>
+      </w:r>
+    </w:p>
+    <w:p>
+      <w:pPr>
+        <w:pStyle w:val="ZIKSMAINTEXT"/>
+        <w:widowControl/>
+        <w:tabs>
+          <w:tab w:val="clear" w:pos="567"/>
+          <w:tab w:val="left" w:pos="0" w:leader="none"/>
+        </w:tabs>
+        <w:suppressAutoHyphens w:val="true"/>
+        <w:bidi w:val="0"/>
+        <w:spacing w:lineRule="auto" w:line="240" w:before="0" w:after="0"/>
+        <w:ind w:hanging="0" w:start="0" w:end="0"/>
+        <w:jc w:val="center"/>
+        <w:rPr>
+          <w:rFonts w:eastAsia="Helvetica-Bold"/>
+          <w:b w:val="false"/>
+          <w:bCs w:val="false"/>
+          <w:sz w:val="28"/>
+          <w:szCs w:val="28"/>
+          <w:lang w:val="en-US"/>
+        </w:rPr>
+      </w:pPr>
+      <w:r>
+        <w:rPr>
+          <w:rFonts w:eastAsia="Helvetica-Bold"/>
+          <w:b w:val="false"/>
+          <w:bCs w:val="false"/>
+          <w:sz w:val="28"/>
+          <w:szCs w:val="28"/>
+          <w:lang w:val="en-US"/>
+        </w:rPr>
+        <w:drawing>
+          <wp:inline distT="0" distB="0" distL="0" distR="0">
+            <wp:extent cx="1838325" cy="714375"/>
+            <wp:effectExtent l="0" t="0" r="0" b="0"/>
+            <wp:docPr id="12" name="Image12"/>
+            <wp:cNvGraphicFramePr>
+              <a:graphicFrameLocks xmlns:a="http://schemas.openxmlformats.org/drawingml/2006/main" noChangeAspect="1"/>
+            </wp:cNvGraphicFramePr>
+            <a:graphic xmlns:a="http://schemas.openxmlformats.org/drawingml/2006/main">
+              <a:graphicData uri="http://schemas.openxmlformats.org/drawingml/2006/picture">
+                <pic:pic xmlns:pic="http://schemas.openxmlformats.org/drawingml/2006/picture">
+                  <pic:nvPicPr>
+                    <pic:cNvPr id="12" name="Image12"/>
+                    <pic:cNvPicPr>
+                      <a:picLocks noChangeAspect="1" noChangeArrowheads="1"/>
+                    </pic:cNvPicPr>
+                  </pic:nvPicPr>
+                  <pic:blipFill>
+                    <a:blip r:embed="rId13"/>
+                    <a:stretch>
+                      <a:fillRect/>
+                    </a:stretch>
+                  </pic:blipFill>
+                  <pic:spPr bwMode="auto">
+                    <a:xfrm>
+                      <a:off x="0" y="0"/>
+                      <a:ext cx="1838325" cy="714375"/>
+                    </a:xfrm>
+                    <a:prstGeom prst="rect">
+                      <a:avLst/>
+                    </a:prstGeom>
+                    <a:noFill/>
+                  </pic:spPr>
+                </pic:pic>
+              </a:graphicData>
+            </a:graphic>
+          </wp:inline>
+        </w:drawing>
+      </w:r>
+    </w:p>
+    <w:p>
+      <w:pPr>
+        <w:pStyle w:val="ZIKSHEADERFOURTH"/>
+        <w:widowControl/>
+        <w:tabs>
+          <w:tab w:val="clear" w:pos="567"/>
+          <w:tab w:val="left" w:pos="0" w:leader="none"/>
+        </w:tabs>
+        <w:suppressAutoHyphens w:val="true"/>
+        <w:bidi w:val="0"/>
+        <w:spacing w:lineRule="auto" w:line="240" w:before="0" w:after="0"/>
+        <w:ind w:hanging="0" w:start="0" w:end="0"/>
+        <w:jc w:val="center"/>
+        <w:rPr>
+          <w:rFonts w:eastAsia="Helvetica-Bold"/>
+          <w:b w:val="false"/>
+          <w:bCs w:val="false"/>
+          <w:sz w:val="28"/>
+          <w:szCs w:val="28"/>
+          <w:lang w:val="en-US"/>
+        </w:rPr>
+      </w:pPr>
+      <w:r>
+        <w:rPr>
+          <w:rFonts w:eastAsia="Helvetica-Bold"/>
+          <w:b w:val="false"/>
+          <w:bCs w:val="false"/>
+          <w:sz w:val="28"/>
+          <w:szCs w:val="28"/>
+          <w:lang w:val="en-US"/>
+        </w:rPr>
+        <w:t>Рис. 12. Результат налаштування іменування</w:t>
+      </w:r>
+    </w:p>
+    <w:p>
+      <w:pPr>
+        <w:pStyle w:val="ZIKSMAINTEXT"/>
+        <w:widowControl/>
+        <w:tabs>
+          <w:tab w:val="clear" w:pos="567"/>
+          <w:tab w:val="left" w:pos="0" w:leader="none"/>
+        </w:tabs>
+        <w:suppressAutoHyphens w:val="true"/>
+        <w:bidi w:val="0"/>
+        <w:spacing w:lineRule="auto" w:line="240" w:before="0" w:after="0"/>
+        <w:ind w:hanging="0" w:start="0" w:end="0"/>
+        <w:jc w:val="center"/>
+        <w:rPr>
+          <w:rFonts w:eastAsia="Helvetica-Bold"/>
+          <w:b w:val="false"/>
+          <w:bCs w:val="false"/>
+          <w:sz w:val="28"/>
+          <w:szCs w:val="28"/>
+          <w:lang w:val="en-US"/>
+        </w:rPr>
+      </w:pPr>
+      <w:r>
+        <w:rPr>
+          <w:rFonts w:eastAsia="Helvetica-Bold"/>
+          <w:b w:val="false"/>
+          <w:bCs w:val="false"/>
+          <w:sz w:val="28"/>
+          <w:szCs w:val="28"/>
+          <w:lang w:val="en-US"/>
+        </w:rPr>
+        <w:drawing>
+          <wp:inline distT="0" distB="0" distL="0" distR="0">
+            <wp:extent cx="4848225" cy="3324225"/>
+            <wp:effectExtent l="0" t="0" r="0" b="0"/>
+            <wp:docPr id="13" name="Image13"/>
+            <wp:cNvGraphicFramePr>
+              <a:graphicFrameLocks xmlns:a="http://schemas.openxmlformats.org/drawingml/2006/main" noChangeAspect="1"/>
+            </wp:cNvGraphicFramePr>
+            <a:graphic xmlns:a="http://schemas.openxmlformats.org/drawingml/2006/main">
+              <a:graphicData uri="http://schemas.openxmlformats.org/drawingml/2006/picture">
+                <pic:pic xmlns:pic="http://schemas.openxmlformats.org/drawingml/2006/picture">
+                  <pic:nvPicPr>
+                    <pic:cNvPr id="13" name="Image13"/>
+                    <pic:cNvPicPr>
+                      <a:picLocks noChangeAspect="1" noChangeArrowheads="1"/>
+                    </pic:cNvPicPr>
+                  </pic:nvPicPr>
+                  <pic:blipFill>
+                    <a:blip r:embed="rId14"/>
+                    <a:stretch>
+                      <a:fillRect/>
+                    </a:stretch>
+                  </pic:blipFill>
+                  <pic:spPr bwMode="auto">
+                    <a:xfrm>
+                      <a:off x="0" y="0"/>
+                      <a:ext cx="4848225" cy="3324225"/>
+                    </a:xfrm>
+                    <a:prstGeom prst="rect">
+                      <a:avLst/>
+                    </a:prstGeom>
+                    <a:noFill/>
+                  </pic:spPr>
+                </pic:pic>
+              </a:graphicData>
+            </a:graphic>
+          </wp:inline>
+        </w:drawing>
+      </w:r>
+    </w:p>
+    <w:p>
+      <w:pPr>
+        <w:pStyle w:val="ZIKSHEADERFOURTH"/>
+        <w:widowControl/>
+        <w:tabs>
+          <w:tab w:val="clear" w:pos="567"/>
+          <w:tab w:val="left" w:pos="0" w:leader="none"/>
+        </w:tabs>
+        <w:suppressAutoHyphens w:val="true"/>
+        <w:bidi w:val="0"/>
+        <w:spacing w:lineRule="auto" w:line="240" w:before="0" w:after="173"/>
+        <w:ind w:hanging="0" w:start="0" w:end="0"/>
+        <w:jc w:val="center"/>
+        <w:rPr>
+          <w:rFonts w:eastAsia="Helvetica-Bold"/>
+          <w:b w:val="false"/>
+          <w:bCs w:val="false"/>
+          <w:sz w:val="28"/>
+          <w:szCs w:val="28"/>
+          <w:lang w:val="en-US"/>
+        </w:rPr>
+      </w:pPr>
+      <w:r>
+        <w:rPr>
+          <w:rFonts w:eastAsia="Helvetica-Bold"/>
+          <w:b w:val="false"/>
+          <w:bCs w:val="false"/>
+          <w:sz w:val="28"/>
+          <w:szCs w:val="28"/>
+          <w:lang w:val="en-US"/>
+        </w:rPr>
+        <w:t>Рис. 13. Результат команди show terminal</w:t>
+      </w:r>
+    </w:p>
+    <w:p>
+      <w:pPr>
+        <w:pStyle w:val="ZIKSMAINTEXT"/>
+        <w:widowControl/>
+        <w:tabs>
+          <w:tab w:val="clear" w:pos="567"/>
+          <w:tab w:val="left" w:pos="0" w:leader="none"/>
+        </w:tabs>
+        <w:suppressAutoHyphens w:val="true"/>
+        <w:bidi w:val="0"/>
+        <w:spacing w:lineRule="auto" w:line="360" w:before="0" w:after="0"/>
+        <w:ind w:firstLine="809" w:start="0" w:end="0"/>
+        <w:jc w:val="both"/>
+        <w:rPr>
+          <w:rFonts w:eastAsia="Helvetica-Bold"/>
+          <w:b w:val="false"/>
+          <w:bCs w:val="false"/>
+          <w:sz w:val="28"/>
+          <w:szCs w:val="28"/>
+          <w:lang w:val="en-US"/>
+        </w:rPr>
+      </w:pPr>
+      <w:r>
+        <w:rPr>
+          <w:rFonts w:eastAsia="Helvetica-Bold"/>
+          <w:b/>
+          <w:bCs/>
+          <w:sz w:val="28"/>
+          <w:szCs w:val="28"/>
+          <w:lang w:val="en-US"/>
+        </w:rPr>
+        <w:t>Завдання 9.</w:t>
+      </w:r>
+      <w:r>
+        <w:rPr>
+          <w:rFonts w:eastAsia="Helvetica-Bold"/>
+          <w:b w:val="false"/>
+          <w:bCs w:val="false"/>
+          <w:sz w:val="28"/>
+          <w:szCs w:val="28"/>
+          <w:lang w:val="en-US"/>
+        </w:rPr>
+        <w:t xml:space="preserve"> Провести налагодження парольного доступу до комутатора (його режимів користувача та привілейованого режиму) із використанням відкритих паролів. Зберегти налагодження. Перезавантажити комутатор та перевірити виконані налагодження. Зашифрувати паролі за типом 7 та перевірити результати шифрування.</w:t>
+      </w:r>
+    </w:p>
+    <w:p>
+      <w:pPr>
+        <w:pStyle w:val="ZIKSMAINTEXT"/>
+        <w:widowControl/>
+        <w:tabs>
+          <w:tab w:val="clear" w:pos="567"/>
+          <w:tab w:val="left" w:pos="0" w:leader="none"/>
+        </w:tabs>
+        <w:suppressAutoHyphens w:val="true"/>
+        <w:bidi w:val="0"/>
+        <w:spacing w:lineRule="auto" w:line="360" w:before="0" w:after="0"/>
+        <w:ind w:hanging="0" w:start="0" w:end="0"/>
+        <w:jc w:val="center"/>
+        <w:rPr>
+          <w:rFonts w:eastAsia="Helvetica-Bold"/>
+          <w:b w:val="false"/>
+          <w:bCs w:val="false"/>
+          <w:sz w:val="28"/>
+          <w:szCs w:val="28"/>
+          <w:lang w:val="en-US"/>
+        </w:rPr>
+      </w:pPr>
+      <w:r>
+        <w:rPr>
+          <w:rFonts w:eastAsia="Helvetica-Bold"/>
+          <w:b w:val="false"/>
+          <w:bCs w:val="false"/>
+          <w:sz w:val="28"/>
+          <w:szCs w:val="28"/>
+          <w:lang w:val="en-US"/>
+        </w:rPr>
+        <w:drawing>
+          <wp:inline distT="0" distB="0" distL="0" distR="0">
+            <wp:extent cx="3895090" cy="1666240"/>
+            <wp:effectExtent l="0" t="0" r="0" b="0"/>
+            <wp:docPr id="14" name="Image14"/>
+            <wp:cNvGraphicFramePr>
+              <a:graphicFrameLocks xmlns:a="http://schemas.openxmlformats.org/drawingml/2006/main" noChangeAspect="1"/>
+            </wp:cNvGraphicFramePr>
+            <a:graphic xmlns:a="http://schemas.openxmlformats.org/drawingml/2006/main">
+              <a:graphicData uri="http://schemas.openxmlformats.org/drawingml/2006/picture">
+                <pic:pic xmlns:pic="http://schemas.openxmlformats.org/drawingml/2006/picture">
+                  <pic:nvPicPr>
+                    <pic:cNvPr id="14" name="Image14"/>
+                    <pic:cNvPicPr>
+                      <a:picLocks noChangeAspect="1" noChangeArrowheads="1"/>
+                    </pic:cNvPicPr>
+                  </pic:nvPicPr>
+                  <pic:blipFill>
+                    <a:blip r:embed="rId15"/>
+                    <a:stretch>
+                      <a:fillRect/>
+                    </a:stretch>
+                  </pic:blipFill>
+                  <pic:spPr bwMode="auto">
+                    <a:xfrm>
+                      <a:off x="0" y="0"/>
+                      <a:ext cx="3895090" cy="1666240"/>
+                    </a:xfrm>
+                    <a:prstGeom prst="rect">
+                      <a:avLst/>
+                    </a:prstGeom>
+                    <a:noFill/>
+                  </pic:spPr>
+                </pic:pic>
+              </a:graphicData>
+            </a:graphic>
+          </wp:inline>
+        </w:drawing>
+      </w:r>
+    </w:p>
+    <w:p>
+      <w:pPr>
+        <w:pStyle w:val="ZIKSHEADERFOURTH"/>
+        <w:widowControl/>
+        <w:tabs>
+          <w:tab w:val="clear" w:pos="567"/>
+          <w:tab w:val="left" w:pos="0" w:leader="none"/>
+        </w:tabs>
+        <w:suppressAutoHyphens w:val="true"/>
+        <w:bidi w:val="0"/>
+        <w:spacing w:lineRule="auto" w:line="240" w:before="0" w:after="173"/>
+        <w:ind w:hanging="0" w:start="0" w:end="0"/>
+        <w:jc w:val="center"/>
+        <w:rPr>
+          <w:rFonts w:eastAsia="Helvetica-Bold"/>
+          <w:b w:val="false"/>
+          <w:bCs w:val="false"/>
+          <w:sz w:val="28"/>
+          <w:szCs w:val="28"/>
+          <w:lang w:val="en-US"/>
+        </w:rPr>
+      </w:pPr>
+      <w:r>
+        <w:rPr>
+          <w:rFonts w:eastAsia="Helvetica-Bold"/>
+          <w:b w:val="false"/>
+          <w:bCs w:val="false"/>
+          <w:sz w:val="28"/>
+          <w:szCs w:val="28"/>
+          <w:lang w:val="en-US"/>
+        </w:rPr>
+        <w:t>Рис. 14. Встановлення паролів</w:t>
+      </w:r>
+      <w:r>
+        <w:br w:type="page"/>
+      </w:r>
+    </w:p>
+    <w:p>
+      <w:pPr>
+        <w:pStyle w:val="ZIKSMAINTEXT"/>
+        <w:widowControl/>
+        <w:tabs>
+          <w:tab w:val="clear" w:pos="567"/>
+          <w:tab w:val="left" w:pos="0" w:leader="none"/>
+        </w:tabs>
+        <w:suppressAutoHyphens w:val="true"/>
+        <w:bidi w:val="0"/>
+        <w:spacing w:lineRule="auto" w:line="240" w:before="0" w:after="173"/>
+        <w:ind w:hanging="0" w:start="0" w:end="0"/>
+        <w:jc w:val="center"/>
+        <w:rPr>
+          <w:rFonts w:eastAsia="Helvetica-Bold"/>
+          <w:b w:val="false"/>
+          <w:bCs w:val="false"/>
+          <w:sz w:val="28"/>
+          <w:szCs w:val="28"/>
+          <w:lang w:val="en-US"/>
+        </w:rPr>
+      </w:pPr>
+      <w:r>
+        <w:rPr>
+          <w:rFonts w:eastAsia="Helvetica-Bold"/>
+          <w:b w:val="false"/>
+          <w:bCs w:val="false"/>
+          <w:sz w:val="28"/>
+          <w:szCs w:val="28"/>
+          <w:lang w:val="en-US"/>
+        </w:rPr>
+        <w:drawing>
+          <wp:inline distT="0" distB="0" distL="0" distR="0">
+            <wp:extent cx="3714115" cy="3731895"/>
+            <wp:effectExtent l="0" t="0" r="0" b="0"/>
+            <wp:docPr id="15" name="Image15"/>
+            <wp:cNvGraphicFramePr>
+              <a:graphicFrameLocks xmlns:a="http://schemas.openxmlformats.org/drawingml/2006/main" noChangeAspect="1"/>
+            </wp:cNvGraphicFramePr>
+            <a:graphic xmlns:a="http://schemas.openxmlformats.org/drawingml/2006/main">
+              <a:graphicData uri="http://schemas.openxmlformats.org/drawingml/2006/picture">
+                <pic:pic xmlns:pic="http://schemas.openxmlformats.org/drawingml/2006/picture">
+                  <pic:nvPicPr>
+                    <pic:cNvPr id="15" name="Image15"/>
+                    <pic:cNvPicPr>
+                      <a:picLocks noChangeAspect="1" noChangeArrowheads="1"/>
+                    </pic:cNvPicPr>
+                  </pic:nvPicPr>
+                  <pic:blipFill>
+                    <a:blip r:embed="rId16"/>
+                    <a:stretch>
+                      <a:fillRect/>
+                    </a:stretch>
+                  </pic:blipFill>
+                  <pic:spPr bwMode="auto">
+                    <a:xfrm>
+                      <a:off x="0" y="0"/>
+                      <a:ext cx="3714115" cy="3731895"/>
+                    </a:xfrm>
+                    <a:prstGeom prst="rect">
+                      <a:avLst/>
+                    </a:prstGeom>
+                    <a:noFill/>
+                  </pic:spPr>
+                </pic:pic>
+              </a:graphicData>
+            </a:graphic>
+          </wp:inline>
+        </w:drawing>
+      </w:r>
+    </w:p>
+    <w:p>
+      <w:pPr>
+        <w:pStyle w:val="ZIKSHEADERFOURTH"/>
+        <w:widowControl/>
+        <w:tabs>
+          <w:tab w:val="clear" w:pos="567"/>
+          <w:tab w:val="left" w:pos="0" w:leader="none"/>
+        </w:tabs>
+        <w:suppressAutoHyphens w:val="true"/>
+        <w:bidi w:val="0"/>
+        <w:spacing w:lineRule="auto" w:line="240" w:before="0" w:after="173"/>
+        <w:ind w:hanging="0" w:start="0" w:end="0"/>
+        <w:jc w:val="center"/>
+        <w:rPr>
+          <w:rFonts w:eastAsia="Helvetica-Bold"/>
+          <w:b w:val="false"/>
+          <w:bCs w:val="false"/>
+          <w:sz w:val="28"/>
+          <w:szCs w:val="28"/>
+          <w:lang w:val="en-US"/>
+        </w:rPr>
+      </w:pPr>
+      <w:r>
+        <w:rPr>
+          <w:rFonts w:eastAsia="Helvetica-Bold"/>
+          <w:b w:val="false"/>
+          <w:bCs w:val="false"/>
+          <w:sz w:val="28"/>
+          <w:szCs w:val="28"/>
+          <w:lang w:val="en-US"/>
+        </w:rPr>
+        <w:t>Рис. 14. Встановлення шифрування</w:t>
+      </w:r>
+    </w:p>
+    <w:p>
+      <w:pPr>
+        <w:pStyle w:val="ZIKSMAINTEXT"/>
+        <w:widowControl/>
+        <w:tabs>
+          <w:tab w:val="clear" w:pos="567"/>
+          <w:tab w:val="left" w:pos="0" w:leader="none"/>
+        </w:tabs>
+        <w:suppressAutoHyphens w:val="true"/>
+        <w:bidi w:val="0"/>
+        <w:spacing w:lineRule="auto" w:line="360" w:before="0" w:after="173"/>
+        <w:ind w:firstLine="809" w:start="0" w:end="0"/>
+        <w:jc w:val="both"/>
+        <w:rPr>
+          <w:rFonts w:eastAsia="Helvetica-Bold"/>
+          <w:b w:val="false"/>
+          <w:bCs w:val="false"/>
+          <w:sz w:val="28"/>
+          <w:szCs w:val="28"/>
+          <w:lang w:val="en-US"/>
+        </w:rPr>
+      </w:pPr>
+      <w:r>
+        <w:rPr>
+          <w:rFonts w:eastAsia="Helvetica-Bold"/>
+          <w:b/>
+          <w:bCs/>
+          <w:sz w:val="28"/>
+          <w:szCs w:val="28"/>
+          <w:lang w:val="en-US"/>
+        </w:rPr>
+        <w:t>Завадяння 10.</w:t>
+      </w:r>
+      <w:r>
+        <w:rPr>
+          <w:rFonts w:eastAsia="Helvetica-Bold"/>
+          <w:b w:val="false"/>
+          <w:bCs w:val="false"/>
+          <w:sz w:val="28"/>
+          <w:szCs w:val="28"/>
+          <w:lang w:val="en-US"/>
+        </w:rPr>
+        <w:t xml:space="preserve"> Провести налагодження доступу до комутатора з використанням механізму користувачів. Для цього створити трьох користу-вачів (два користувачі з мінімальним рівнем привілеїв 0 – Technic-G-N-X, один – із максимальним рівнем привілеїв 15 – Admin-G-N-1). Зберегти налагодження. Перезавантажити комутатор та перевірити виконані налагодження. Дослідити відмітності у можливостях для користувачів із різними рівнями привілеїв.</w:t>
+      </w:r>
+    </w:p>
+    <w:p>
+      <w:pPr>
+        <w:pStyle w:val="ZIKSMAINTEXT"/>
+        <w:widowControl/>
+        <w:tabs>
+          <w:tab w:val="clear" w:pos="567"/>
+          <w:tab w:val="left" w:pos="0" w:leader="none"/>
+        </w:tabs>
+        <w:suppressAutoHyphens w:val="true"/>
+        <w:bidi w:val="0"/>
+        <w:spacing w:lineRule="auto" w:line="360" w:before="0" w:after="173"/>
+        <w:ind w:hanging="0" w:start="0" w:end="0"/>
+        <w:jc w:val="center"/>
+        <w:rPr>
+          <w:rFonts w:eastAsia="Helvetica-Bold"/>
+          <w:b w:val="false"/>
+          <w:bCs w:val="false"/>
+          <w:sz w:val="28"/>
+          <w:szCs w:val="28"/>
+          <w:lang w:val="en-US"/>
+        </w:rPr>
+      </w:pPr>
+      <w:r>
+        <w:rPr>
+          <w:rFonts w:eastAsia="Helvetica-Bold"/>
+          <w:b w:val="false"/>
+          <w:bCs w:val="false"/>
+          <w:sz w:val="28"/>
+          <w:szCs w:val="28"/>
+          <w:lang w:val="en-US"/>
+        </w:rPr>
+        <w:drawing>
+          <wp:inline distT="0" distB="0" distL="0" distR="0">
+            <wp:extent cx="4601210" cy="2435225"/>
+            <wp:effectExtent l="0" t="0" r="0" b="0"/>
+            <wp:docPr id="16" name="Image16"/>
+            <wp:cNvGraphicFramePr>
+              <a:graphicFrameLocks xmlns:a="http://schemas.openxmlformats.org/drawingml/2006/main" noChangeAspect="1"/>
+            </wp:cNvGraphicFramePr>
+            <a:graphic xmlns:a="http://schemas.openxmlformats.org/drawingml/2006/main">
+              <a:graphicData uri="http://schemas.openxmlformats.org/drawingml/2006/picture">
+                <pic:pic xmlns:pic="http://schemas.openxmlformats.org/drawingml/2006/picture">
+                  <pic:nvPicPr>
+                    <pic:cNvPr id="16" name="Image16"/>
+                    <pic:cNvPicPr>
+                      <a:picLocks noChangeAspect="1" noChangeArrowheads="1"/>
+                    </pic:cNvPicPr>
+                  </pic:nvPicPr>
+                  <pic:blipFill>
+                    <a:blip r:embed="rId17"/>
+                    <a:stretch>
+                      <a:fillRect/>
+                    </a:stretch>
+                  </pic:blipFill>
+                  <pic:spPr bwMode="auto">
+                    <a:xfrm>
+                      <a:off x="0" y="0"/>
+                      <a:ext cx="4601210" cy="2435225"/>
+                    </a:xfrm>
+                    <a:prstGeom prst="rect">
+                      <a:avLst/>
+                    </a:prstGeom>
+                    <a:noFill/>
+                  </pic:spPr>
+                </pic:pic>
+              </a:graphicData>
+            </a:graphic>
+          </wp:inline>
+        </w:drawing>
+      </w:r>
+    </w:p>
+    <w:p>
+      <w:pPr>
+        <w:pStyle w:val="ZIKSHEADERFOURTH"/>
+        <w:widowControl/>
+        <w:tabs>
+          <w:tab w:val="clear" w:pos="567"/>
+          <w:tab w:val="left" w:pos="0" w:leader="none"/>
+        </w:tabs>
+        <w:suppressAutoHyphens w:val="true"/>
+        <w:bidi w:val="0"/>
+        <w:spacing w:lineRule="auto" w:line="240" w:before="0" w:after="173"/>
+        <w:ind w:hanging="0" w:start="0" w:end="0"/>
+        <w:jc w:val="center"/>
+        <w:rPr>
+          <w:rFonts w:eastAsia="Helvetica-Bold"/>
+          <w:b w:val="false"/>
+          <w:bCs w:val="false"/>
+          <w:sz w:val="28"/>
+          <w:szCs w:val="28"/>
+          <w:lang w:val="en-US"/>
+        </w:rPr>
+      </w:pPr>
+      <w:r>
+        <w:rPr>
+          <w:rFonts w:eastAsia="Helvetica-Bold"/>
+          <w:b w:val="false"/>
+          <w:bCs w:val="false"/>
+          <w:sz w:val="28"/>
+          <w:szCs w:val="28"/>
+          <w:lang w:val="en-US"/>
+        </w:rPr>
+        <w:t>Рис. 15. Створення користувачів</w:t>
+      </w:r>
+    </w:p>
+    <w:p>
+      <w:pPr>
+        <w:pStyle w:val="ZIKSHEADERTHIRD"/>
+        <w:widowControl/>
+        <w:tabs>
+          <w:tab w:val="clear" w:pos="567"/>
+          <w:tab w:val="left" w:pos="0" w:leader="none"/>
+        </w:tabs>
+        <w:suppressAutoHyphens w:val="true"/>
+        <w:bidi w:val="0"/>
+        <w:spacing w:lineRule="auto" w:line="360" w:before="173" w:after="173"/>
+        <w:ind w:hanging="0" w:start="0" w:end="0"/>
+        <w:jc w:val="center"/>
+        <w:rPr>
+          <w:rFonts w:eastAsia="Helvetica-Bold"/>
+          <w:b/>
+          <w:bCs/>
+          <w:sz w:val="28"/>
+          <w:szCs w:val="28"/>
+          <w:lang w:val="en-US"/>
+        </w:rPr>
+      </w:pPr>
+      <w:r>
+        <w:rPr>
+          <w:rFonts w:eastAsia="Helvetica-Bold"/>
+          <w:b/>
+          <w:bCs/>
+          <w:sz w:val="28"/>
+          <w:szCs w:val="28"/>
+          <w:lang w:val="en-US"/>
+        </w:rPr>
+        <w:drawing>
+          <wp:inline distT="0" distB="0" distL="0" distR="0">
+            <wp:extent cx="3514090" cy="3580765"/>
+            <wp:effectExtent l="0" t="0" r="0" b="0"/>
+            <wp:docPr id="17" name="Image17"/>
+            <wp:cNvGraphicFramePr>
+              <a:graphicFrameLocks xmlns:a="http://schemas.openxmlformats.org/drawingml/2006/main" noChangeAspect="1"/>
+            </wp:cNvGraphicFramePr>
+            <a:graphic xmlns:a="http://schemas.openxmlformats.org/drawingml/2006/main">
+              <a:graphicData uri="http://schemas.openxmlformats.org/drawingml/2006/picture">
+                <pic:pic xmlns:pic="http://schemas.openxmlformats.org/drawingml/2006/picture">
+                  <pic:nvPicPr>
+                    <pic:cNvPr id="17" name="Image17"/>
+                    <pic:cNvPicPr>
+                      <a:picLocks noChangeAspect="1" noChangeArrowheads="1"/>
+                    </pic:cNvPicPr>
+                  </pic:nvPicPr>
+                  <pic:blipFill>
+                    <a:blip r:embed="rId18"/>
+                    <a:stretch>
+                      <a:fillRect/>
+                    </a:stretch>
+                  </pic:blipFill>
+                  <pic:spPr bwMode="auto">
+                    <a:xfrm>
+                      <a:off x="0" y="0"/>
+                      <a:ext cx="3514090" cy="3580765"/>
+                    </a:xfrm>
+                    <a:prstGeom prst="rect">
+                      <a:avLst/>
+                    </a:prstGeom>
+                    <a:noFill/>
+                  </pic:spPr>
+                </pic:pic>
+              </a:graphicData>
+            </a:graphic>
+          </wp:inline>
+        </w:drawing>
+      </w:r>
+    </w:p>
+    <w:p>
+      <w:pPr>
+        <w:pStyle w:val="ZIKSHEADERFOURTH"/>
+        <w:widowControl/>
+        <w:tabs>
+          <w:tab w:val="clear" w:pos="567"/>
+          <w:tab w:val="left" w:pos="0" w:leader="none"/>
+        </w:tabs>
+        <w:suppressAutoHyphens w:val="true"/>
+        <w:bidi w:val="0"/>
+        <w:spacing w:lineRule="auto" w:line="240" w:before="0" w:after="173"/>
+        <w:ind w:hanging="0" w:start="0" w:end="0"/>
+        <w:jc w:val="center"/>
+        <w:rPr>
+          <w:rFonts w:eastAsia="Helvetica-Bold"/>
+          <w:b w:val="false"/>
+          <w:bCs w:val="false"/>
+          <w:sz w:val="28"/>
+          <w:szCs w:val="28"/>
+          <w:lang w:val="en-US"/>
+        </w:rPr>
+      </w:pPr>
+      <w:r>
+        <w:rPr>
+          <w:rFonts w:eastAsia="Helvetica-Bold"/>
+          <w:b w:val="false"/>
+          <w:bCs w:val="false"/>
+          <w:sz w:val="28"/>
+          <w:szCs w:val="28"/>
+          <w:lang w:val="en-US"/>
+        </w:rPr>
+        <w:t>Рис. 16. Вхід під користувачем Technic-63-24-1</w:t>
+      </w:r>
+    </w:p>
+    <w:p>
+      <w:pPr>
+        <w:pStyle w:val="ZIKSMAINTEXT"/>
+        <w:widowControl/>
+        <w:tabs>
+          <w:tab w:val="clear" w:pos="567"/>
+          <w:tab w:val="left" w:pos="0" w:leader="none"/>
+        </w:tabs>
+        <w:suppressAutoHyphens w:val="true"/>
+        <w:bidi w:val="0"/>
+        <w:spacing w:lineRule="auto" w:line="240" w:before="0" w:after="173"/>
+        <w:ind w:hanging="0" w:start="0" w:end="0"/>
+        <w:jc w:val="center"/>
+        <w:rPr>
+          <w:rFonts w:eastAsia="Helvetica-Bold"/>
+          <w:b w:val="false"/>
+          <w:bCs w:val="false"/>
+          <w:sz w:val="28"/>
+          <w:szCs w:val="28"/>
+          <w:lang w:val="en-US"/>
+        </w:rPr>
+      </w:pPr>
+      <w:r>
+        <w:rPr>
+          <w:rFonts w:eastAsia="Helvetica-Bold"/>
+          <w:b w:val="false"/>
+          <w:bCs w:val="false"/>
+          <w:sz w:val="28"/>
+          <w:szCs w:val="28"/>
+          <w:lang w:val="en-US"/>
+        </w:rPr>
+        <w:drawing>
+          <wp:inline distT="0" distB="0" distL="0" distR="0">
+            <wp:extent cx="3561715" cy="3590290"/>
+            <wp:effectExtent l="0" t="0" r="0" b="0"/>
+            <wp:docPr id="18" name="Image18"/>
+            <wp:cNvGraphicFramePr>
+              <a:graphicFrameLocks xmlns:a="http://schemas.openxmlformats.org/drawingml/2006/main" noChangeAspect="1"/>
+            </wp:cNvGraphicFramePr>
+            <a:graphic xmlns:a="http://schemas.openxmlformats.org/drawingml/2006/main">
+              <a:graphicData uri="http://schemas.openxmlformats.org/drawingml/2006/picture">
+                <pic:pic xmlns:pic="http://schemas.openxmlformats.org/drawingml/2006/picture">
+                  <pic:nvPicPr>
+                    <pic:cNvPr id="18" name="Image18"/>
+                    <pic:cNvPicPr>
+                      <a:picLocks noChangeAspect="1" noChangeArrowheads="1"/>
+                    </pic:cNvPicPr>
+                  </pic:nvPicPr>
+                  <pic:blipFill>
+                    <a:blip r:embed="rId19"/>
+                    <a:stretch>
+                      <a:fillRect/>
+                    </a:stretch>
+                  </pic:blipFill>
+                  <pic:spPr bwMode="auto">
+                    <a:xfrm>
+                      <a:off x="0" y="0"/>
+                      <a:ext cx="3561715" cy="3590290"/>
+                    </a:xfrm>
+                    <a:prstGeom prst="rect">
+                      <a:avLst/>
+                    </a:prstGeom>
+                    <a:noFill/>
+                  </pic:spPr>
+                </pic:pic>
+              </a:graphicData>
+            </a:graphic>
+          </wp:inline>
+        </w:drawing>
+      </w:r>
+    </w:p>
+    <w:p>
+      <w:pPr>
+        <w:pStyle w:val="ZIKSHEADERFOURTH"/>
+        <w:widowControl/>
+        <w:tabs>
+          <w:tab w:val="clear" w:pos="567"/>
+          <w:tab w:val="left" w:pos="0" w:leader="none"/>
+        </w:tabs>
+        <w:suppressAutoHyphens w:val="true"/>
+        <w:bidi w:val="0"/>
+        <w:spacing w:lineRule="auto" w:line="240" w:before="0" w:after="173"/>
+        <w:ind w:hanging="0" w:start="0" w:end="0"/>
+        <w:jc w:val="center"/>
+        <w:rPr>
+          <w:rFonts w:eastAsia="Helvetica-Bold"/>
+          <w:b w:val="false"/>
+          <w:bCs w:val="false"/>
+          <w:sz w:val="28"/>
+          <w:szCs w:val="28"/>
+          <w:lang w:val="en-US"/>
+        </w:rPr>
+      </w:pPr>
+      <w:r>
+        <w:rPr>
+          <w:rFonts w:eastAsia="Helvetica-Bold"/>
+          <w:b w:val="false"/>
+          <w:bCs w:val="false"/>
+          <w:sz w:val="28"/>
+          <w:szCs w:val="28"/>
+          <w:lang w:val="en-US"/>
+        </w:rPr>
+        <w:t>Рис. 17. Вхід під користувачем Technic-63-24-2</w:t>
+      </w:r>
+      <w:r>
+        <w:br w:type="page"/>
+      </w:r>
+    </w:p>
+    <w:p>
+      <w:pPr>
+        <w:pStyle w:val="ZIKSMAINTEXT"/>
+        <w:widowControl/>
+        <w:tabs>
+          <w:tab w:val="clear" w:pos="567"/>
+          <w:tab w:val="left" w:pos="0" w:leader="none"/>
+        </w:tabs>
+        <w:suppressAutoHyphens w:val="true"/>
+        <w:bidi w:val="0"/>
+        <w:spacing w:lineRule="auto" w:line="240" w:before="0" w:after="173"/>
+        <w:ind w:hanging="0" w:start="0" w:end="0"/>
+        <w:jc w:val="center"/>
+        <w:rPr>
+          <w:rFonts w:eastAsia="Helvetica-Bold"/>
+          <w:b w:val="false"/>
+          <w:bCs w:val="false"/>
+          <w:sz w:val="28"/>
+          <w:szCs w:val="28"/>
+          <w:lang w:val="en-US"/>
+        </w:rPr>
+      </w:pPr>
+      <w:r>
+        <w:rPr>
+          <w:rFonts w:eastAsia="Helvetica-Bold"/>
+          <w:b w:val="false"/>
+          <w:bCs w:val="false"/>
+          <w:sz w:val="28"/>
+          <w:szCs w:val="28"/>
+          <w:lang w:val="en-US"/>
+        </w:rPr>
+        <w:drawing>
+          <wp:inline distT="0" distB="0" distL="0" distR="0">
+            <wp:extent cx="3904615" cy="4561840"/>
+            <wp:effectExtent l="0" t="0" r="0" b="0"/>
+            <wp:docPr id="19" name="Image19"/>
+            <wp:cNvGraphicFramePr>
+              <a:graphicFrameLocks xmlns:a="http://schemas.openxmlformats.org/drawingml/2006/main" noChangeAspect="1"/>
+            </wp:cNvGraphicFramePr>
+            <a:graphic xmlns:a="http://schemas.openxmlformats.org/drawingml/2006/main">
+              <a:graphicData uri="http://schemas.openxmlformats.org/drawingml/2006/picture">
+                <pic:pic xmlns:pic="http://schemas.openxmlformats.org/drawingml/2006/picture">
+                  <pic:nvPicPr>
+                    <pic:cNvPr id="19" name="Image19"/>
+                    <pic:cNvPicPr>
+                      <a:picLocks noChangeAspect="1" noChangeArrowheads="1"/>
+                    </pic:cNvPicPr>
+                  </pic:nvPicPr>
+                  <pic:blipFill>
+                    <a:blip r:embed="rId20"/>
+                    <a:stretch>
+                      <a:fillRect/>
+                    </a:stretch>
+                  </pic:blipFill>
+                  <pic:spPr bwMode="auto">
+                    <a:xfrm>
+                      <a:off x="0" y="0"/>
+                      <a:ext cx="3904615" cy="4561840"/>
+                    </a:xfrm>
+                    <a:prstGeom prst="rect">
+                      <a:avLst/>
+                    </a:prstGeom>
+                    <a:noFill/>
+                  </pic:spPr>
+                </pic:pic>
+              </a:graphicData>
+            </a:graphic>
+          </wp:inline>
+        </w:drawing>
+      </w:r>
+    </w:p>
+    <w:p>
+      <w:pPr>
+        <w:pStyle w:val="ZIKSHEADERFOURTH"/>
+        <w:widowControl/>
+        <w:tabs>
+          <w:tab w:val="clear" w:pos="567"/>
+          <w:tab w:val="left" w:pos="0" w:leader="none"/>
+        </w:tabs>
+        <w:suppressAutoHyphens w:val="true"/>
+        <w:bidi w:val="0"/>
+        <w:spacing w:lineRule="auto" w:line="240" w:before="0" w:after="173"/>
+        <w:ind w:hanging="0" w:start="0" w:end="0"/>
+        <w:jc w:val="center"/>
+        <w:rPr>
+          <w:rFonts w:eastAsia="Helvetica-Bold"/>
+          <w:b w:val="false"/>
+          <w:bCs w:val="false"/>
+          <w:sz w:val="28"/>
+          <w:szCs w:val="28"/>
+          <w:lang w:val="en-US"/>
+        </w:rPr>
+      </w:pPr>
+      <w:r>
+        <w:rPr>
+          <w:rFonts w:eastAsia="Helvetica-Bold"/>
+          <w:b w:val="false"/>
+          <w:bCs w:val="false"/>
+          <w:sz w:val="28"/>
+          <w:szCs w:val="28"/>
+          <w:lang w:val="en-US"/>
+        </w:rPr>
+        <w:t xml:space="preserve">Рис. </w:t>
+      </w:r>
+      <w:r>
+        <w:rPr>
+          <w:rFonts w:eastAsia="Helvetica-Bold"/>
+          <w:b w:val="false"/>
+          <w:bCs w:val="false"/>
+          <w:sz w:val="28"/>
+          <w:szCs w:val="28"/>
+          <w:u w:val="none"/>
+          <w:lang w:val="en-US"/>
+        </w:rPr>
+        <w:t>18</w:t>
+      </w:r>
+      <w:r>
+        <w:rPr>
+          <w:rFonts w:eastAsia="Helvetica-Bold"/>
+          <w:b w:val="false"/>
+          <w:bCs w:val="false"/>
+          <w:sz w:val="28"/>
+          <w:szCs w:val="28"/>
+          <w:lang w:val="en-US"/>
+        </w:rPr>
+        <w:t>. Вхід під користувачем Admin-63-24-1</w:t>
+      </w:r>
+    </w:p>
+    <w:p>
+      <w:pPr>
+        <w:pStyle w:val="ZIKSMAINTEXT"/>
+        <w:widowControl/>
+        <w:tabs>
+          <w:tab w:val="clear" w:pos="567"/>
+          <w:tab w:val="left" w:pos="0" w:leader="none"/>
+        </w:tabs>
+        <w:suppressAutoHyphens w:val="true"/>
+        <w:bidi w:val="0"/>
+        <w:spacing w:lineRule="auto" w:line="240" w:before="0" w:after="173"/>
+        <w:ind w:firstLine="900" w:start="0" w:end="0"/>
+        <w:jc w:val="start"/>
+        <w:rPr>
+          <w:rFonts w:eastAsia="Helvetica-Bold"/>
+          <w:b w:val="false"/>
+          <w:bCs w:val="false"/>
+          <w:sz w:val="28"/>
+          <w:szCs w:val="28"/>
+          <w:lang w:val="en-US"/>
+        </w:rPr>
+      </w:pPr>
+      <w:r>
+        <w:rPr>
+          <w:rFonts w:eastAsia="Helvetica-Bold"/>
+          <w:b/>
+          <w:bCs/>
+          <w:sz w:val="28"/>
+          <w:szCs w:val="28"/>
+          <w:lang w:val="en-US"/>
+        </w:rPr>
+        <w:t>Завадяння 11.</w:t>
+      </w:r>
+      <w:r>
+        <w:rPr>
+          <w:rFonts w:eastAsia="Helvetica-Bold"/>
+          <w:b w:val="false"/>
+          <w:bCs w:val="false"/>
+          <w:sz w:val="28"/>
+          <w:szCs w:val="28"/>
+          <w:lang w:val="en-US"/>
+        </w:rPr>
+        <w:t xml:space="preserve"> Вивести та проаналізувати файл конфігурації комутатора.</w:t>
+      </w:r>
+    </w:p>
+    <w:p>
+      <w:pPr>
+        <w:pStyle w:val="ZIKSMAINTEXT"/>
+        <w:widowControl/>
+        <w:tabs>
+          <w:tab w:val="clear" w:pos="567"/>
+          <w:tab w:val="left" w:pos="0" w:leader="none"/>
+        </w:tabs>
+        <w:suppressAutoHyphens w:val="true"/>
+        <w:bidi w:val="0"/>
+        <w:spacing w:lineRule="auto" w:line="240" w:before="0" w:after="173"/>
+        <w:ind w:hanging="0" w:start="0" w:end="0"/>
+        <w:jc w:val="center"/>
+        <w:rPr>
+          <w:rFonts w:eastAsia="Helvetica-Bold"/>
+          <w:b w:val="false"/>
+          <w:bCs w:val="false"/>
+          <w:sz w:val="28"/>
+          <w:szCs w:val="28"/>
+          <w:lang w:val="en-US"/>
+        </w:rPr>
+      </w:pPr>
+      <w:r>
+        <w:rPr>
+          <w:rFonts w:eastAsia="Helvetica-Bold"/>
+          <w:b w:val="false"/>
+          <w:bCs w:val="false"/>
+          <w:sz w:val="28"/>
+          <w:szCs w:val="28"/>
+          <w:lang w:val="en-US"/>
+        </w:rPr>
+        <w:drawing>
+          <wp:inline distT="0" distB="0" distL="0" distR="0">
+            <wp:extent cx="3742690" cy="3342640"/>
+            <wp:effectExtent l="0" t="0" r="0" b="0"/>
+            <wp:docPr id="20" name="Image20"/>
+            <wp:cNvGraphicFramePr>
+              <a:graphicFrameLocks xmlns:a="http://schemas.openxmlformats.org/drawingml/2006/main" noChangeAspect="1"/>
+            </wp:cNvGraphicFramePr>
+            <a:graphic xmlns:a="http://schemas.openxmlformats.org/drawingml/2006/main">
+              <a:graphicData uri="http://schemas.openxmlformats.org/drawingml/2006/picture">
+                <pic:pic xmlns:pic="http://schemas.openxmlformats.org/drawingml/2006/picture">
+                  <pic:nvPicPr>
+                    <pic:cNvPr id="20" name="Image20"/>
+                    <pic:cNvPicPr>
+                      <a:picLocks noChangeAspect="1" noChangeArrowheads="1"/>
+                    </pic:cNvPicPr>
+                  </pic:nvPicPr>
+                  <pic:blipFill>
+                    <a:blip r:embed="rId21"/>
+                    <a:stretch>
+                      <a:fillRect/>
+                    </a:stretch>
+                  </pic:blipFill>
+                  <pic:spPr bwMode="auto">
+                    <a:xfrm>
+                      <a:off x="0" y="0"/>
+                      <a:ext cx="3742690" cy="3342640"/>
+                    </a:xfrm>
+                    <a:prstGeom prst="rect">
+                      <a:avLst/>
+                    </a:prstGeom>
+                    <a:noFill/>
+                  </pic:spPr>
+                </pic:pic>
+              </a:graphicData>
+            </a:graphic>
+          </wp:inline>
+        </w:drawing>
+      </w:r>
+    </w:p>
+    <w:p>
+      <w:pPr>
+        <w:pStyle w:val="ZIKSHEADERFOURTH"/>
+        <w:widowControl/>
+        <w:tabs>
+          <w:tab w:val="clear" w:pos="567"/>
+          <w:tab w:val="left" w:pos="0" w:leader="none"/>
+        </w:tabs>
+        <w:suppressAutoHyphens w:val="true"/>
+        <w:bidi w:val="0"/>
+        <w:spacing w:lineRule="auto" w:line="240" w:before="0" w:after="173"/>
+        <w:ind w:hanging="0" w:start="0" w:end="0"/>
+        <w:jc w:val="center"/>
+        <w:rPr>
+          <w:rFonts w:eastAsia="Helvetica-Bold"/>
+          <w:b w:val="false"/>
+          <w:bCs w:val="false"/>
+          <w:sz w:val="28"/>
+          <w:szCs w:val="28"/>
+          <w:lang w:val="en-US"/>
+        </w:rPr>
+      </w:pPr>
+      <w:r>
+        <w:rPr>
+          <w:rFonts w:eastAsia="Helvetica-Bold"/>
+          <w:b w:val="false"/>
+          <w:bCs w:val="false"/>
+          <w:sz w:val="28"/>
+          <w:szCs w:val="28"/>
+          <w:lang w:val="en-US"/>
+        </w:rPr>
+        <w:t xml:space="preserve">Рис. </w:t>
+      </w:r>
+      <w:r>
+        <w:rPr>
+          <w:rFonts w:eastAsia="Helvetica-Bold"/>
+          <w:b w:val="false"/>
+          <w:bCs w:val="false"/>
+          <w:sz w:val="28"/>
+          <w:szCs w:val="28"/>
+          <w:u w:val="none"/>
+          <w:lang w:val="en-US"/>
+        </w:rPr>
+        <w:t>19. Вміст файлу конфігурації</w:t>
+      </w:r>
+    </w:p>
+    <w:p>
+      <w:pPr>
+        <w:pStyle w:val="BodyText"/>
+        <w:widowControl/>
+        <w:tabs>
+          <w:tab w:val="clear" w:pos="567"/>
+          <w:tab w:val="left" w:pos="0" w:leader="none"/>
+        </w:tabs>
+        <w:suppressAutoHyphens w:val="true"/>
+        <w:bidi w:val="0"/>
+        <w:spacing w:lineRule="auto" w:line="360" w:before="173" w:after="173"/>
+        <w:ind w:hanging="0" w:start="0" w:end="0"/>
+        <w:jc w:val="both"/>
+        <w:rPr>
+          <w:rFonts w:eastAsia="Helvetica-Bold"/>
+          <w:b w:val="false"/>
+          <w:bCs w:val="false"/>
+          <w:sz w:val="28"/>
+          <w:szCs w:val="28"/>
+          <w:lang w:val="en-US"/>
+        </w:rPr>
+      </w:pPr>
+      <w:r>
+        <w:rPr>
+          <w:rFonts w:eastAsia="Helvetica-Bold"/>
+          <w:b w:val="false"/>
+          <w:bCs w:val="false"/>
+          <w:sz w:val="28"/>
+          <w:szCs w:val="28"/>
+          <w:lang w:val="en-US"/>
+        </w:rPr>
+        <w:t>Розмір файлу: 1491 бай</w:t>
+      </w:r>
+      <w:r>
+        <w:rPr>
+          <w:rFonts w:eastAsia="Helvetica-Bold"/>
+          <w:b w:val="false"/>
+          <w:bCs w:val="false"/>
+          <w:sz w:val="28"/>
+          <w:szCs w:val="28"/>
+          <w:lang w:val="en-US"/>
+        </w:rPr>
+        <w:t>т</w:t>
+      </w:r>
+    </w:p>
+    <w:p>
+      <w:pPr>
+        <w:pStyle w:val="BodyText"/>
+        <w:widowControl/>
+        <w:tabs>
+          <w:tab w:val="clear" w:pos="567"/>
+          <w:tab w:val="left" w:pos="0" w:leader="none"/>
+        </w:tabs>
+        <w:suppressAutoHyphens w:val="true"/>
+        <w:bidi w:val="0"/>
+        <w:spacing w:lineRule="auto" w:line="360" w:before="173" w:after="173"/>
+        <w:ind w:hanging="0" w:start="0" w:end="0"/>
+        <w:jc w:val="both"/>
+        <w:rPr>
+          <w:rFonts w:eastAsia="Helvetica-Bold"/>
+          <w:b w:val="false"/>
+          <w:bCs w:val="false"/>
+          <w:sz w:val="28"/>
+          <w:szCs w:val="28"/>
+          <w:lang w:val="en-US"/>
+        </w:rPr>
+      </w:pPr>
+      <w:r>
+        <w:rPr>
+          <w:rFonts w:eastAsia="Helvetica-Bold"/>
+          <w:b w:val="false"/>
+          <w:bCs w:val="false"/>
+          <w:sz w:val="28"/>
+          <w:szCs w:val="28"/>
+          <w:lang w:val="en-US"/>
+        </w:rPr>
+        <w:t>Присвоєне ім'я: SW-63-24-01</w:t>
+      </w:r>
+    </w:p>
+    <w:p>
+      <w:pPr>
+        <w:pStyle w:val="BodyText"/>
+        <w:widowControl/>
+        <w:tabs>
+          <w:tab w:val="clear" w:pos="567"/>
+          <w:tab w:val="left" w:pos="0" w:leader="none"/>
+        </w:tabs>
+        <w:suppressAutoHyphens w:val="true"/>
+        <w:bidi w:val="0"/>
+        <w:spacing w:lineRule="auto" w:line="360" w:before="173" w:after="173"/>
+        <w:ind w:hanging="0" w:start="0" w:end="0"/>
+        <w:jc w:val="both"/>
+        <w:rPr>
+          <w:rFonts w:eastAsia="Helvetica-Bold"/>
+          <w:b w:val="false"/>
+          <w:bCs w:val="false"/>
+          <w:sz w:val="28"/>
+          <w:szCs w:val="28"/>
+          <w:lang w:val="en-US"/>
+        </w:rPr>
+      </w:pPr>
+      <w:r>
+        <w:rPr>
+          <w:rFonts w:eastAsia="Helvetica-Bold"/>
+          <w:b w:val="false"/>
+          <w:bCs w:val="false"/>
+          <w:sz w:val="28"/>
+          <w:szCs w:val="28"/>
+          <w:lang w:val="en-US"/>
+        </w:rPr>
+        <w:t>Збережено пароль для переходу в привілейований режим</w:t>
+      </w:r>
+    </w:p>
+    <w:p>
+      <w:pPr>
+        <w:pStyle w:val="BodyText"/>
+        <w:widowControl/>
+        <w:tabs>
+          <w:tab w:val="clear" w:pos="567"/>
+          <w:tab w:val="left" w:pos="0" w:leader="none"/>
+        </w:tabs>
+        <w:suppressAutoHyphens w:val="true"/>
+        <w:bidi w:val="0"/>
+        <w:spacing w:lineRule="auto" w:line="360" w:before="173" w:after="173"/>
+        <w:ind w:hanging="0" w:start="0" w:end="0"/>
+        <w:jc w:val="both"/>
+        <w:rPr>
+          <w:rFonts w:eastAsia="Helvetica-Bold"/>
+          <w:b w:val="false"/>
+          <w:bCs w:val="false"/>
+          <w:sz w:val="28"/>
+          <w:szCs w:val="28"/>
+          <w:lang w:val="en-US"/>
+        </w:rPr>
+      </w:pPr>
+      <w:r>
+        <w:rPr>
+          <w:rFonts w:eastAsia="Helvetica-Bold"/>
+          <w:b w:val="false"/>
+          <w:bCs w:val="false"/>
+          <w:sz w:val="28"/>
+          <w:szCs w:val="28"/>
+          <w:lang w:val="en-US"/>
+        </w:rPr>
+        <w:t>Часова зона: WET 0</w:t>
+      </w:r>
+    </w:p>
+    <w:p>
+      <w:pPr>
+        <w:pStyle w:val="BodyText"/>
+        <w:widowControl/>
+        <w:tabs>
+          <w:tab w:val="clear" w:pos="567"/>
+          <w:tab w:val="left" w:pos="0" w:leader="none"/>
+        </w:tabs>
+        <w:suppressAutoHyphens w:val="true"/>
+        <w:bidi w:val="0"/>
+        <w:spacing w:lineRule="auto" w:line="360" w:before="173" w:after="173"/>
+        <w:ind w:hanging="0" w:start="0" w:end="0"/>
+        <w:jc w:val="both"/>
+        <w:rPr>
+          <w:rFonts w:eastAsia="Helvetica-Bold"/>
+          <w:b w:val="false"/>
+          <w:bCs w:val="false"/>
+          <w:sz w:val="28"/>
+          <w:szCs w:val="28"/>
+          <w:lang w:val="en-US"/>
+        </w:rPr>
+      </w:pPr>
+      <w:r>
+        <w:rPr>
+          <w:rFonts w:eastAsia="Helvetica-Bold"/>
+          <w:b w:val="false"/>
+          <w:bCs w:val="false"/>
+          <w:sz w:val="28"/>
+          <w:szCs w:val="28"/>
+          <w:lang w:val="en-US"/>
+        </w:rPr>
+        <w:t>Створено три користувачі: один з повними правами адміністратора та два з обмеженими правами техніків</w:t>
+      </w:r>
+    </w:p>
+    <w:p>
+      <w:pPr>
+        <w:pStyle w:val="BodyText"/>
+        <w:widowControl/>
+        <w:tabs>
+          <w:tab w:val="clear" w:pos="567"/>
+          <w:tab w:val="left" w:pos="0" w:leader="none"/>
+        </w:tabs>
+        <w:suppressAutoHyphens w:val="true"/>
+        <w:bidi w:val="0"/>
+        <w:spacing w:lineRule="auto" w:line="360" w:before="173" w:after="173"/>
+        <w:ind w:hanging="0" w:start="0" w:end="0"/>
+        <w:jc w:val="both"/>
+        <w:rPr>
+          <w:rFonts w:eastAsia="Helvetica-Bold"/>
+          <w:b w:val="false"/>
+          <w:bCs w:val="false"/>
+          <w:sz w:val="28"/>
+          <w:szCs w:val="28"/>
+          <w:lang w:val="en-US"/>
+        </w:rPr>
+      </w:pPr>
+      <w:r>
+        <w:rPr>
+          <w:rFonts w:eastAsia="Helvetica-Bold"/>
+          <w:b w:val="false"/>
+          <w:bCs w:val="false"/>
+          <w:sz w:val="28"/>
+          <w:szCs w:val="28"/>
+          <w:lang w:val="en-US"/>
+        </w:rPr>
+        <w:t>Усі паролі зашифровані типом 7</w:t>
+      </w:r>
+    </w:p>
+    <w:p>
+      <w:pPr>
+        <w:pStyle w:val="ZIKSHEADERTHIRD"/>
+        <w:widowControl/>
+        <w:tabs>
+          <w:tab w:val="clear" w:pos="567"/>
+          <w:tab w:val="left" w:pos="0" w:leader="none"/>
+        </w:tabs>
+        <w:suppressAutoHyphens w:val="true"/>
+        <w:bidi w:val="0"/>
+        <w:spacing w:lineRule="auto" w:line="360" w:before="173" w:after="173"/>
+        <w:ind w:firstLine="809" w:start="0" w:end="0"/>
+        <w:jc w:val="both"/>
         <w:rPr/>
       </w:pPr>
       <w:r>
@@ -2565,9 +4942,9 @@
       </w:r>
     </w:p>
     <w:sectPr>
-      <w:headerReference w:type="even" r:id="rId11"/>
-      <w:headerReference w:type="default" r:id="rId12"/>
-      <w:headerReference w:type="first" r:id="rId13"/>
+      <w:headerReference w:type="even" r:id="rId22"/>
+      <w:headerReference w:type="default" r:id="rId23"/>
+      <w:headerReference w:type="first" r:id="rId24"/>
       <w:type w:val="nextPage"/>
       <w:pgSz w:w="11906" w:h="16838"/>
       <w:pgMar w:left="1418" w:right="567" w:gutter="0" w:header="709" w:top="766" w:footer="0" w:bottom="1701"/>
@@ -2607,7 +4984,7 @@
       <mc:AlternateContent>
         <mc:Choice Requires="wpg">
           <w:drawing>
-            <wp:anchor behindDoc="1" distT="13335" distB="13335" distL="13335" distR="9525" simplePos="0" locked="0" layoutInCell="1" allowOverlap="1" relativeHeight="50" wp14:anchorId="10994A40">
+            <wp:anchor behindDoc="1" distT="13335" distB="13335" distL="13335" distR="9525" simplePos="0" locked="0" layoutInCell="1" allowOverlap="1" relativeHeight="120" wp14:anchorId="10994A40">
               <wp:simplePos x="0" y="0"/>
               <wp:positionH relativeFrom="column">
                 <wp:posOffset>-229235</wp:posOffset>
@@ -2618,7 +4995,7 @@
               <wp:extent cx="6656705" cy="10290175"/>
               <wp:effectExtent l="13335" t="13335" r="9525" b="13335"/>
               <wp:wrapNone/>
-              <wp:docPr id="10" name="Группа 60"/>
+              <wp:docPr id="21" name="Группа 60"/>
               <a:graphic xmlns:a="http://schemas.openxmlformats.org/drawingml/2006/main">
                 <a:graphicData uri="http://schemas.microsoft.com/office/word/2010/wordprocessingGroup">
                   <wpg:wgp>
@@ -2632,12 +5009,12 @@
                       </a:xfrm>
                     </wpg:grpSpPr>
                     <wps:wsp>
-                      <wps:cNvPr id="11" name="Rectangle 2"/>
+                      <wps:cNvPr id="22" name="Rectangle 2"/>
                       <wps:cNvSpPr/>
                       <wps:spPr>
                         <a:xfrm>
                           <a:off x="748080" y="9753120"/>
-                          <a:ext cx="862200" cy="173880"/>
+                          <a:ext cx="861840" cy="173520"/>
                         </a:xfrm>
                         <a:prstGeom prst="rect">
                           <a:avLst/>
@@ -2726,12 +5103,12 @@
                           </a:xfrm>
                         </wpg:grpSpPr>
                         <wps:wsp>
-                          <wps:cNvPr id="12" name="Rectangle 5"/>
+                          <wps:cNvPr id="23" name="Rectangle 5"/>
                           <wps:cNvSpPr/>
                           <wps:spPr>
                             <a:xfrm>
                               <a:off x="0" y="0"/>
-                              <a:ext cx="6652800" cy="10288800"/>
+                              <a:ext cx="6652440" cy="10288440"/>
                             </a:xfrm>
                             <a:prstGeom prst="rect">
                               <a:avLst/>
@@ -3003,12 +5380,12 @@
                           <wps:bodyPr/>
                         </wps:wsp>
                         <wps:wsp>
-                          <wps:cNvPr id="13" name="Rectangle 16"/>
+                          <wps:cNvPr id="24" name="Rectangle 16"/>
                           <wps:cNvSpPr/>
                           <wps:spPr>
                             <a:xfrm>
                               <a:off x="17640" y="10120680"/>
-                              <a:ext cx="326520" cy="152280"/>
+                              <a:ext cx="325800" cy="151920"/>
                             </a:xfrm>
                             <a:prstGeom prst="rect">
                               <a:avLst/>
@@ -3050,12 +5427,12 @@
                           </wps:bodyPr>
                         </wps:wsp>
                         <wps:wsp>
-                          <wps:cNvPr id="14" name="Rectangle 17"/>
+                          <wps:cNvPr id="25" name="Rectangle 17"/>
                           <wps:cNvSpPr/>
                           <wps:spPr>
                             <a:xfrm>
                               <a:off x="379080" y="10120680"/>
-                              <a:ext cx="326520" cy="152280"/>
+                              <a:ext cx="325800" cy="151920"/>
                             </a:xfrm>
                             <a:prstGeom prst="rect">
                               <a:avLst/>
@@ -3097,12 +5474,12 @@
                           </wps:bodyPr>
                         </wps:wsp>
                         <wps:wsp>
-                          <wps:cNvPr id="15" name="Rectangle 18"/>
+                          <wps:cNvPr id="26" name="Rectangle 18"/>
                           <wps:cNvSpPr/>
                           <wps:spPr>
                             <a:xfrm>
                               <a:off x="754920" y="10120680"/>
-                              <a:ext cx="849600" cy="152280"/>
+                              <a:ext cx="848880" cy="151920"/>
                             </a:xfrm>
                             <a:prstGeom prst="rect">
                               <a:avLst/>
@@ -3231,12 +5608,12 @@
                           </wps:bodyPr>
                         </wps:wsp>
                         <wps:wsp>
-                          <wps:cNvPr id="16" name="Rectangle 19"/>
+                          <wps:cNvPr id="27" name="Rectangle 19"/>
                           <wps:cNvSpPr/>
                           <wps:spPr>
                             <a:xfrm>
                               <a:off x="1659240" y="10120680"/>
-                              <a:ext cx="504360" cy="152280"/>
+                              <a:ext cx="503640" cy="151920"/>
                             </a:xfrm>
                             <a:prstGeom prst="rect">
                               <a:avLst/>
@@ -3278,12 +5655,12 @@
                           </wps:bodyPr>
                         </wps:wsp>
                         <wps:wsp>
-                          <wps:cNvPr id="17" name="Rectangle 20"/>
+                          <wps:cNvPr id="28" name="Rectangle 20"/>
                           <wps:cNvSpPr/>
                           <wps:spPr>
                             <a:xfrm>
                               <a:off x="2198880" y="10120680"/>
-                              <a:ext cx="326520" cy="152280"/>
+                              <a:ext cx="325800" cy="151920"/>
                             </a:xfrm>
                             <a:prstGeom prst="rect">
                               <a:avLst/>
@@ -3325,12 +5702,12 @@
                           </wps:bodyPr>
                         </wps:wsp>
                         <wps:wsp>
-                          <wps:cNvPr id="18" name="Rectangle 21"/>
+                          <wps:cNvPr id="29" name="Rectangle 21"/>
                           <wps:cNvSpPr/>
                           <wps:spPr>
                             <a:xfrm>
                               <a:off x="6310080" y="9769320"/>
-                              <a:ext cx="326520" cy="151920"/>
+                              <a:ext cx="325800" cy="151200"/>
                             </a:xfrm>
                             <a:prstGeom prst="rect">
                               <a:avLst/>
@@ -3372,12 +5749,12 @@
                           </wps:bodyPr>
                         </wps:wsp>
                         <wps:wsp>
-                          <wps:cNvPr id="19" name="Rectangle 22"/>
+                          <wps:cNvPr id="30" name="Rectangle 22"/>
                           <wps:cNvSpPr/>
                           <wps:spPr>
                             <a:xfrm>
                               <a:off x="6310080" y="10005120"/>
-                              <a:ext cx="326520" cy="210960"/>
+                              <a:ext cx="325800" cy="210240"/>
                             </a:xfrm>
                             <a:prstGeom prst="rect">
                               <a:avLst/>
@@ -3442,7 +5819,7 @@
                                     <w:rFonts w:ascii="Times New Roman" w:hAnsi="Times New Roman"/>
                                     <w:lang w:val="ru-RU"/>
                                   </w:rPr>
-                                  <w:t>6</w:t>
+                                  <w:t>12</w:t>
                                 </w:r>
                                 <w:r>
                                   <w:rPr>
@@ -3460,12 +5837,12 @@
                           </wps:bodyPr>
                         </wps:wsp>
                         <wps:wsp>
-                          <wps:cNvPr id="20" name="Rectangle 23"/>
+                          <wps:cNvPr id="31" name="Rectangle 23"/>
                           <wps:cNvSpPr/>
                           <wps:spPr>
                             <a:xfrm>
                               <a:off x="2578680" y="9894600"/>
-                              <a:ext cx="3681000" cy="238680"/>
+                              <a:ext cx="3680640" cy="237960"/>
                             </a:xfrm>
                             <a:prstGeom prst="rect">
                               <a:avLst/>
@@ -3612,12 +5989,12 @@
                         </wps:wsp>
                       </wpg:grpSp>
                       <wps:wsp>
-                        <wps:cNvPr id="21" name="Rectangle 24"/>
+                        <wps:cNvPr id="32" name="Rectangle 24"/>
                         <wps:cNvSpPr/>
                         <wps:spPr>
                           <a:xfrm>
                             <a:off x="748080" y="9928080"/>
-                            <a:ext cx="876960" cy="170280"/>
+                            <a:ext cx="876240" cy="169560"/>
                           </a:xfrm>
                           <a:prstGeom prst="rect">
                             <a:avLst/>
@@ -3667,7 +6044,7 @@
         <mc:Fallback>
           <w:pict>
             <v:group id="shape_0" alt="Группа 60" style="position:absolute;margin-left:-18.05pt;margin-top:-20.95pt;width:524.1pt;height:810.2pt" coordorigin="-361,-419" coordsize="10482,16204">
-              <v:rect id="shape_0" ID="Rectangle 2" path="m0,0l-2147483645,0l-2147483645,-2147483646l0,-2147483646xe" stroked="f" o:allowincell="f" style="position:absolute;left:817;top:14940;width:1357;height:273;mso-wrap-style:square;v-text-anchor:top">
+              <v:rect id="shape_0" ID="Rectangle 2" path="m0,0l-2147483645,0l-2147483645,-2147483646l0,-2147483646xe" stroked="f" o:allowincell="f" style="position:absolute;left:817;top:14940;width:1356;height:272;mso-wrap-style:square;v-text-anchor:top">
                 <v:fill o:detectmouseclick="t" on="false"/>
                 <v:stroke color="#3465a4" joinstyle="round" endcap="flat"/>
                 <v:textbox>
@@ -3726,7 +6103,7 @@
               </v:rect>
               <v:group id="shape_0" style="position:absolute;left:-361;top:-419;width:10482;height:16204">
                 <v:group id="shape_0" style="position:absolute;left:-361;top:-419;width:10482;height:16204">
-                  <v:rect id="shape_0" ID="Rectangle 5" path="m0,0l-2147483645,0l-2147483645,-2147483646l0,-2147483646xe" stroked="t" o:allowincell="f" style="position:absolute;left:-361;top:-419;width:10476;height:16202;mso-wrap-style:none;v-text-anchor:middle">
+                  <v:rect id="shape_0" ID="Rectangle 5" path="m0,0l-2147483645,0l-2147483645,-2147483646l0,-2147483646xe" stroked="t" o:allowincell="f" style="position:absolute;left:-361;top:-419;width:10475;height:16201;mso-wrap-style:none;v-text-anchor:middle">
                     <v:fill o:detectmouseclick="t" on="false"/>
                     <v:stroke color="black" weight="25560" joinstyle="miter" endcap="flat"/>
                     <w10:wrap type="none"/>
@@ -3781,7 +6158,7 @@
                     <v:fill o:detectmouseclick="t" on="false"/>
                     <w10:wrap type="none"/>
                   </v:line>
-                  <v:rect id="shape_0" ID="Rectangle 16" path="m0,0l-2147483645,0l-2147483645,-2147483646l0,-2147483646xe" stroked="f" o:allowincell="f" style="position:absolute;left:-333;top:15519;width:513;height:239;mso-wrap-style:square;v-text-anchor:top">
+                  <v:rect id="shape_0" ID="Rectangle 16" path="m0,0l-2147483645,0l-2147483645,-2147483646l0,-2147483646xe" stroked="f" o:allowincell="f" style="position:absolute;left:-333;top:15519;width:512;height:238;mso-wrap-style:square;v-text-anchor:top">
                     <v:fill o:detectmouseclick="t" on="false"/>
                     <v:stroke color="#3465a4" joinstyle="round" endcap="flat"/>
                     <v:textbox>
@@ -3807,7 +6184,7 @@
                     </v:textbox>
                     <w10:wrap type="none"/>
                   </v:rect>
-                  <v:rect id="shape_0" ID="Rectangle 17" path="m0,0l-2147483645,0l-2147483645,-2147483646l0,-2147483646xe" stroked="f" o:allowincell="f" style="position:absolute;left:236;top:15519;width:513;height:239;mso-wrap-style:square;v-text-anchor:top">
+                  <v:rect id="shape_0" ID="Rectangle 17" path="m0,0l-2147483645,0l-2147483645,-2147483646l0,-2147483646xe" stroked="f" o:allowincell="f" style="position:absolute;left:236;top:15519;width:512;height:238;mso-wrap-style:square;v-text-anchor:top">
                     <v:fill o:detectmouseclick="t" on="false"/>
                     <v:stroke color="#3465a4" joinstyle="round" endcap="flat"/>
                     <v:textbox>
@@ -3833,7 +6210,7 @@
                     </v:textbox>
                     <w10:wrap type="none"/>
                   </v:rect>
-                  <v:rect id="shape_0" ID="Rectangle 18" path="m0,0l-2147483645,0l-2147483645,-2147483646l0,-2147483646xe" stroked="f" o:allowincell="f" style="position:absolute;left:828;top:15519;width:1337;height:239;mso-wrap-style:square;v-text-anchor:top">
+                  <v:rect id="shape_0" ID="Rectangle 18" path="m0,0l-2147483645,0l-2147483645,-2147483646l0,-2147483646xe" stroked="f" o:allowincell="f" style="position:absolute;left:828;top:15519;width:1336;height:238;mso-wrap-style:square;v-text-anchor:top">
                     <v:fill o:detectmouseclick="t" on="false"/>
                     <v:stroke color="#3465a4" joinstyle="round" endcap="flat"/>
                     <v:textbox>
@@ -3946,7 +6323,7 @@
                     </v:textbox>
                     <w10:wrap type="none"/>
                   </v:rect>
-                  <v:rect id="shape_0" ID="Rectangle 19" path="m0,0l-2147483645,0l-2147483645,-2147483646l0,-2147483646xe" stroked="f" o:allowincell="f" style="position:absolute;left:2252;top:15519;width:793;height:239;mso-wrap-style:square;v-text-anchor:top">
+                  <v:rect id="shape_0" ID="Rectangle 19" path="m0,0l-2147483645,0l-2147483645,-2147483646l0,-2147483646xe" stroked="f" o:allowincell="f" style="position:absolute;left:2252;top:15519;width:792;height:238;mso-wrap-style:square;v-text-anchor:top">
                     <v:fill o:detectmouseclick="t" on="false"/>
                     <v:stroke color="#3465a4" joinstyle="round" endcap="flat"/>
                     <v:textbox>
@@ -3972,7 +6349,7 @@
                     </v:textbox>
                     <w10:wrap type="none"/>
                   </v:rect>
-                  <v:rect id="shape_0" ID="Rectangle 20" path="m0,0l-2147483645,0l-2147483645,-2147483646l0,-2147483646xe" stroked="f" o:allowincell="f" style="position:absolute;left:3102;top:15519;width:513;height:239;mso-wrap-style:square;v-text-anchor:top">
+                  <v:rect id="shape_0" ID="Rectangle 20" path="m0,0l-2147483645,0l-2147483645,-2147483646l0,-2147483646xe" stroked="f" o:allowincell="f" style="position:absolute;left:3102;top:15519;width:512;height:238;mso-wrap-style:square;v-text-anchor:top">
                     <v:fill o:detectmouseclick="t" on="false"/>
                     <v:stroke color="#3465a4" joinstyle="round" endcap="flat"/>
                     <v:textbox>
@@ -3998,7 +6375,7 @@
                     </v:textbox>
                     <w10:wrap type="none"/>
                   </v:rect>
-                  <v:rect id="shape_0" ID="Rectangle 21" path="m0,0l-2147483645,0l-2147483645,-2147483646l0,-2147483646xe" stroked="f" o:allowincell="f" style="position:absolute;left:9576;top:14966;width:513;height:238;mso-wrap-style:square;v-text-anchor:top">
+                  <v:rect id="shape_0" ID="Rectangle 21" path="m0,0l-2147483645,0l-2147483645,-2147483646l0,-2147483646xe" stroked="f" o:allowincell="f" style="position:absolute;left:9576;top:14966;width:512;height:237;mso-wrap-style:square;v-text-anchor:top">
                     <v:fill o:detectmouseclick="t" on="false"/>
                     <v:stroke color="#3465a4" joinstyle="round" endcap="flat"/>
                     <v:textbox>
@@ -4024,7 +6401,7 @@
                     </v:textbox>
                     <w10:wrap type="none"/>
                   </v:rect>
-                  <v:rect id="shape_0" ID="Rectangle 22" path="m0,0l-2147483645,0l-2147483645,-2147483646l0,-2147483646xe" stroked="f" o:allowincell="f" style="position:absolute;left:9576;top:15337;width:513;height:331;mso-wrap-style:square;v-text-anchor:top">
+                  <v:rect id="shape_0" ID="Rectangle 22" path="m0,0l-2147483645,0l-2147483645,-2147483646l0,-2147483646xe" stroked="f" o:allowincell="f" style="position:absolute;left:9576;top:15337;width:512;height:330;mso-wrap-style:square;v-text-anchor:top">
                     <v:fill o:detectmouseclick="t" on="false"/>
                     <v:stroke color="#3465a4" joinstyle="round" endcap="flat"/>
                     <v:textbox>
@@ -4076,7 +6453,7 @@
                               <w:rFonts w:ascii="Times New Roman" w:hAnsi="Times New Roman"/>
                               <w:lang w:val="ru-RU"/>
                             </w:rPr>
-                            <w:t>6</w:t>
+                            <w:t>12</w:t>
                           </w:r>
                           <w:r>
                             <w:rPr>
@@ -4091,7 +6468,7 @@
                     </v:textbox>
                     <w10:wrap type="none"/>
                   </v:rect>
-                  <v:rect id="shape_0" ID="Rectangle 23" path="m0,0l-2147483645,0l-2147483645,-2147483646l0,-2147483646xe" stroked="f" o:allowincell="f" style="position:absolute;left:3700;top:15163;width:5796;height:375;mso-wrap-style:square;v-text-anchor:top">
+                  <v:rect id="shape_0" ID="Rectangle 23" path="m0,0l-2147483645,0l-2147483645,-2147483646l0,-2147483646xe" stroked="f" o:allowincell="f" style="position:absolute;left:3700;top:15163;width:5795;height:374;mso-wrap-style:square;v-text-anchor:top">
                     <v:fill o:detectmouseclick="t" on="false"/>
                     <v:stroke color="#3465a4" joinstyle="round" endcap="flat"/>
                     <v:textbox>
@@ -4222,7 +6599,7 @@
                     <w10:wrap type="none"/>
                   </v:rect>
                 </v:group>
-                <v:rect id="shape_0" ID="Rectangle 24" path="m0,0l-2147483645,0l-2147483645,-2147483646l0,-2147483646xe" stroked="f" o:allowincell="f" style="position:absolute;left:817;top:15216;width:1380;height:267;mso-wrap-style:none;v-text-anchor:middle">
+                <v:rect id="shape_0" ID="Rectangle 24" path="m0,0l-2147483645,0l-2147483645,-2147483646l0,-2147483646xe" stroked="f" o:allowincell="f" style="position:absolute;left:817;top:15216;width:1379;height:266;mso-wrap-style:none;v-text-anchor:middle">
                   <v:fill o:detectmouseclick="t" on="false"/>
                   <v:stroke color="#3465a4" joinstyle="round" endcap="flat"/>
                   <v:textbox>
@@ -4269,7 +6646,7 @@
       <mc:AlternateContent>
         <mc:Choice Requires="wpg">
           <w:drawing>
-            <wp:anchor behindDoc="1" distT="13335" distB="12065" distL="13335" distR="12065" simplePos="0" locked="0" layoutInCell="1" allowOverlap="1" relativeHeight="61" wp14:anchorId="10994A42">
+            <wp:anchor behindDoc="1" distT="13335" distB="12065" distL="13335" distR="12065" simplePos="0" locked="0" layoutInCell="1" allowOverlap="1" relativeHeight="131" wp14:anchorId="10994A42">
               <wp:simplePos x="0" y="0"/>
               <wp:positionH relativeFrom="column">
                 <wp:posOffset>-229870</wp:posOffset>
@@ -4280,7 +6657,7 @@
               <wp:extent cx="6656070" cy="10290175"/>
               <wp:effectExtent l="13335" t="13335" r="12065" b="12065"/>
               <wp:wrapNone/>
-              <wp:docPr id="22" name="Группа 10"/>
+              <wp:docPr id="33" name="Группа 10"/>
               <a:graphic xmlns:a="http://schemas.openxmlformats.org/drawingml/2006/main">
                 <a:graphicData uri="http://schemas.microsoft.com/office/word/2010/wordprocessingGroup">
                   <wpg:wgp>
@@ -4294,12 +6671,12 @@
                       </a:xfrm>
                     </wpg:grpSpPr>
                     <wps:wsp>
-                      <wps:cNvPr id="23" name="Rectangle 26"/>
+                      <wps:cNvPr id="34" name="Rectangle 26"/>
                       <wps:cNvSpPr/>
                       <wps:spPr>
                         <a:xfrm>
                           <a:off x="0" y="0"/>
-                          <a:ext cx="6652800" cy="10288800"/>
+                          <a:ext cx="6652440" cy="10288440"/>
                         </a:xfrm>
                         <a:prstGeom prst="rect">
                           <a:avLst/>
@@ -4546,12 +6923,12 @@
                       <wps:bodyPr/>
                     </wps:wsp>
                     <wps:wsp>
-                      <wps:cNvPr id="24" name="Rectangle 36"/>
+                      <wps:cNvPr id="35" name="Rectangle 36"/>
                       <wps:cNvSpPr/>
                       <wps:spPr>
                         <a:xfrm>
                           <a:off x="17640" y="9220680"/>
-                          <a:ext cx="286920" cy="152280"/>
+                          <a:ext cx="286560" cy="151920"/>
                         </a:xfrm>
                         <a:prstGeom prst="rect">
                           <a:avLst/>
@@ -4601,12 +6978,12 @@
                       </wps:bodyPr>
                     </wps:wsp>
                     <wps:wsp>
-                      <wps:cNvPr id="25" name="Rectangle 37"/>
+                      <wps:cNvPr id="36" name="Rectangle 37"/>
                       <wps:cNvSpPr/>
                       <wps:spPr>
                         <a:xfrm>
                           <a:off x="349920" y="9220680"/>
-                          <a:ext cx="359280" cy="152280"/>
+                          <a:ext cx="358920" cy="151920"/>
                         </a:xfrm>
                         <a:prstGeom prst="rect">
                           <a:avLst/>
@@ -4650,12 +7027,12 @@
                       </wps:bodyPr>
                     </wps:wsp>
                     <wps:wsp>
-                      <wps:cNvPr id="26" name="Rectangle 38"/>
+                      <wps:cNvPr id="37" name="Rectangle 38"/>
                       <wps:cNvSpPr/>
                       <wps:spPr>
                         <a:xfrm>
                           <a:off x="754920" y="9220680"/>
-                          <a:ext cx="849600" cy="152280"/>
+                          <a:ext cx="848880" cy="151920"/>
                         </a:xfrm>
                         <a:prstGeom prst="rect">
                           <a:avLst/>
@@ -4707,12 +7084,12 @@
                       </wps:bodyPr>
                     </wps:wsp>
                     <wps:wsp>
-                      <wps:cNvPr id="27" name="Rectangle 39"/>
+                      <wps:cNvPr id="38" name="Rectangle 39"/>
                       <wps:cNvSpPr/>
                       <wps:spPr>
                         <a:xfrm>
                           <a:off x="1659240" y="9220680"/>
-                          <a:ext cx="504360" cy="152280"/>
+                          <a:ext cx="503640" cy="151920"/>
                         </a:xfrm>
                         <a:prstGeom prst="rect">
                           <a:avLst/>
@@ -4756,12 +7133,12 @@
                       </wps:bodyPr>
                     </wps:wsp>
                     <wps:wsp>
-                      <wps:cNvPr id="28" name="Rectangle 40"/>
+                      <wps:cNvPr id="39" name="Rectangle 40"/>
                       <wps:cNvSpPr/>
                       <wps:spPr>
                         <a:xfrm>
                           <a:off x="2198880" y="9220680"/>
-                          <a:ext cx="326520" cy="152280"/>
+                          <a:ext cx="325800" cy="151920"/>
                         </a:xfrm>
                         <a:prstGeom prst="rect">
                           <a:avLst/>
@@ -4805,12 +7182,12 @@
                       </wps:bodyPr>
                     </wps:wsp>
                     <wps:wsp>
-                      <wps:cNvPr id="29" name="Rectangle 41"/>
+                      <wps:cNvPr id="40" name="Rectangle 41"/>
                       <wps:cNvSpPr/>
                       <wps:spPr>
                         <a:xfrm>
                           <a:off x="5304240" y="9399240"/>
-                          <a:ext cx="484560" cy="151920"/>
+                          <a:ext cx="483840" cy="151200"/>
                         </a:xfrm>
                         <a:prstGeom prst="rect">
                           <a:avLst/>
@@ -4851,12 +7228,12 @@
                       </wps:bodyPr>
                     </wps:wsp>
                     <wps:wsp>
-                      <wps:cNvPr id="30" name="Rectangle 42"/>
+                      <wps:cNvPr id="41" name="Rectangle 42"/>
                       <wps:cNvSpPr/>
                       <wps:spPr>
                         <a:xfrm>
                           <a:off x="5304240" y="9587160"/>
-                          <a:ext cx="484560" cy="152280"/>
+                          <a:ext cx="483840" cy="151920"/>
                         </a:xfrm>
                         <a:prstGeom prst="rect">
                           <a:avLst/>
@@ -4898,12 +7275,12 @@
                       </wps:bodyPr>
                     </wps:wsp>
                     <wps:wsp>
-                      <wps:cNvPr id="31" name="Rectangle 43"/>
+                      <wps:cNvPr id="42" name="Rectangle 43"/>
                       <wps:cNvSpPr/>
                       <wps:spPr>
                         <a:xfrm>
                           <a:off x="2585880" y="8977680"/>
-                          <a:ext cx="3985920" cy="236160"/>
+                          <a:ext cx="3985200" cy="235440"/>
                         </a:xfrm>
                         <a:prstGeom prst="rect">
                           <a:avLst/>
@@ -5156,16 +7533,16 @@
                       <wpg:grpSpPr>
                         <a:xfrm>
                           <a:off x="12600" y="9387720"/>
-                          <a:ext cx="1611000" cy="177120"/>
+                          <a:ext cx="1610280" cy="176400"/>
                         </a:xfrm>
                       </wpg:grpSpPr>
                       <wps:wsp>
-                        <wps:cNvPr id="32" name="Rectangle 50"/>
+                        <wps:cNvPr id="43" name="Rectangle 50"/>
                         <wps:cNvSpPr/>
                         <wps:spPr>
                           <a:xfrm>
                             <a:off x="0" y="15840"/>
-                            <a:ext cx="700920" cy="152280"/>
+                            <a:ext cx="700560" cy="151920"/>
                           </a:xfrm>
                           <a:prstGeom prst="rect">
                             <a:avLst/>
@@ -5218,12 +7595,12 @@
                         </wps:bodyPr>
                       </wps:wsp>
                       <wps:wsp>
-                        <wps:cNvPr id="33" name="Rectangle 51"/>
+                        <wps:cNvPr id="44" name="Rectangle 51"/>
                         <wps:cNvSpPr/>
                         <wps:spPr>
                           <a:xfrm>
                             <a:off x="734040" y="0"/>
-                            <a:ext cx="876960" cy="177120"/>
+                            <a:ext cx="876240" cy="176400"/>
                           </a:xfrm>
                           <a:prstGeom prst="rect">
                             <a:avLst/>
@@ -5290,16 +7667,16 @@
                       <wpg:grpSpPr>
                         <a:xfrm>
                           <a:off x="12600" y="9582120"/>
-                          <a:ext cx="1591200" cy="152280"/>
+                          <a:ext cx="1590840" cy="151920"/>
                         </a:xfrm>
                       </wpg:grpSpPr>
                       <wps:wsp>
-                        <wps:cNvPr id="34" name="Rectangle 53"/>
+                        <wps:cNvPr id="45" name="Rectangle 53"/>
                         <wps:cNvSpPr/>
                         <wps:spPr>
                           <a:xfrm>
                             <a:off x="0" y="0"/>
-                            <a:ext cx="700920" cy="152280"/>
+                            <a:ext cx="700560" cy="151920"/>
                           </a:xfrm>
                           <a:prstGeom prst="rect">
                             <a:avLst/>
@@ -5347,12 +7724,12 @@
                         </wps:bodyPr>
                       </wps:wsp>
                       <wps:wsp>
-                        <wps:cNvPr id="35" name="Rectangle 54"/>
+                        <wps:cNvPr id="46" name="Rectangle 54"/>
                         <wps:cNvSpPr/>
                         <wps:spPr>
                           <a:xfrm>
                             <a:off x="741960" y="0"/>
-                            <a:ext cx="849600" cy="152280"/>
+                            <a:ext cx="848880" cy="151920"/>
                           </a:xfrm>
                           <a:prstGeom prst="rect">
                             <a:avLst/>
@@ -5404,16 +7781,16 @@
                       <wpg:grpSpPr>
                         <a:xfrm>
                           <a:off x="12600" y="9765000"/>
-                          <a:ext cx="1591200" cy="152280"/>
+                          <a:ext cx="1590840" cy="151920"/>
                         </a:xfrm>
                       </wpg:grpSpPr>
                       <wps:wsp>
-                        <wps:cNvPr id="36" name="Rectangle 56"/>
+                        <wps:cNvPr id="47" name="Rectangle 56"/>
                         <wps:cNvSpPr/>
                         <wps:spPr>
                           <a:xfrm>
                             <a:off x="0" y="0"/>
-                            <a:ext cx="700920" cy="152280"/>
+                            <a:ext cx="700560" cy="151920"/>
                           </a:xfrm>
                           <a:prstGeom prst="rect">
                             <a:avLst/>
@@ -5458,12 +7835,12 @@
                         </wps:bodyPr>
                       </wps:wsp>
                       <wps:wsp>
-                        <wps:cNvPr id="37" name="Rectangle 57"/>
+                        <wps:cNvPr id="48" name="Rectangle 57"/>
                         <wps:cNvSpPr/>
                         <wps:spPr>
                           <a:xfrm>
                             <a:off x="741960" y="0"/>
-                            <a:ext cx="849600" cy="152280"/>
+                            <a:ext cx="848880" cy="151920"/>
                           </a:xfrm>
                           <a:prstGeom prst="rect">
                             <a:avLst/>
@@ -5502,16 +7879,16 @@
                       <wpg:grpSpPr>
                         <a:xfrm>
                           <a:off x="12600" y="9942840"/>
-                          <a:ext cx="1591200" cy="152280"/>
+                          <a:ext cx="1590840" cy="151920"/>
                         </a:xfrm>
                       </wpg:grpSpPr>
                       <wps:wsp>
-                        <wps:cNvPr id="38" name="Rectangle 59"/>
+                        <wps:cNvPr id="49" name="Rectangle 59"/>
                         <wps:cNvSpPr/>
                         <wps:spPr>
                           <a:xfrm>
                             <a:off x="0" y="0"/>
-                            <a:ext cx="700920" cy="152280"/>
+                            <a:ext cx="700560" cy="151920"/>
                           </a:xfrm>
                           <a:prstGeom prst="rect">
                             <a:avLst/>
@@ -5556,12 +7933,12 @@
                         </wps:bodyPr>
                       </wps:wsp>
                       <wps:wsp>
-                        <wps:cNvPr id="39" name="Rectangle 60"/>
+                        <wps:cNvPr id="50" name="Rectangle 60"/>
                         <wps:cNvSpPr/>
                         <wps:spPr>
                           <a:xfrm>
                             <a:off x="741960" y="0"/>
-                            <a:ext cx="849600" cy="152280"/>
+                            <a:ext cx="848880" cy="151920"/>
                           </a:xfrm>
                           <a:prstGeom prst="rect">
                             <a:avLst/>
@@ -5600,16 +7977,16 @@
                       <wpg:grpSpPr>
                         <a:xfrm>
                           <a:off x="12600" y="10120680"/>
-                          <a:ext cx="1591200" cy="152280"/>
+                          <a:ext cx="1590840" cy="151920"/>
                         </a:xfrm>
                       </wpg:grpSpPr>
                       <wps:wsp>
-                        <wps:cNvPr id="40" name="Rectangle 62"/>
+                        <wps:cNvPr id="51" name="Rectangle 62"/>
                         <wps:cNvSpPr/>
                         <wps:spPr>
                           <a:xfrm>
                             <a:off x="0" y="0"/>
-                            <a:ext cx="700920" cy="152280"/>
+                            <a:ext cx="700560" cy="151920"/>
                           </a:xfrm>
                           <a:prstGeom prst="rect">
                             <a:avLst/>
@@ -5654,12 +8031,12 @@
                         </wps:bodyPr>
                       </wps:wsp>
                       <wps:wsp>
-                        <wps:cNvPr id="41" name="Rectangle 63"/>
+                        <wps:cNvPr id="52" name="Rectangle 63"/>
                         <wps:cNvSpPr/>
                         <wps:spPr>
                           <a:xfrm>
                             <a:off x="741960" y="0"/>
-                            <a:ext cx="849600" cy="152280"/>
+                            <a:ext cx="848880" cy="151920"/>
                           </a:xfrm>
                           <a:prstGeom prst="rect">
                             <a:avLst/>
@@ -5728,12 +8105,12 @@
                       <wps:bodyPr/>
                     </wps:wsp>
                     <wps:wsp>
-                      <wps:cNvPr id="42" name="Rectangle 65"/>
+                      <wps:cNvPr id="53" name="Rectangle 65"/>
                       <wps:cNvSpPr/>
                       <wps:spPr>
                         <a:xfrm>
                           <a:off x="2593440" y="9523800"/>
-                          <a:ext cx="2096280" cy="725760"/>
+                          <a:ext cx="2095560" cy="725040"/>
                         </a:xfrm>
                         <a:prstGeom prst="rect">
                           <a:avLst/>
@@ -5876,12 +8253,12 @@
                       <wps:bodyPr/>
                     </wps:wsp>
                     <wps:wsp>
-                      <wps:cNvPr id="43" name="Rectangle 69"/>
+                      <wps:cNvPr id="54" name="Rectangle 69"/>
                       <wps:cNvSpPr/>
                       <wps:spPr>
                         <a:xfrm>
                           <a:off x="4759920" y="9399240"/>
-                          <a:ext cx="483840" cy="151920"/>
+                          <a:ext cx="483120" cy="151200"/>
                         </a:xfrm>
                         <a:prstGeom prst="rect">
                           <a:avLst/>
@@ -5921,12 +8298,12 @@
                       </wps:bodyPr>
                     </wps:wsp>
                     <wps:wsp>
-                      <wps:cNvPr id="44" name="Rectangle 70"/>
+                      <wps:cNvPr id="55" name="Rectangle 70"/>
                       <wps:cNvSpPr/>
                       <wps:spPr>
                         <a:xfrm>
                           <a:off x="5852880" y="9399240"/>
-                          <a:ext cx="768240" cy="151920"/>
+                          <a:ext cx="767880" cy="151200"/>
                         </a:xfrm>
                         <a:prstGeom prst="rect">
                           <a:avLst/>
@@ -5967,12 +8344,12 @@
                       </wps:bodyPr>
                     </wps:wsp>
                     <wps:wsp>
-                      <wps:cNvPr id="45" name="Rectangle 71"/>
+                      <wps:cNvPr id="56" name="Rectangle 71"/>
                       <wps:cNvSpPr/>
                       <wps:spPr>
                         <a:xfrm>
                           <a:off x="5857920" y="9582120"/>
-                          <a:ext cx="767160" cy="151920"/>
+                          <a:ext cx="766440" cy="151200"/>
                         </a:xfrm>
                         <a:prstGeom prst="rect">
                           <a:avLst/>
@@ -6004,7 +8381,7 @@
                                 <w:sz w:val="20"/>
                                 <w:lang w:val="en-US"/>
                               </w:rPr>
-                              <w:t>6</w:t>
+                              <w:t>12</w:t>
                             </w:r>
                           </w:p>
                         </w:txbxContent>
@@ -6064,12 +8441,12 @@
                       <wps:bodyPr/>
                     </wps:wsp>
                     <wps:wsp>
-                      <wps:cNvPr id="46" name="Rectangle 74"/>
+                      <wps:cNvPr id="57" name="Rectangle 74"/>
                       <wps:cNvSpPr/>
                       <wps:spPr>
                         <a:xfrm>
                           <a:off x="4759920" y="9864720"/>
-                          <a:ext cx="1861200" cy="335880"/>
+                          <a:ext cx="1860480" cy="335160"/>
                         </a:xfrm>
                         <a:prstGeom prst="rect">
                           <a:avLst/>
@@ -6129,7 +8506,7 @@
         <mc:Fallback>
           <w:pict>
             <v:group id="shape_0" alt="Группа 10" style="position:absolute;margin-left:-18.1pt;margin-top:-19.25pt;width:524.05pt;height:810.2pt" coordorigin="-362,-385" coordsize="10481,16204">
-              <v:rect id="shape_0" ID="Rectangle 26" path="m0,0l-2147483645,0l-2147483645,-2147483646l0,-2147483646xe" stroked="t" o:allowincell="f" style="position:absolute;left:-362;top:-385;width:10476;height:16202;mso-wrap-style:none;v-text-anchor:middle">
+              <v:rect id="shape_0" ID="Rectangle 26" path="m0,0l-2147483645,0l-2147483645,-2147483646l0,-2147483646xe" stroked="t" o:allowincell="f" style="position:absolute;left:-362;top:-385;width:10475;height:16201;mso-wrap-style:none;v-text-anchor:middle">
                 <v:fill o:detectmouseclick="t" on="false"/>
                 <v:stroke color="black" weight="25560" joinstyle="miter" endcap="flat"/>
                 <w10:wrap type="none"/>
@@ -6179,7 +8556,7 @@
                 <v:fill o:detectmouseclick="t" on="false"/>
                 <w10:wrap type="none"/>
               </v:line>
-              <v:rect id="shape_0" ID="Rectangle 36" path="m0,0l-2147483645,0l-2147483645,-2147483646l0,-2147483646xe" stroked="f" o:allowincell="f" style="position:absolute;left:-334;top:14136;width:451;height:239;mso-wrap-style:square;v-text-anchor:top">
+              <v:rect id="shape_0" ID="Rectangle 36" path="m0,0l-2147483645,0l-2147483645,-2147483646l0,-2147483646xe" stroked="f" o:allowincell="f" style="position:absolute;left:-334;top:14136;width:450;height:238;mso-wrap-style:square;v-text-anchor:top">
                 <v:fill o:detectmouseclick="t" on="false"/>
                 <v:stroke color="#3465a4" joinstyle="round" endcap="flat"/>
                 <v:textbox>
@@ -6213,7 +8590,7 @@
                 </v:textbox>
                 <w10:wrap type="none"/>
               </v:rect>
-              <v:rect id="shape_0" ID="Rectangle 37" path="m0,0l-2147483645,0l-2147483645,-2147483646l0,-2147483646xe" stroked="f" o:allowincell="f" style="position:absolute;left:189;top:14136;width:565;height:239;mso-wrap-style:square;v-text-anchor:top">
+              <v:rect id="shape_0" ID="Rectangle 37" path="m0,0l-2147483645,0l-2147483645,-2147483646l0,-2147483646xe" stroked="f" o:allowincell="f" style="position:absolute;left:189;top:14136;width:564;height:238;mso-wrap-style:square;v-text-anchor:top">
                 <v:fill o:detectmouseclick="t" on="false"/>
                 <v:stroke color="#3465a4" joinstyle="round" endcap="flat"/>
                 <v:textbox>
@@ -6241,7 +8618,7 @@
                 </v:textbox>
                 <w10:wrap type="none"/>
               </v:rect>
-              <v:rect id="shape_0" ID="Rectangle 38" path="m0,0l-2147483645,0l-2147483645,-2147483646l0,-2147483646xe" stroked="f" o:allowincell="f" style="position:absolute;left:827;top:14136;width:1337;height:239;mso-wrap-style:square;v-text-anchor:top">
+              <v:rect id="shape_0" ID="Rectangle 38" path="m0,0l-2147483645,0l-2147483645,-2147483646l0,-2147483646xe" stroked="f" o:allowincell="f" style="position:absolute;left:827;top:14136;width:1336;height:238;mso-wrap-style:square;v-text-anchor:top">
                 <v:fill o:detectmouseclick="t" on="false"/>
                 <v:stroke color="#3465a4" joinstyle="round" endcap="flat"/>
                 <v:textbox>
@@ -6277,7 +8654,7 @@
                 </v:textbox>
                 <w10:wrap type="none"/>
               </v:rect>
-              <v:rect id="shape_0" ID="Rectangle 39" path="m0,0l-2147483645,0l-2147483645,-2147483646l0,-2147483646xe" stroked="f" o:allowincell="f" style="position:absolute;left:2251;top:14136;width:793;height:239;mso-wrap-style:square;v-text-anchor:top">
+              <v:rect id="shape_0" ID="Rectangle 39" path="m0,0l-2147483645,0l-2147483645,-2147483646l0,-2147483646xe" stroked="f" o:allowincell="f" style="position:absolute;left:2251;top:14136;width:792;height:238;mso-wrap-style:square;v-text-anchor:top">
                 <v:fill o:detectmouseclick="t" on="false"/>
                 <v:stroke color="#3465a4" joinstyle="round" endcap="flat"/>
                 <v:textbox>
@@ -6305,7 +8682,7 @@
                 </v:textbox>
                 <w10:wrap type="none"/>
               </v:rect>
-              <v:rect id="shape_0" ID="Rectangle 40" path="m0,0l-2147483645,0l-2147483645,-2147483646l0,-2147483646xe" stroked="f" o:allowincell="f" style="position:absolute;left:3101;top:14136;width:513;height:239;mso-wrap-style:square;v-text-anchor:top">
+              <v:rect id="shape_0" ID="Rectangle 40" path="m0,0l-2147483645,0l-2147483645,-2147483646l0,-2147483646xe" stroked="f" o:allowincell="f" style="position:absolute;left:3101;top:14136;width:512;height:238;mso-wrap-style:square;v-text-anchor:top">
                 <v:fill o:detectmouseclick="t" on="false"/>
                 <v:stroke color="#3465a4" joinstyle="round" endcap="flat"/>
                 <v:textbox>
@@ -6333,7 +8710,7 @@
                 </v:textbox>
                 <w10:wrap type="none"/>
               </v:rect>
-              <v:rect id="shape_0" ID="Rectangle 41" path="m0,0l-2147483645,0l-2147483645,-2147483646l0,-2147483646xe" stroked="f" o:allowincell="f" style="position:absolute;left:7991;top:14417;width:762;height:238;mso-wrap-style:square;v-text-anchor:top">
+              <v:rect id="shape_0" ID="Rectangle 41" path="m0,0l-2147483645,0l-2147483645,-2147483646l0,-2147483646xe" stroked="f" o:allowincell="f" style="position:absolute;left:7991;top:14417;width:761;height:237;mso-wrap-style:square;v-text-anchor:top">
                 <v:fill o:detectmouseclick="t" on="false"/>
                 <v:stroke color="#3465a4" joinstyle="round" endcap="flat"/>
                 <v:textbox>
@@ -6358,7 +8735,7 @@
                 </v:textbox>
                 <w10:wrap type="none"/>
               </v:rect>
-              <v:rect id="shape_0" ID="Rectangle 42" path="m0,0l-2147483645,0l-2147483645,-2147483646l0,-2147483646xe" stroked="f" o:allowincell="f" style="position:absolute;left:7991;top:14713;width:762;height:239;mso-wrap-style:square;v-text-anchor:top">
+              <v:rect id="shape_0" ID="Rectangle 42" path="m0,0l-2147483645,0l-2147483645,-2147483646l0,-2147483646xe" stroked="f" o:allowincell="f" style="position:absolute;left:7991;top:14713;width:761;height:238;mso-wrap-style:square;v-text-anchor:top">
                 <v:fill o:detectmouseclick="t" on="false"/>
                 <v:stroke color="#3465a4" joinstyle="round" endcap="flat"/>
                 <v:textbox>
@@ -6384,7 +8761,7 @@
                 </v:textbox>
                 <w10:wrap type="none"/>
               </v:rect>
-              <v:rect id="shape_0" ID="Rectangle 43" path="m0,0l-2147483645,0l-2147483645,-2147483646l0,-2147483646xe" stroked="f" o:allowincell="f" style="position:absolute;left:3710;top:13753;width:6276;height:371;mso-wrap-style:square;v-text-anchor:top">
+              <v:rect id="shape_0" ID="Rectangle 43" path="m0,0l-2147483645,0l-2147483645,-2147483646l0,-2147483646xe" stroked="f" o:allowincell="f" style="position:absolute;left:3710;top:13753;width:6275;height:370;mso-wrap-style:square;v-text-anchor:top">
                 <v:fill o:detectmouseclick="t" on="false"/>
                 <v:stroke color="#3465a4" joinstyle="round" endcap="flat"/>
                 <v:textbox>
@@ -6517,8 +8894,8 @@
                 <v:fill o:detectmouseclick="t" on="false"/>
                 <w10:wrap type="none"/>
               </v:line>
-              <v:group id="shape_0" style="position:absolute;left:-342;top:14399;width:2537;height:279">
-                <v:rect id="shape_0" ID="Rectangle 50" path="m0,0l-2147483645,0l-2147483645,-2147483646l0,-2147483646xe" stroked="f" o:allowincell="f" style="position:absolute;left:-342;top:14424;width:1103;height:239;mso-wrap-style:square;v-text-anchor:top">
+              <v:group id="shape_0" style="position:absolute;left:-342;top:14399;width:2536;height:278">
+                <v:rect id="shape_0" ID="Rectangle 50" path="m0,0l-2147483645,0l-2147483645,-2147483646l0,-2147483646xe" stroked="f" o:allowincell="f" style="position:absolute;left:-342;top:14424;width:1102;height:238;mso-wrap-style:square;v-text-anchor:top">
                   <v:fill o:detectmouseclick="t" on="false"/>
                   <v:stroke color="#3465a4" joinstyle="round" endcap="flat"/>
                   <v:textbox>
@@ -6555,7 +8932,7 @@
                   </v:textbox>
                   <w10:wrap type="none"/>
                 </v:rect>
-                <v:rect id="shape_0" ID="Rectangle 51" path="m0,0l-2147483645,0l-2147483645,-2147483646l0,-2147483646xe" stroked="f" o:allowincell="f" style="position:absolute;left:814;top:14399;width:1380;height:278;mso-wrap-style:square;v-text-anchor:top">
+                <v:rect id="shape_0" ID="Rectangle 51" path="m0,0l-2147483645,0l-2147483645,-2147483646l0,-2147483646xe" stroked="f" o:allowincell="f" style="position:absolute;left:814;top:14399;width:1379;height:277;mso-wrap-style:square;v-text-anchor:top">
                   <v:fill o:detectmouseclick="t" on="false"/>
                   <v:stroke color="#3465a4" joinstyle="round" endcap="flat"/>
                   <v:textbox>
@@ -6602,8 +8979,8 @@
                   <w10:wrap type="none"/>
                 </v:rect>
               </v:group>
-              <v:group id="shape_0" style="position:absolute;left:-342;top:14705;width:2507;height:240">
-                <v:rect id="shape_0" ID="Rectangle 53" path="m0,0l-2147483645,0l-2147483645,-2147483646l0,-2147483646xe" stroked="f" o:allowincell="f" style="position:absolute;left:-342;top:14705;width:1103;height:239;mso-wrap-style:square;v-text-anchor:top">
+              <v:group id="shape_0" style="position:absolute;left:-342;top:14705;width:2505;height:239">
+                <v:rect id="shape_0" ID="Rectangle 53" path="m0,0l-2147483645,0l-2147483645,-2147483646l0,-2147483646xe" stroked="f" o:allowincell="f" style="position:absolute;left:-342;top:14705;width:1102;height:238;mso-wrap-style:square;v-text-anchor:top">
                   <v:fill o:detectmouseclick="t" on="false"/>
                   <v:stroke color="#3465a4" joinstyle="round" endcap="flat"/>
                   <v:textbox>
@@ -6635,7 +9012,7 @@
                   </v:textbox>
                   <w10:wrap type="none"/>
                 </v:rect>
-                <v:rect id="shape_0" ID="Rectangle 54" path="m0,0l-2147483645,0l-2147483645,-2147483646l0,-2147483646xe" stroked="f" o:allowincell="f" style="position:absolute;left:826;top:14705;width:1337;height:239;mso-wrap-style:square;v-text-anchor:top">
+                <v:rect id="shape_0" ID="Rectangle 54" path="m0,0l-2147483645,0l-2147483645,-2147483646l0,-2147483646xe" stroked="f" o:allowincell="f" style="position:absolute;left:826;top:14705;width:1336;height:238;mso-wrap-style:square;v-text-anchor:top">
                   <v:fill o:detectmouseclick="t" on="false"/>
                   <v:stroke color="#3465a4" joinstyle="round" endcap="flat"/>
                   <v:textbox>
@@ -6667,8 +9044,8 @@
                   <w10:wrap type="none"/>
                 </v:rect>
               </v:group>
-              <v:group id="shape_0" style="position:absolute;left:-342;top:14993;width:2507;height:240">
-                <v:rect id="shape_0" ID="Rectangle 56" path="m0,0l-2147483645,0l-2147483645,-2147483646l0,-2147483646xe" stroked="f" o:allowincell="f" style="position:absolute;left:-342;top:14993;width:1103;height:239;mso-wrap-style:square;v-text-anchor:top">
+              <v:group id="shape_0" style="position:absolute;left:-342;top:14993;width:2505;height:239">
+                <v:rect id="shape_0" ID="Rectangle 56" path="m0,0l-2147483645,0l-2147483645,-2147483646l0,-2147483646xe" stroked="f" o:allowincell="f" style="position:absolute;left:-342;top:14993;width:1102;height:238;mso-wrap-style:square;v-text-anchor:top">
                   <v:fill o:detectmouseclick="t" on="false"/>
                   <v:stroke color="#3465a4" joinstyle="round" endcap="flat"/>
                   <v:textbox>
@@ -6697,7 +9074,7 @@
                   </v:textbox>
                   <w10:wrap type="none"/>
                 </v:rect>
-                <v:rect id="shape_0" ID="Rectangle 57" path="m0,0l-2147483645,0l-2147483645,-2147483646l0,-2147483646xe" stroked="f" o:allowincell="f" style="position:absolute;left:826;top:14993;width:1337;height:239;mso-wrap-style:none;v-text-anchor:middle">
+                <v:rect id="shape_0" ID="Rectangle 57" path="m0,0l-2147483645,0l-2147483645,-2147483646l0,-2147483646xe" stroked="f" o:allowincell="f" style="position:absolute;left:826;top:14993;width:1336;height:238;mso-wrap-style:none;v-text-anchor:middle">
                   <v:fill o:detectmouseclick="t" on="false"/>
                   <v:stroke color="#3465a4" joinstyle="round" endcap="flat"/>
                   <v:textbox>
@@ -6716,8 +9093,8 @@
                   <w10:wrap type="none"/>
                 </v:rect>
               </v:group>
-              <v:group id="shape_0" style="position:absolute;left:-342;top:15273;width:2507;height:240">
-                <v:rect id="shape_0" ID="Rectangle 59" path="m0,0l-2147483645,0l-2147483645,-2147483646l0,-2147483646xe" stroked="f" o:allowincell="f" style="position:absolute;left:-342;top:15273;width:1103;height:239;mso-wrap-style:square;v-text-anchor:top">
+              <v:group id="shape_0" style="position:absolute;left:-342;top:15273;width:2505;height:239">
+                <v:rect id="shape_0" ID="Rectangle 59" path="m0,0l-2147483645,0l-2147483645,-2147483646l0,-2147483646xe" stroked="f" o:allowincell="f" style="position:absolute;left:-342;top:15273;width:1102;height:238;mso-wrap-style:square;v-text-anchor:top">
                   <v:fill o:detectmouseclick="t" on="false"/>
                   <v:stroke color="#3465a4" joinstyle="round" endcap="flat"/>
                   <v:textbox>
@@ -6746,7 +9123,7 @@
                   </v:textbox>
                   <w10:wrap type="none"/>
                 </v:rect>
-                <v:rect id="shape_0" ID="Rectangle 60" path="m0,0l-2147483645,0l-2147483645,-2147483646l0,-2147483646xe" stroked="f" o:allowincell="f" style="position:absolute;left:826;top:15273;width:1337;height:239;mso-wrap-style:none;v-text-anchor:middle">
+                <v:rect id="shape_0" ID="Rectangle 60" path="m0,0l-2147483645,0l-2147483645,-2147483646l0,-2147483646xe" stroked="f" o:allowincell="f" style="position:absolute;left:826;top:15273;width:1336;height:238;mso-wrap-style:none;v-text-anchor:middle">
                   <v:fill o:detectmouseclick="t" on="false"/>
                   <v:stroke color="#3465a4" joinstyle="round" endcap="flat"/>
                   <v:textbox>
@@ -6765,8 +9142,8 @@
                   <w10:wrap type="none"/>
                 </v:rect>
               </v:group>
-              <v:group id="shape_0" style="position:absolute;left:-342;top:15553;width:2507;height:240">
-                <v:rect id="shape_0" ID="Rectangle 62" path="m0,0l-2147483645,0l-2147483645,-2147483646l0,-2147483646xe" stroked="f" o:allowincell="f" style="position:absolute;left:-342;top:15553;width:1103;height:239;mso-wrap-style:square;v-text-anchor:top">
+              <v:group id="shape_0" style="position:absolute;left:-342;top:15553;width:2505;height:239">
+                <v:rect id="shape_0" ID="Rectangle 62" path="m0,0l-2147483645,0l-2147483645,-2147483646l0,-2147483646xe" stroked="f" o:allowincell="f" style="position:absolute;left:-342;top:15553;width:1102;height:238;mso-wrap-style:square;v-text-anchor:top">
                   <v:fill o:detectmouseclick="t" on="false"/>
                   <v:stroke color="#3465a4" joinstyle="round" endcap="flat"/>
                   <v:textbox>
@@ -6795,7 +9172,7 @@
                   </v:textbox>
                   <w10:wrap type="none"/>
                 </v:rect>
-                <v:rect id="shape_0" ID="Rectangle 63" path="m0,0l-2147483645,0l-2147483645,-2147483646l0,-2147483646xe" stroked="f" o:allowincell="f" style="position:absolute;left:826;top:15553;width:1337;height:239;mso-wrap-style:none;v-text-anchor:middle">
+                <v:rect id="shape_0" ID="Rectangle 63" path="m0,0l-2147483645,0l-2147483645,-2147483646l0,-2147483646xe" stroked="f" o:allowincell="f" style="position:absolute;left:826;top:15553;width:1336;height:238;mso-wrap-style:none;v-text-anchor:middle">
                   <v:fill o:detectmouseclick="t" on="false"/>
                   <v:stroke color="#3465a4" joinstyle="round" endcap="flat"/>
                   <v:textbox>
@@ -6828,7 +9205,7 @@
                 <v:fill o:detectmouseclick="t" on="false"/>
                 <w10:wrap type="none"/>
               </v:line>
-              <v:rect id="shape_0" ID="Rectangle 65" path="m0,0l-2147483645,0l-2147483645,-2147483646l0,-2147483646xe" stroked="f" o:allowincell="f" style="position:absolute;left:3722;top:14613;width:3300;height:1142;mso-wrap-style:square;v-text-anchor:middle">
+              <v:rect id="shape_0" ID="Rectangle 65" path="m0,0l-2147483645,0l-2147483645,-2147483646l0,-2147483646xe" stroked="f" o:allowincell="f" style="position:absolute;left:3722;top:14613;width:3299;height:1141;mso-wrap-style:square;v-text-anchor:middle">
                 <v:fill o:detectmouseclick="t" on="false"/>
                 <v:stroke color="#3465a4" joinstyle="round" endcap="flat"/>
                 <v:textbox>
@@ -6895,7 +9272,7 @@
                 <v:fill o:detectmouseclick="t" on="false"/>
                 <w10:wrap type="none"/>
               </v:line>
-              <v:rect id="shape_0" ID="Rectangle 69" path="m0,0l-2147483645,0l-2147483645,-2147483646l0,-2147483646xe" stroked="f" o:allowincell="f" style="position:absolute;left:7134;top:14417;width:761;height:238;mso-wrap-style:square;v-text-anchor:top">
+              <v:rect id="shape_0" ID="Rectangle 69" path="m0,0l-2147483645,0l-2147483645,-2147483646l0,-2147483646xe" stroked="f" o:allowincell="f" style="position:absolute;left:7134;top:14417;width:760;height:237;mso-wrap-style:square;v-text-anchor:top">
                 <v:fill o:detectmouseclick="t" on="false"/>
                 <v:stroke color="#3465a4" joinstyle="round" endcap="flat"/>
                 <v:textbox>
@@ -6919,7 +9296,7 @@
                 </v:textbox>
                 <w10:wrap type="none"/>
               </v:rect>
-              <v:rect id="shape_0" ID="Rectangle 70" path="m0,0l-2147483645,0l-2147483645,-2147483646l0,-2147483646xe" stroked="f" o:allowincell="f" style="position:absolute;left:8855;top:14417;width:1209;height:238;mso-wrap-style:square;v-text-anchor:top">
+              <v:rect id="shape_0" ID="Rectangle 70" path="m0,0l-2147483645,0l-2147483645,-2147483646l0,-2147483646xe" stroked="f" o:allowincell="f" style="position:absolute;left:8855;top:14417;width:1208;height:237;mso-wrap-style:square;v-text-anchor:top">
                 <v:fill o:detectmouseclick="t" on="false"/>
                 <v:stroke color="#3465a4" joinstyle="round" endcap="flat"/>
                 <v:textbox>
@@ -6944,7 +9321,7 @@
                 </v:textbox>
                 <w10:wrap type="none"/>
               </v:rect>
-              <v:rect id="shape_0" ID="Rectangle 71" path="m0,0l-2147483645,0l-2147483645,-2147483646l0,-2147483646xe" stroked="f" o:allowincell="f" style="position:absolute;left:8863;top:14705;width:1207;height:238;mso-wrap-style:square;v-text-anchor:top">
+              <v:rect id="shape_0" ID="Rectangle 71" path="m0,0l-2147483645,0l-2147483645,-2147483646l0,-2147483646xe" stroked="f" o:allowincell="f" style="position:absolute;left:8863;top:14705;width:1206;height:237;mso-wrap-style:square;v-text-anchor:top">
                 <v:fill o:detectmouseclick="t" on="false"/>
                 <v:stroke color="#3465a4" joinstyle="round" endcap="flat"/>
                 <v:textbox>
@@ -6963,7 +9340,7 @@
                           <w:sz w:val="20"/>
                           <w:lang w:val="en-US"/>
                         </w:rPr>
-                        <w:t>6</w:t>
+                        <w:t>12</w:t>
                       </w:r>
                     </w:p>
                   </w:txbxContent>
@@ -6980,7 +9357,7 @@
                 <v:fill o:detectmouseclick="t" on="false"/>
                 <w10:wrap type="none"/>
               </v:line>
-              <v:rect id="shape_0" ID="Rectangle 74" path="m0,0l-2147483645,0l-2147483645,-2147483646l0,-2147483646xe" stroked="f" o:allowincell="f" style="position:absolute;left:7134;top:15150;width:2930;height:528;mso-wrap-style:square;v-text-anchor:top">
+              <v:rect id="shape_0" ID="Rectangle 74" path="m0,0l-2147483645,0l-2147483645,-2147483646l0,-2147483646xe" stroked="f" o:allowincell="f" style="position:absolute;left:7134;top:15150;width:2929;height:527;mso-wrap-style:square;v-text-anchor:top">
                 <v:fill o:detectmouseclick="t" on="false"/>
                 <v:stroke color="#3465a4" joinstyle="round" endcap="flat"/>
                 <v:textbox>
@@ -8066,15 +10443,15 @@
       <w:bCs/>
     </w:rPr>
   </w:style>
-  <w:style w:type="paragraph" w:styleId="FrameContents">
-    <w:name w:val="Frame Contents"/>
+  <w:style w:type="paragraph" w:styleId="FrameContentsuser">
+    <w:name w:val="Frame Contents (user)"/>
     <w:basedOn w:val="Normal"/>
     <w:qFormat/>
     <w:pPr/>
     <w:rPr/>
   </w:style>
-  <w:style w:type="paragraph" w:styleId="FrameContentsuser">
-    <w:name w:val="Frame Contents (user)"/>
+  <w:style w:type="paragraph" w:styleId="FrameContents">
+    <w:name w:val="Frame Contents"/>
     <w:basedOn w:val="Normal"/>
     <w:qFormat/>
     <w:pPr/>
@@ -8131,6 +10508,33 @@
       <w:suppressLineNumbers/>
     </w:pPr>
     <w:rPr/>
+  </w:style>
+  <w:style w:type="paragraph" w:styleId="Comment">
+    <w:name w:val="Comment"/>
+    <w:basedOn w:val="Normal"/>
+    <w:qFormat/>
+    <w:pPr>
+      <w:spacing w:lineRule="auto" w:line="240" w:before="56" w:after="0"/>
+      <w:ind w:hanging="0" w:start="57" w:end="57"/>
+    </w:pPr>
+    <w:rPr>
+      <w:color w:val="auto"/>
+      <w:sz w:val="20"/>
+      <w:szCs w:val="20"/>
+    </w:rPr>
+  </w:style>
+  <w:style w:type="paragraph" w:styleId="TableHeading">
+    <w:name w:val="Table Heading"/>
+    <w:basedOn w:val="TableContents"/>
+    <w:qFormat/>
+    <w:pPr>
+      <w:suppressLineNumbers/>
+      <w:jc w:val="center"/>
+    </w:pPr>
+    <w:rPr>
+      <w:b/>
+      <w:bCs/>
+    </w:rPr>
   </w:style>
   <w:style w:type="numbering" w:styleId="NoList" w:default="1">
     <w:name w:val="No List"/>

</xml_diff>

<commit_message>
fix: correct image numbering
</commit_message>
<xml_diff>
--- a/lab7.docx
+++ b/lab7.docx
@@ -1124,7 +1124,7 @@
       </w:pPr>
       <w:r>
         <w:drawing>
-          <wp:anchor behindDoc="0" distT="0" distB="0" distL="0" distR="0" simplePos="0" locked="0" layoutInCell="0" allowOverlap="1" relativeHeight="155">
+          <wp:anchor behindDoc="0" distT="0" distB="0" distL="0" distR="0" simplePos="0" locked="0" layoutInCell="0" allowOverlap="1" relativeHeight="166">
             <wp:simplePos x="0" y="0"/>
             <wp:positionH relativeFrom="column">
               <wp:align>center</wp:align>
@@ -2260,73 +2260,18 @@
           <w:szCs w:val="28"/>
           <w:lang w:val="en-US"/>
         </w:rPr>
-        <w:t xml:space="preserve">Завдання </w:t>
+        <w:t xml:space="preserve">Завдання 8. </w:t>
       </w:r>
       <w:r>
         <w:rPr>
           <w:rFonts w:eastAsia="Helvetica-Bold"/>
-          <w:b/>
-          <w:bCs/>
-          <w:sz w:val="28"/>
-          <w:szCs w:val="28"/>
-          <w:lang w:val="en-US"/>
-        </w:rPr>
-        <w:t xml:space="preserve">8. </w:t>
-      </w:r>
-      <w:r>
-        <w:rPr>
-          <w:rFonts w:eastAsia="Helvetica-Bold"/>
-          <w:b w:val="false"/>
-          <w:bCs w:val="false"/>
-          <w:sz w:val="28"/>
-          <w:szCs w:val="28"/>
-          <w:lang w:val="en-US"/>
-        </w:rPr>
-        <w:t xml:space="preserve">Провести налагодження параметрів іменування, системного часу (за даними табл. </w:t>
-      </w:r>
-      <w:r>
-        <w:rPr>
-          <w:rFonts w:eastAsia="Helvetica-Bold"/>
-          <w:b w:val="false"/>
-          <w:bCs w:val="false"/>
-          <w:sz w:val="28"/>
-          <w:szCs w:val="28"/>
-          <w:lang w:val="en-US"/>
-        </w:rPr>
-        <w:t>2</w:t>
-      </w:r>
-      <w:r>
-        <w:rPr>
-          <w:rFonts w:eastAsia="Helvetica-Bold"/>
-          <w:b w:val="false"/>
-          <w:bCs w:val="false"/>
-          <w:sz w:val="28"/>
-          <w:szCs w:val="28"/>
-          <w:lang w:val="en-US"/>
-        </w:rPr>
-        <w:t xml:space="preserve">), системних повідомлень-банерів, консольного підключення та термінального сеансу (за даними табл. </w:t>
-      </w:r>
-      <w:r>
-        <w:rPr>
-          <w:rFonts w:eastAsia="Helvetica-Bold"/>
-          <w:b w:val="false"/>
-          <w:bCs w:val="false"/>
-          <w:sz w:val="28"/>
-          <w:szCs w:val="28"/>
-          <w:lang w:val="en-US"/>
-        </w:rPr>
-        <w:t>3</w:t>
-      </w:r>
-      <w:r>
-        <w:rPr>
-          <w:rFonts w:eastAsia="Helvetica-Bold"/>
-          <w:b w:val="false"/>
-          <w:bCs w:val="false"/>
-          <w:sz w:val="28"/>
-          <w:szCs w:val="28"/>
-          <w:lang w:val="en-US"/>
-        </w:rPr>
-        <w:t>). Зберегти налагодження. Перезавантажити комутатор та перевірити можливість підключення за допомогою термінальної програми з налагодженими параметрами, вивести параметри налагоджень поточного термінального сеансу.</w:t>
+          <w:b w:val="false"/>
+          <w:bCs w:val="false"/>
+          <w:sz w:val="28"/>
+          <w:szCs w:val="28"/>
+          <w:lang w:val="en-US"/>
+        </w:rPr>
+        <w:t>Провести налагодження параметрів іменування, системного часу (за даними табл. 2), системних повідомлень-банерів, консольного підключення та термінального сеансу (за даними табл. 3). Зберегти налагодження. Перезавантажити комутатор та перевірити можливість підключення за допомогою термінальної програми з налагодженими параметрами, вивести параметри налагоджень поточного термінального сеансу.</w:t>
       </w:r>
     </w:p>
     <w:p>
@@ -2413,9 +2358,9 @@
       <w:tblGrid>
         <w:gridCol w:w="1984"/>
         <w:gridCol w:w="1984"/>
+        <w:gridCol w:w="1982"/>
         <w:gridCol w:w="1984"/>
-        <w:gridCol w:w="1984"/>
-        <w:gridCol w:w="1985"/>
+        <w:gridCol w:w="1987"/>
       </w:tblGrid>
       <w:tr>
         <w:trPr/>
@@ -2469,7 +2414,7 @@
         </w:tc>
         <w:tc>
           <w:tcPr>
-            <w:tcW w:w="1984" w:type="dxa"/>
+            <w:tcW w:w="1982" w:type="dxa"/>
             <w:tcBorders>
               <w:top w:val="single" w:sz="4" w:space="0" w:color="000000"/>
               <w:start w:val="single" w:sz="4" w:space="0" w:color="000000"/>
@@ -2513,7 +2458,7 @@
         </w:tc>
         <w:tc>
           <w:tcPr>
-            <w:tcW w:w="1985" w:type="dxa"/>
+            <w:tcW w:w="1987" w:type="dxa"/>
             <w:tcBorders>
               <w:top w:val="single" w:sz="4" w:space="0" w:color="000000"/>
               <w:start w:val="single" w:sz="4" w:space="0" w:color="000000"/>
@@ -2583,7 +2528,7 @@
         </w:tc>
         <w:tc>
           <w:tcPr>
-            <w:tcW w:w="1984" w:type="dxa"/>
+            <w:tcW w:w="1982" w:type="dxa"/>
             <w:tcBorders>
               <w:start w:val="single" w:sz="4" w:space="0" w:color="000000"/>
               <w:bottom w:val="single" w:sz="4" w:space="0" w:color="000000"/>
@@ -2625,7 +2570,7 @@
         </w:tc>
         <w:tc>
           <w:tcPr>
-            <w:tcW w:w="1985" w:type="dxa"/>
+            <w:tcW w:w="1987" w:type="dxa"/>
             <w:tcBorders>
               <w:start w:val="single" w:sz="4" w:space="0" w:color="000000"/>
               <w:bottom w:val="single" w:sz="4" w:space="0" w:color="000000"/>
@@ -2650,6 +2595,7 @@
     <w:p>
       <w:pPr>
         <w:pStyle w:val="BodyText"/>
+        <w:spacing w:before="0" w:after="140"/>
         <w:jc w:val="end"/>
         <w:rPr>
           <w:sz w:val="28"/>
@@ -2664,21 +2610,7 @@
           <w:sz w:val="28"/>
           <w:szCs w:val="28"/>
         </w:rPr>
-        <w:t>Tабл.</w:t>
-      </w:r>
-      <w:r>
-        <w:rPr>
-          <w:sz w:val="28"/>
-          <w:szCs w:val="28"/>
-        </w:rPr>
-        <w:t>3</w:t>
-      </w:r>
-      <w:r>
-        <w:rPr>
-          <w:sz w:val="28"/>
-          <w:szCs w:val="28"/>
-        </w:rPr>
-        <w:t xml:space="preserve">. Параметри </w:t>
+        <w:t xml:space="preserve">Tабл.3. Параметри </w:t>
       </w:r>
       <w:r>
         <w:rPr>
@@ -2707,17 +2639,17 @@
       </w:tblPr>
       <w:tblGrid>
         <w:gridCol w:w="825"/>
-        <w:gridCol w:w="827"/>
-        <w:gridCol w:w="827"/>
-        <w:gridCol w:w="827"/>
-        <w:gridCol w:w="798"/>
+        <w:gridCol w:w="825"/>
+        <w:gridCol w:w="830"/>
+        <w:gridCol w:w="824"/>
+        <w:gridCol w:w="800"/>
         <w:gridCol w:w="985"/>
-        <w:gridCol w:w="697"/>
-        <w:gridCol w:w="827"/>
+        <w:gridCol w:w="695"/>
+        <w:gridCol w:w="829"/>
         <w:gridCol w:w="827"/>
         <w:gridCol w:w="828"/>
-        <w:gridCol w:w="827"/>
-        <w:gridCol w:w="826"/>
+        <w:gridCol w:w="825"/>
+        <w:gridCol w:w="828"/>
       </w:tblGrid>
       <w:tr>
         <w:trPr>
@@ -2752,7 +2684,7 @@
         </w:tc>
         <w:tc>
           <w:tcPr>
-            <w:tcW w:w="827" w:type="dxa"/>
+            <w:tcW w:w="825" w:type="dxa"/>
             <w:tcBorders>
               <w:top w:val="single" w:sz="4" w:space="0" w:color="000000"/>
               <w:start w:val="single" w:sz="4" w:space="0" w:color="000000"/>
@@ -2775,7 +2707,7 @@
         </w:tc>
         <w:tc>
           <w:tcPr>
-            <w:tcW w:w="827" w:type="dxa"/>
+            <w:tcW w:w="830" w:type="dxa"/>
             <w:tcBorders>
               <w:top w:val="single" w:sz="4" w:space="0" w:color="000000"/>
               <w:start w:val="single" w:sz="4" w:space="0" w:color="000000"/>
@@ -2798,7 +2730,7 @@
         </w:tc>
         <w:tc>
           <w:tcPr>
-            <w:tcW w:w="827" w:type="dxa"/>
+            <w:tcW w:w="824" w:type="dxa"/>
             <w:tcBorders>
               <w:top w:val="single" w:sz="4" w:space="0" w:color="000000"/>
               <w:start w:val="single" w:sz="4" w:space="0" w:color="000000"/>
@@ -2821,7 +2753,7 @@
         </w:tc>
         <w:tc>
           <w:tcPr>
-            <w:tcW w:w="798" w:type="dxa"/>
+            <w:tcW w:w="800" w:type="dxa"/>
             <w:tcBorders>
               <w:top w:val="single" w:sz="4" w:space="0" w:color="000000"/>
               <w:start w:val="single" w:sz="4" w:space="0" w:color="000000"/>
@@ -2867,7 +2799,7 @@
         </w:tc>
         <w:tc>
           <w:tcPr>
-            <w:tcW w:w="697" w:type="dxa"/>
+            <w:tcW w:w="695" w:type="dxa"/>
             <w:tcBorders>
               <w:top w:val="single" w:sz="4" w:space="0" w:color="000000"/>
               <w:start w:val="single" w:sz="4" w:space="0" w:color="000000"/>
@@ -2890,7 +2822,7 @@
         </w:tc>
         <w:tc>
           <w:tcPr>
-            <w:tcW w:w="827" w:type="dxa"/>
+            <w:tcW w:w="829" w:type="dxa"/>
             <w:tcBorders>
               <w:top w:val="single" w:sz="4" w:space="0" w:color="000000"/>
               <w:start w:val="single" w:sz="4" w:space="0" w:color="000000"/>
@@ -2992,7 +2924,7 @@
         </w:tc>
         <w:tc>
           <w:tcPr>
-            <w:tcW w:w="827" w:type="dxa"/>
+            <w:tcW w:w="825" w:type="dxa"/>
             <w:tcBorders>
               <w:top w:val="single" w:sz="4" w:space="0" w:color="000000"/>
               <w:start w:val="single" w:sz="4" w:space="0" w:color="000000"/>
@@ -3026,7 +2958,7 @@
         </w:tc>
         <w:tc>
           <w:tcPr>
-            <w:tcW w:w="826" w:type="dxa"/>
+            <w:tcW w:w="828" w:type="dxa"/>
             <w:tcBorders>
               <w:top w:val="single" w:sz="4" w:space="0" w:color="000000"/>
               <w:start w:val="single" w:sz="4" w:space="0" w:color="000000"/>
@@ -3085,7 +3017,7 @@
         </w:tc>
         <w:tc>
           <w:tcPr>
-            <w:tcW w:w="827" w:type="dxa"/>
+            <w:tcW w:w="825" w:type="dxa"/>
             <w:tcBorders>
               <w:start w:val="single" w:sz="4" w:space="0" w:color="000000"/>
               <w:bottom w:val="single" w:sz="4" w:space="0" w:color="000000"/>
@@ -3106,7 +3038,7 @@
         </w:tc>
         <w:tc>
           <w:tcPr>
-            <w:tcW w:w="827" w:type="dxa"/>
+            <w:tcW w:w="830" w:type="dxa"/>
             <w:tcBorders>
               <w:start w:val="single" w:sz="4" w:space="0" w:color="000000"/>
               <w:bottom w:val="single" w:sz="4" w:space="0" w:color="000000"/>
@@ -3127,7 +3059,7 @@
         </w:tc>
         <w:tc>
           <w:tcPr>
-            <w:tcW w:w="827" w:type="dxa"/>
+            <w:tcW w:w="824" w:type="dxa"/>
             <w:tcBorders>
               <w:start w:val="single" w:sz="4" w:space="0" w:color="000000"/>
               <w:bottom w:val="single" w:sz="4" w:space="0" w:color="000000"/>
@@ -3148,7 +3080,7 @@
         </w:tc>
         <w:tc>
           <w:tcPr>
-            <w:tcW w:w="798" w:type="dxa"/>
+            <w:tcW w:w="800" w:type="dxa"/>
             <w:tcBorders>
               <w:start w:val="single" w:sz="4" w:space="0" w:color="000000"/>
               <w:bottom w:val="single" w:sz="4" w:space="0" w:color="000000"/>
@@ -3190,7 +3122,7 @@
         </w:tc>
         <w:tc>
           <w:tcPr>
-            <w:tcW w:w="697" w:type="dxa"/>
+            <w:tcW w:w="695" w:type="dxa"/>
             <w:tcBorders>
               <w:start w:val="single" w:sz="4" w:space="0" w:color="000000"/>
               <w:bottom w:val="single" w:sz="4" w:space="0" w:color="000000"/>
@@ -3211,7 +3143,7 @@
         </w:tc>
         <w:tc>
           <w:tcPr>
-            <w:tcW w:w="827" w:type="dxa"/>
+            <w:tcW w:w="829" w:type="dxa"/>
             <w:tcBorders>
               <w:start w:val="single" w:sz="4" w:space="0" w:color="000000"/>
               <w:bottom w:val="single" w:sz="4" w:space="0" w:color="000000"/>
@@ -3274,7 +3206,7 @@
         </w:tc>
         <w:tc>
           <w:tcPr>
-            <w:tcW w:w="827" w:type="dxa"/>
+            <w:tcW w:w="825" w:type="dxa"/>
             <w:tcBorders>
               <w:start w:val="single" w:sz="4" w:space="0" w:color="000000"/>
               <w:bottom w:val="single" w:sz="4" w:space="0" w:color="000000"/>
@@ -3295,7 +3227,7 @@
         </w:tc>
         <w:tc>
           <w:tcPr>
-            <w:tcW w:w="826" w:type="dxa"/>
+            <w:tcW w:w="828" w:type="dxa"/>
             <w:tcBorders>
               <w:start w:val="single" w:sz="4" w:space="0" w:color="000000"/>
               <w:bottom w:val="single" w:sz="4" w:space="0" w:color="000000"/>
@@ -3373,14 +3305,7 @@
         </w:rPr>
       </w:pPr>
       <w:r>
-        <w:rPr>
-          <w:rFonts w:eastAsia="Helvetica-Bold"/>
-          <w:b w:val="false"/>
-          <w:bCs w:val="false"/>
-          <w:sz w:val="28"/>
-          <w:szCs w:val="28"/>
-          <w:lang w:val="en-US"/>
-        </w:rPr>
+        <w:rPr/>
         <w:drawing>
           <wp:inline distT="0" distB="0" distL="0" distR="0">
             <wp:extent cx="3904615" cy="5200015"/>
@@ -3478,14 +3403,7 @@
         </w:rPr>
       </w:pPr>
       <w:r>
-        <w:rPr>
-          <w:rFonts w:eastAsia="Helvetica-Bold"/>
-          <w:b/>
-          <w:bCs/>
-          <w:sz w:val="28"/>
-          <w:szCs w:val="28"/>
-          <w:lang w:val="en-US"/>
-        </w:rPr>
+        <w:rPr/>
         <w:drawing>
           <wp:inline distT="0" distB="0" distL="0" distR="0">
             <wp:extent cx="2019300" cy="400050"/>
@@ -3586,14 +3504,7 @@
         </w:rPr>
       </w:pPr>
       <w:r>
-        <w:rPr>
-          <w:rFonts w:eastAsia="Helvetica-Bold"/>
-          <w:b w:val="false"/>
-          <w:bCs w:val="false"/>
-          <w:sz w:val="28"/>
-          <w:szCs w:val="28"/>
-          <w:lang w:val="en-US"/>
-        </w:rPr>
+        <w:rPr/>
         <w:drawing>
           <wp:inline distT="0" distB="0" distL="0" distR="0">
             <wp:extent cx="1838325" cy="714375"/>
@@ -3691,14 +3602,7 @@
         </w:rPr>
       </w:pPr>
       <w:r>
-        <w:rPr>
-          <w:rFonts w:eastAsia="Helvetica-Bold"/>
-          <w:b w:val="false"/>
-          <w:bCs w:val="false"/>
-          <w:sz w:val="28"/>
-          <w:szCs w:val="28"/>
-          <w:lang w:val="en-US"/>
-        </w:rPr>
+        <w:rPr/>
         <w:drawing>
           <wp:inline distT="0" distB="0" distL="0" distR="0">
             <wp:extent cx="4848225" cy="3324225"/>
@@ -3841,14 +3745,7 @@
         </w:rPr>
       </w:pPr>
       <w:r>
-        <w:rPr>
-          <w:rFonts w:eastAsia="Helvetica-Bold"/>
-          <w:b w:val="false"/>
-          <w:bCs w:val="false"/>
-          <w:sz w:val="28"/>
-          <w:szCs w:val="28"/>
-          <w:lang w:val="en-US"/>
-        </w:rPr>
+        <w:rPr/>
         <w:drawing>
           <wp:inline distT="0" distB="0" distL="0" distR="0">
             <wp:extent cx="3895090" cy="1666240"/>
@@ -3949,14 +3846,7 @@
         </w:rPr>
       </w:pPr>
       <w:r>
-        <w:rPr>
-          <w:rFonts w:eastAsia="Helvetica-Bold"/>
-          <w:b w:val="false"/>
-          <w:bCs w:val="false"/>
-          <w:sz w:val="28"/>
-          <w:szCs w:val="28"/>
-          <w:lang w:val="en-US"/>
-        </w:rPr>
+        <w:rPr/>
         <w:drawing>
           <wp:inline distT="0" distB="0" distL="0" distR="0">
             <wp:extent cx="3714115" cy="3731895"/>
@@ -4028,7 +3918,7 @@
           <w:szCs w:val="28"/>
           <w:lang w:val="en-US"/>
         </w:rPr>
-        <w:t>Рис. 14. Встановлення шифрування</w:t>
+        <w:t>Рис. 15. Встановлення шифрування</w:t>
       </w:r>
     </w:p>
     <w:p>
@@ -4099,14 +3989,7 @@
         </w:rPr>
       </w:pPr>
       <w:r>
-        <w:rPr>
-          <w:rFonts w:eastAsia="Helvetica-Bold"/>
-          <w:b w:val="false"/>
-          <w:bCs w:val="false"/>
-          <w:sz w:val="28"/>
-          <w:szCs w:val="28"/>
-          <w:lang w:val="en-US"/>
-        </w:rPr>
+        <w:rPr/>
         <w:drawing>
           <wp:inline distT="0" distB="0" distL="0" distR="0">
             <wp:extent cx="4601210" cy="2435225"/>
@@ -4178,7 +4061,7 @@
           <w:szCs w:val="28"/>
           <w:lang w:val="en-US"/>
         </w:rPr>
-        <w:t>Рис. 15. Створення користувачів</w:t>
+        <w:t>Рис. 16. Створення користувачів</w:t>
       </w:r>
     </w:p>
     <w:p>
@@ -4204,14 +4087,7 @@
         </w:rPr>
       </w:pPr>
       <w:r>
-        <w:rPr>
-          <w:rFonts w:eastAsia="Helvetica-Bold"/>
-          <w:b/>
-          <w:bCs/>
-          <w:sz w:val="28"/>
-          <w:szCs w:val="28"/>
-          <w:lang w:val="en-US"/>
-        </w:rPr>
+        <w:rPr/>
         <w:drawing>
           <wp:inline distT="0" distB="0" distL="0" distR="0">
             <wp:extent cx="3514090" cy="3580765"/>
@@ -4283,7 +4159,7 @@
           <w:szCs w:val="28"/>
           <w:lang w:val="en-US"/>
         </w:rPr>
-        <w:t>Рис. 16. Вхід під користувачем Technic-63-24-1</w:t>
+        <w:t>Рис. 17. Вхід під користувачем Technic-63-24-1</w:t>
       </w:r>
     </w:p>
     <w:p>
@@ -4309,14 +4185,7 @@
         </w:rPr>
       </w:pPr>
       <w:r>
-        <w:rPr>
-          <w:rFonts w:eastAsia="Helvetica-Bold"/>
-          <w:b w:val="false"/>
-          <w:bCs w:val="false"/>
-          <w:sz w:val="28"/>
-          <w:szCs w:val="28"/>
-          <w:lang w:val="en-US"/>
-        </w:rPr>
+        <w:rPr/>
         <w:drawing>
           <wp:inline distT="0" distB="0" distL="0" distR="0">
             <wp:extent cx="3561715" cy="3590290"/>
@@ -4388,7 +4257,7 @@
           <w:szCs w:val="28"/>
           <w:lang w:val="en-US"/>
         </w:rPr>
-        <w:t>Рис. 17. Вхід під користувачем Technic-63-24-2</w:t>
+        <w:t>Рис. 18. Вхід під користувачем Technic-63-24-2</w:t>
       </w:r>
       <w:r>
         <w:br w:type="page"/>
@@ -4417,14 +4286,7 @@
         </w:rPr>
       </w:pPr>
       <w:r>
-        <w:rPr>
-          <w:rFonts w:eastAsia="Helvetica-Bold"/>
-          <w:b w:val="false"/>
-          <w:bCs w:val="false"/>
-          <w:sz w:val="28"/>
-          <w:szCs w:val="28"/>
-          <w:lang w:val="en-US"/>
-        </w:rPr>
+        <w:rPr/>
         <w:drawing>
           <wp:inline distT="0" distB="0" distL="0" distR="0">
             <wp:extent cx="3904615" cy="4561840"/>
@@ -4508,7 +4370,7 @@
           <w:u w:val="none"/>
           <w:lang w:val="en-US"/>
         </w:rPr>
-        <w:t>18</w:t>
+        <w:t>19</w:t>
       </w:r>
       <w:r>
         <w:rPr>
@@ -4590,14 +4452,7 @@
         </w:rPr>
       </w:pPr>
       <w:r>
-        <w:rPr>
-          <w:rFonts w:eastAsia="Helvetica-Bold"/>
-          <w:b w:val="false"/>
-          <w:bCs w:val="false"/>
-          <w:sz w:val="28"/>
-          <w:szCs w:val="28"/>
-          <w:lang w:val="en-US"/>
-        </w:rPr>
+        <w:rPr/>
         <w:drawing>
           <wp:inline distT="0" distB="0" distL="0" distR="0">
             <wp:extent cx="3742690" cy="3342640"/>
@@ -4669,7 +4524,7 @@
           <w:szCs w:val="28"/>
           <w:lang w:val="en-US"/>
         </w:rPr>
-        <w:t xml:space="preserve">Рис. </w:t>
+        <w:t>Рис. 20</w:t>
       </w:r>
       <w:r>
         <w:rPr>
@@ -4681,7 +4536,7 @@
           <w:u w:val="none"/>
           <w:lang w:val="en-US"/>
         </w:rPr>
-        <w:t>19. Вміст файлу конфігурації</w:t>
+        <w:t>. Вміст файлу конфігурації</w:t>
       </w:r>
     </w:p>
     <w:p>
@@ -4715,18 +4570,7 @@
           <w:szCs w:val="28"/>
           <w:lang w:val="en-US"/>
         </w:rPr>
-        <w:t>Розмір файлу: 1491 бай</w:t>
-      </w:r>
-      <w:r>
-        <w:rPr>
-          <w:rFonts w:eastAsia="Helvetica-Bold"/>
-          <w:b w:val="false"/>
-          <w:bCs w:val="false"/>
-          <w:sz w:val="28"/>
-          <w:szCs w:val="28"/>
-          <w:lang w:val="en-US"/>
-        </w:rPr>
-        <w:t>т</w:t>
+        <w:t>Розмір файлу: 1491 байт</w:t>
       </w:r>
     </w:p>
     <w:p>
@@ -4984,7 +4828,7 @@
       <mc:AlternateContent>
         <mc:Choice Requires="wpg">
           <w:drawing>
-            <wp:anchor behindDoc="1" distT="13335" distB="13335" distL="13335" distR="9525" simplePos="0" locked="0" layoutInCell="1" allowOverlap="1" relativeHeight="120" wp14:anchorId="10994A40">
+            <wp:anchor behindDoc="1" distT="13335" distB="13335" distL="13335" distR="9525" simplePos="0" locked="0" layoutInCell="1" allowOverlap="1" relativeHeight="131" wp14:anchorId="10994A40">
               <wp:simplePos x="0" y="0"/>
               <wp:positionH relativeFrom="column">
                 <wp:posOffset>-229235</wp:posOffset>
@@ -5014,7 +4858,7 @@
                       <wps:spPr>
                         <a:xfrm>
                           <a:off x="748080" y="9753120"/>
-                          <a:ext cx="861840" cy="173520"/>
+                          <a:ext cx="860400" cy="172080"/>
                         </a:xfrm>
                         <a:prstGeom prst="rect">
                           <a:avLst/>
@@ -5108,7 +4952,7 @@
                           <wps:spPr>
                             <a:xfrm>
                               <a:off x="0" y="0"/>
-                              <a:ext cx="6652440" cy="10288440"/>
+                              <a:ext cx="6651000" cy="10287000"/>
                             </a:xfrm>
                             <a:prstGeom prst="rect">
                               <a:avLst/>
@@ -5385,7 +5229,7 @@
                           <wps:spPr>
                             <a:xfrm>
                               <a:off x="17640" y="10120680"/>
-                              <a:ext cx="325800" cy="151920"/>
+                              <a:ext cx="324360" cy="150480"/>
                             </a:xfrm>
                             <a:prstGeom prst="rect">
                               <a:avLst/>
@@ -5432,7 +5276,7 @@
                           <wps:spPr>
                             <a:xfrm>
                               <a:off x="379080" y="10120680"/>
-                              <a:ext cx="325800" cy="151920"/>
+                              <a:ext cx="324360" cy="150480"/>
                             </a:xfrm>
                             <a:prstGeom prst="rect">
                               <a:avLst/>
@@ -5479,7 +5323,7 @@
                           <wps:spPr>
                             <a:xfrm>
                               <a:off x="754920" y="10120680"/>
-                              <a:ext cx="848880" cy="151920"/>
+                              <a:ext cx="847800" cy="150480"/>
                             </a:xfrm>
                             <a:prstGeom prst="rect">
                               <a:avLst/>
@@ -5613,7 +5457,7 @@
                           <wps:spPr>
                             <a:xfrm>
                               <a:off x="1659240" y="10120680"/>
-                              <a:ext cx="503640" cy="151920"/>
+                              <a:ext cx="502200" cy="150480"/>
                             </a:xfrm>
                             <a:prstGeom prst="rect">
                               <a:avLst/>
@@ -5660,7 +5504,7 @@
                           <wps:spPr>
                             <a:xfrm>
                               <a:off x="2198880" y="10120680"/>
-                              <a:ext cx="325800" cy="151920"/>
+                              <a:ext cx="324360" cy="150480"/>
                             </a:xfrm>
                             <a:prstGeom prst="rect">
                               <a:avLst/>
@@ -5707,7 +5551,7 @@
                           <wps:spPr>
                             <a:xfrm>
                               <a:off x="6310080" y="9769320"/>
-                              <a:ext cx="325800" cy="151200"/>
+                              <a:ext cx="324360" cy="149760"/>
                             </a:xfrm>
                             <a:prstGeom prst="rect">
                               <a:avLst/>
@@ -5754,7 +5598,7 @@
                           <wps:spPr>
                             <a:xfrm>
                               <a:off x="6310080" y="10005120"/>
-                              <a:ext cx="325800" cy="210240"/>
+                              <a:ext cx="324360" cy="208800"/>
                             </a:xfrm>
                             <a:prstGeom prst="rect">
                               <a:avLst/>
@@ -5842,7 +5686,7 @@
                           <wps:spPr>
                             <a:xfrm>
                               <a:off x="2578680" y="9894600"/>
-                              <a:ext cx="3680640" cy="237960"/>
+                              <a:ext cx="3679200" cy="236880"/>
                             </a:xfrm>
                             <a:prstGeom prst="rect">
                               <a:avLst/>
@@ -5994,7 +5838,7 @@
                         <wps:spPr>
                           <a:xfrm>
                             <a:off x="748080" y="9928080"/>
-                            <a:ext cx="876240" cy="169560"/>
+                            <a:ext cx="875160" cy="168120"/>
                           </a:xfrm>
                           <a:prstGeom prst="rect">
                             <a:avLst/>
@@ -6044,7 +5888,7 @@
         <mc:Fallback>
           <w:pict>
             <v:group id="shape_0" alt="Группа 60" style="position:absolute;margin-left:-18.05pt;margin-top:-20.95pt;width:524.1pt;height:810.2pt" coordorigin="-361,-419" coordsize="10482,16204">
-              <v:rect id="shape_0" ID="Rectangle 2" path="m0,0l-2147483645,0l-2147483645,-2147483646l0,-2147483646xe" stroked="f" o:allowincell="f" style="position:absolute;left:817;top:14940;width:1356;height:272;mso-wrap-style:square;v-text-anchor:top">
+              <v:rect id="shape_0" ID="Rectangle 2" path="m0,0l-2147483645,0l-2147483645,-2147483646l0,-2147483646xe" stroked="f" o:allowincell="f" style="position:absolute;left:817;top:14940;width:1354;height:270;mso-wrap-style:square;v-text-anchor:top">
                 <v:fill o:detectmouseclick="t" on="false"/>
                 <v:stroke color="#3465a4" joinstyle="round" endcap="flat"/>
                 <v:textbox>
@@ -6103,7 +5947,7 @@
               </v:rect>
               <v:group id="shape_0" style="position:absolute;left:-361;top:-419;width:10482;height:16204">
                 <v:group id="shape_0" style="position:absolute;left:-361;top:-419;width:10482;height:16204">
-                  <v:rect id="shape_0" ID="Rectangle 5" path="m0,0l-2147483645,0l-2147483645,-2147483646l0,-2147483646xe" stroked="t" o:allowincell="f" style="position:absolute;left:-361;top:-419;width:10475;height:16201;mso-wrap-style:none;v-text-anchor:middle">
+                  <v:rect id="shape_0" ID="Rectangle 5" path="m0,0l-2147483645,0l-2147483645,-2147483646l0,-2147483646xe" stroked="t" o:allowincell="f" style="position:absolute;left:-361;top:-419;width:10473;height:16199;mso-wrap-style:none;v-text-anchor:middle">
                     <v:fill o:detectmouseclick="t" on="false"/>
                     <v:stroke color="black" weight="25560" joinstyle="miter" endcap="flat"/>
                     <w10:wrap type="none"/>
@@ -6158,7 +6002,7 @@
                     <v:fill o:detectmouseclick="t" on="false"/>
                     <w10:wrap type="none"/>
                   </v:line>
-                  <v:rect id="shape_0" ID="Rectangle 16" path="m0,0l-2147483645,0l-2147483645,-2147483646l0,-2147483646xe" stroked="f" o:allowincell="f" style="position:absolute;left:-333;top:15519;width:512;height:238;mso-wrap-style:square;v-text-anchor:top">
+                  <v:rect id="shape_0" ID="Rectangle 16" path="m0,0l-2147483645,0l-2147483645,-2147483646l0,-2147483646xe" stroked="f" o:allowincell="f" style="position:absolute;left:-333;top:15519;width:510;height:236;mso-wrap-style:square;v-text-anchor:top">
                     <v:fill o:detectmouseclick="t" on="false"/>
                     <v:stroke color="#3465a4" joinstyle="round" endcap="flat"/>
                     <v:textbox>
@@ -6184,7 +6028,7 @@
                     </v:textbox>
                     <w10:wrap type="none"/>
                   </v:rect>
-                  <v:rect id="shape_0" ID="Rectangle 17" path="m0,0l-2147483645,0l-2147483645,-2147483646l0,-2147483646xe" stroked="f" o:allowincell="f" style="position:absolute;left:236;top:15519;width:512;height:238;mso-wrap-style:square;v-text-anchor:top">
+                  <v:rect id="shape_0" ID="Rectangle 17" path="m0,0l-2147483645,0l-2147483645,-2147483646l0,-2147483646xe" stroked="f" o:allowincell="f" style="position:absolute;left:236;top:15519;width:510;height:236;mso-wrap-style:square;v-text-anchor:top">
                     <v:fill o:detectmouseclick="t" on="false"/>
                     <v:stroke color="#3465a4" joinstyle="round" endcap="flat"/>
                     <v:textbox>
@@ -6210,7 +6054,7 @@
                     </v:textbox>
                     <w10:wrap type="none"/>
                   </v:rect>
-                  <v:rect id="shape_0" ID="Rectangle 18" path="m0,0l-2147483645,0l-2147483645,-2147483646l0,-2147483646xe" stroked="f" o:allowincell="f" style="position:absolute;left:828;top:15519;width:1336;height:238;mso-wrap-style:square;v-text-anchor:top">
+                  <v:rect id="shape_0" ID="Rectangle 18" path="m0,0l-2147483645,0l-2147483645,-2147483646l0,-2147483646xe" stroked="f" o:allowincell="f" style="position:absolute;left:828;top:15519;width:1334;height:236;mso-wrap-style:square;v-text-anchor:top">
                     <v:fill o:detectmouseclick="t" on="false"/>
                     <v:stroke color="#3465a4" joinstyle="round" endcap="flat"/>
                     <v:textbox>
@@ -6323,7 +6167,7 @@
                     </v:textbox>
                     <w10:wrap type="none"/>
                   </v:rect>
-                  <v:rect id="shape_0" ID="Rectangle 19" path="m0,0l-2147483645,0l-2147483645,-2147483646l0,-2147483646xe" stroked="f" o:allowincell="f" style="position:absolute;left:2252;top:15519;width:792;height:238;mso-wrap-style:square;v-text-anchor:top">
+                  <v:rect id="shape_0" ID="Rectangle 19" path="m0,0l-2147483645,0l-2147483645,-2147483646l0,-2147483646xe" stroked="f" o:allowincell="f" style="position:absolute;left:2252;top:15519;width:790;height:236;mso-wrap-style:square;v-text-anchor:top">
                     <v:fill o:detectmouseclick="t" on="false"/>
                     <v:stroke color="#3465a4" joinstyle="round" endcap="flat"/>
                     <v:textbox>
@@ -6349,7 +6193,7 @@
                     </v:textbox>
                     <w10:wrap type="none"/>
                   </v:rect>
-                  <v:rect id="shape_0" ID="Rectangle 20" path="m0,0l-2147483645,0l-2147483645,-2147483646l0,-2147483646xe" stroked="f" o:allowincell="f" style="position:absolute;left:3102;top:15519;width:512;height:238;mso-wrap-style:square;v-text-anchor:top">
+                  <v:rect id="shape_0" ID="Rectangle 20" path="m0,0l-2147483645,0l-2147483645,-2147483646l0,-2147483646xe" stroked="f" o:allowincell="f" style="position:absolute;left:3102;top:15519;width:510;height:236;mso-wrap-style:square;v-text-anchor:top">
                     <v:fill o:detectmouseclick="t" on="false"/>
                     <v:stroke color="#3465a4" joinstyle="round" endcap="flat"/>
                     <v:textbox>
@@ -6375,7 +6219,7 @@
                     </v:textbox>
                     <w10:wrap type="none"/>
                   </v:rect>
-                  <v:rect id="shape_0" ID="Rectangle 21" path="m0,0l-2147483645,0l-2147483645,-2147483646l0,-2147483646xe" stroked="f" o:allowincell="f" style="position:absolute;left:9576;top:14966;width:512;height:237;mso-wrap-style:square;v-text-anchor:top">
+                  <v:rect id="shape_0" ID="Rectangle 21" path="m0,0l-2147483645,0l-2147483645,-2147483646l0,-2147483646xe" stroked="f" o:allowincell="f" style="position:absolute;left:9576;top:14966;width:510;height:235;mso-wrap-style:square;v-text-anchor:top">
                     <v:fill o:detectmouseclick="t" on="false"/>
                     <v:stroke color="#3465a4" joinstyle="round" endcap="flat"/>
                     <v:textbox>
@@ -6401,7 +6245,7 @@
                     </v:textbox>
                     <w10:wrap type="none"/>
                   </v:rect>
-                  <v:rect id="shape_0" ID="Rectangle 22" path="m0,0l-2147483645,0l-2147483645,-2147483646l0,-2147483646xe" stroked="f" o:allowincell="f" style="position:absolute;left:9576;top:15337;width:512;height:330;mso-wrap-style:square;v-text-anchor:top">
+                  <v:rect id="shape_0" ID="Rectangle 22" path="m0,0l-2147483645,0l-2147483645,-2147483646l0,-2147483646xe" stroked="f" o:allowincell="f" style="position:absolute;left:9576;top:15337;width:510;height:328;mso-wrap-style:square;v-text-anchor:top">
                     <v:fill o:detectmouseclick="t" on="false"/>
                     <v:stroke color="#3465a4" joinstyle="round" endcap="flat"/>
                     <v:textbox>
@@ -6468,7 +6312,7 @@
                     </v:textbox>
                     <w10:wrap type="none"/>
                   </v:rect>
-                  <v:rect id="shape_0" ID="Rectangle 23" path="m0,0l-2147483645,0l-2147483645,-2147483646l0,-2147483646xe" stroked="f" o:allowincell="f" style="position:absolute;left:3700;top:15163;width:5795;height:374;mso-wrap-style:square;v-text-anchor:top">
+                  <v:rect id="shape_0" ID="Rectangle 23" path="m0,0l-2147483645,0l-2147483645,-2147483646l0,-2147483646xe" stroked="f" o:allowincell="f" style="position:absolute;left:3700;top:15163;width:5793;height:372;mso-wrap-style:square;v-text-anchor:top">
                     <v:fill o:detectmouseclick="t" on="false"/>
                     <v:stroke color="#3465a4" joinstyle="round" endcap="flat"/>
                     <v:textbox>
@@ -6599,7 +6443,7 @@
                     <w10:wrap type="none"/>
                   </v:rect>
                 </v:group>
-                <v:rect id="shape_0" ID="Rectangle 24" path="m0,0l-2147483645,0l-2147483645,-2147483646l0,-2147483646xe" stroked="f" o:allowincell="f" style="position:absolute;left:817;top:15216;width:1379;height:266;mso-wrap-style:none;v-text-anchor:middle">
+                <v:rect id="shape_0" ID="Rectangle 24" path="m0,0l-2147483645,0l-2147483645,-2147483646l0,-2147483646xe" stroked="f" o:allowincell="f" style="position:absolute;left:817;top:15216;width:1377;height:264;mso-wrap-style:none;v-text-anchor:middle">
                   <v:fill o:detectmouseclick="t" on="false"/>
                   <v:stroke color="#3465a4" joinstyle="round" endcap="flat"/>
                   <v:textbox>
@@ -6646,7 +6490,7 @@
       <mc:AlternateContent>
         <mc:Choice Requires="wpg">
           <w:drawing>
-            <wp:anchor behindDoc="1" distT="13335" distB="12065" distL="13335" distR="12065" simplePos="0" locked="0" layoutInCell="1" allowOverlap="1" relativeHeight="131" wp14:anchorId="10994A42">
+            <wp:anchor behindDoc="1" distT="13335" distB="12065" distL="13335" distR="12065" simplePos="0" locked="0" layoutInCell="1" allowOverlap="1" relativeHeight="142" wp14:anchorId="10994A42">
               <wp:simplePos x="0" y="0"/>
               <wp:positionH relativeFrom="column">
                 <wp:posOffset>-229870</wp:posOffset>
@@ -6676,7 +6520,7 @@
                       <wps:spPr>
                         <a:xfrm>
                           <a:off x="0" y="0"/>
-                          <a:ext cx="6652440" cy="10288440"/>
+                          <a:ext cx="6651000" cy="10287000"/>
                         </a:xfrm>
                         <a:prstGeom prst="rect">
                           <a:avLst/>
@@ -6928,7 +6772,7 @@
                       <wps:spPr>
                         <a:xfrm>
                           <a:off x="17640" y="9220680"/>
-                          <a:ext cx="286560" cy="151920"/>
+                          <a:ext cx="285120" cy="150480"/>
                         </a:xfrm>
                         <a:prstGeom prst="rect">
                           <a:avLst/>
@@ -6983,7 +6827,7 @@
                       <wps:spPr>
                         <a:xfrm>
                           <a:off x="349920" y="9220680"/>
-                          <a:ext cx="358920" cy="151920"/>
+                          <a:ext cx="357480" cy="150480"/>
                         </a:xfrm>
                         <a:prstGeom prst="rect">
                           <a:avLst/>
@@ -7032,7 +6876,7 @@
                       <wps:spPr>
                         <a:xfrm>
                           <a:off x="754920" y="9220680"/>
-                          <a:ext cx="848880" cy="151920"/>
+                          <a:ext cx="847800" cy="150480"/>
                         </a:xfrm>
                         <a:prstGeom prst="rect">
                           <a:avLst/>
@@ -7089,7 +6933,7 @@
                       <wps:spPr>
                         <a:xfrm>
                           <a:off x="1659240" y="9220680"/>
-                          <a:ext cx="503640" cy="151920"/>
+                          <a:ext cx="502200" cy="150480"/>
                         </a:xfrm>
                         <a:prstGeom prst="rect">
                           <a:avLst/>
@@ -7138,7 +6982,7 @@
                       <wps:spPr>
                         <a:xfrm>
                           <a:off x="2198880" y="9220680"/>
-                          <a:ext cx="325800" cy="151920"/>
+                          <a:ext cx="324360" cy="150480"/>
                         </a:xfrm>
                         <a:prstGeom prst="rect">
                           <a:avLst/>
@@ -7187,7 +7031,7 @@
                       <wps:spPr>
                         <a:xfrm>
                           <a:off x="5304240" y="9399240"/>
-                          <a:ext cx="483840" cy="151200"/>
+                          <a:ext cx="482760" cy="149760"/>
                         </a:xfrm>
                         <a:prstGeom prst="rect">
                           <a:avLst/>
@@ -7233,7 +7077,7 @@
                       <wps:spPr>
                         <a:xfrm>
                           <a:off x="5304240" y="9587160"/>
-                          <a:ext cx="483840" cy="151920"/>
+                          <a:ext cx="482760" cy="150480"/>
                         </a:xfrm>
                         <a:prstGeom prst="rect">
                           <a:avLst/>
@@ -7280,7 +7124,7 @@
                       <wps:spPr>
                         <a:xfrm>
                           <a:off x="2585880" y="8977680"/>
-                          <a:ext cx="3985200" cy="235440"/>
+                          <a:ext cx="3984120" cy="234360"/>
                         </a:xfrm>
                         <a:prstGeom prst="rect">
                           <a:avLst/>
@@ -7533,7 +7377,7 @@
                       <wpg:grpSpPr>
                         <a:xfrm>
                           <a:off x="12600" y="9387720"/>
-                          <a:ext cx="1610280" cy="176400"/>
+                          <a:ext cx="1609200" cy="175320"/>
                         </a:xfrm>
                       </wpg:grpSpPr>
                       <wps:wsp>
@@ -7542,7 +7386,7 @@
                         <wps:spPr>
                           <a:xfrm>
                             <a:off x="0" y="15840"/>
-                            <a:ext cx="700560" cy="151920"/>
+                            <a:ext cx="699120" cy="150480"/>
                           </a:xfrm>
                           <a:prstGeom prst="rect">
                             <a:avLst/>
@@ -7600,7 +7444,7 @@
                         <wps:spPr>
                           <a:xfrm>
                             <a:off x="734040" y="0"/>
-                            <a:ext cx="876240" cy="176400"/>
+                            <a:ext cx="875160" cy="175320"/>
                           </a:xfrm>
                           <a:prstGeom prst="rect">
                             <a:avLst/>
@@ -7667,7 +7511,7 @@
                       <wpg:grpSpPr>
                         <a:xfrm>
                           <a:off x="12600" y="9582120"/>
-                          <a:ext cx="1590840" cy="151920"/>
+                          <a:ext cx="1589400" cy="150480"/>
                         </a:xfrm>
                       </wpg:grpSpPr>
                       <wps:wsp>
@@ -7676,7 +7520,7 @@
                         <wps:spPr>
                           <a:xfrm>
                             <a:off x="0" y="0"/>
-                            <a:ext cx="700560" cy="151920"/>
+                            <a:ext cx="699120" cy="150480"/>
                           </a:xfrm>
                           <a:prstGeom prst="rect">
                             <a:avLst/>
@@ -7729,7 +7573,7 @@
                         <wps:spPr>
                           <a:xfrm>
                             <a:off x="741960" y="0"/>
-                            <a:ext cx="848880" cy="151920"/>
+                            <a:ext cx="847800" cy="150480"/>
                           </a:xfrm>
                           <a:prstGeom prst="rect">
                             <a:avLst/>
@@ -7781,7 +7625,7 @@
                       <wpg:grpSpPr>
                         <a:xfrm>
                           <a:off x="12600" y="9765000"/>
-                          <a:ext cx="1590840" cy="151920"/>
+                          <a:ext cx="1589400" cy="150480"/>
                         </a:xfrm>
                       </wpg:grpSpPr>
                       <wps:wsp>
@@ -7790,7 +7634,7 @@
                         <wps:spPr>
                           <a:xfrm>
                             <a:off x="0" y="0"/>
-                            <a:ext cx="700560" cy="151920"/>
+                            <a:ext cx="699120" cy="150480"/>
                           </a:xfrm>
                           <a:prstGeom prst="rect">
                             <a:avLst/>
@@ -7840,7 +7684,7 @@
                         <wps:spPr>
                           <a:xfrm>
                             <a:off x="741960" y="0"/>
-                            <a:ext cx="848880" cy="151920"/>
+                            <a:ext cx="847800" cy="150480"/>
                           </a:xfrm>
                           <a:prstGeom prst="rect">
                             <a:avLst/>
@@ -7879,7 +7723,7 @@
                       <wpg:grpSpPr>
                         <a:xfrm>
                           <a:off x="12600" y="9942840"/>
-                          <a:ext cx="1590840" cy="151920"/>
+                          <a:ext cx="1589400" cy="150480"/>
                         </a:xfrm>
                       </wpg:grpSpPr>
                       <wps:wsp>
@@ -7888,7 +7732,7 @@
                         <wps:spPr>
                           <a:xfrm>
                             <a:off x="0" y="0"/>
-                            <a:ext cx="700560" cy="151920"/>
+                            <a:ext cx="699120" cy="150480"/>
                           </a:xfrm>
                           <a:prstGeom prst="rect">
                             <a:avLst/>
@@ -7938,7 +7782,7 @@
                         <wps:spPr>
                           <a:xfrm>
                             <a:off x="741960" y="0"/>
-                            <a:ext cx="848880" cy="151920"/>
+                            <a:ext cx="847800" cy="150480"/>
                           </a:xfrm>
                           <a:prstGeom prst="rect">
                             <a:avLst/>
@@ -7977,7 +7821,7 @@
                       <wpg:grpSpPr>
                         <a:xfrm>
                           <a:off x="12600" y="10120680"/>
-                          <a:ext cx="1590840" cy="151920"/>
+                          <a:ext cx="1589400" cy="150480"/>
                         </a:xfrm>
                       </wpg:grpSpPr>
                       <wps:wsp>
@@ -7986,7 +7830,7 @@
                         <wps:spPr>
                           <a:xfrm>
                             <a:off x="0" y="0"/>
-                            <a:ext cx="700560" cy="151920"/>
+                            <a:ext cx="699120" cy="150480"/>
                           </a:xfrm>
                           <a:prstGeom prst="rect">
                             <a:avLst/>
@@ -8036,7 +7880,7 @@
                         <wps:spPr>
                           <a:xfrm>
                             <a:off x="741960" y="0"/>
-                            <a:ext cx="848880" cy="151920"/>
+                            <a:ext cx="847800" cy="150480"/>
                           </a:xfrm>
                           <a:prstGeom prst="rect">
                             <a:avLst/>
@@ -8110,7 +7954,7 @@
                       <wps:spPr>
                         <a:xfrm>
                           <a:off x="2593440" y="9523800"/>
-                          <a:ext cx="2095560" cy="725040"/>
+                          <a:ext cx="2094120" cy="723960"/>
                         </a:xfrm>
                         <a:prstGeom prst="rect">
                           <a:avLst/>
@@ -8258,7 +8102,7 @@
                       <wps:spPr>
                         <a:xfrm>
                           <a:off x="4759920" y="9399240"/>
-                          <a:ext cx="483120" cy="151200"/>
+                          <a:ext cx="482040" cy="149760"/>
                         </a:xfrm>
                         <a:prstGeom prst="rect">
                           <a:avLst/>
@@ -8303,7 +8147,7 @@
                       <wps:spPr>
                         <a:xfrm>
                           <a:off x="5852880" y="9399240"/>
-                          <a:ext cx="767880" cy="151200"/>
+                          <a:ext cx="766440" cy="149760"/>
                         </a:xfrm>
                         <a:prstGeom prst="rect">
                           <a:avLst/>
@@ -8349,7 +8193,7 @@
                       <wps:spPr>
                         <a:xfrm>
                           <a:off x="5857920" y="9582120"/>
-                          <a:ext cx="766440" cy="151200"/>
+                          <a:ext cx="765000" cy="149760"/>
                         </a:xfrm>
                         <a:prstGeom prst="rect">
                           <a:avLst/>
@@ -8446,7 +8290,7 @@
                       <wps:spPr>
                         <a:xfrm>
                           <a:off x="4759920" y="9864720"/>
-                          <a:ext cx="1860480" cy="335160"/>
+                          <a:ext cx="1859400" cy="334080"/>
                         </a:xfrm>
                         <a:prstGeom prst="rect">
                           <a:avLst/>
@@ -8506,7 +8350,7 @@
         <mc:Fallback>
           <w:pict>
             <v:group id="shape_0" alt="Группа 10" style="position:absolute;margin-left:-18.1pt;margin-top:-19.25pt;width:524.05pt;height:810.2pt" coordorigin="-362,-385" coordsize="10481,16204">
-              <v:rect id="shape_0" ID="Rectangle 26" path="m0,0l-2147483645,0l-2147483645,-2147483646l0,-2147483646xe" stroked="t" o:allowincell="f" style="position:absolute;left:-362;top:-385;width:10475;height:16201;mso-wrap-style:none;v-text-anchor:middle">
+              <v:rect id="shape_0" ID="Rectangle 26" path="m0,0l-2147483645,0l-2147483645,-2147483646l0,-2147483646xe" stroked="t" o:allowincell="f" style="position:absolute;left:-362;top:-385;width:10473;height:16199;mso-wrap-style:none;v-text-anchor:middle">
                 <v:fill o:detectmouseclick="t" on="false"/>
                 <v:stroke color="black" weight="25560" joinstyle="miter" endcap="flat"/>
                 <w10:wrap type="none"/>
@@ -8556,7 +8400,7 @@
                 <v:fill o:detectmouseclick="t" on="false"/>
                 <w10:wrap type="none"/>
               </v:line>
-              <v:rect id="shape_0" ID="Rectangle 36" path="m0,0l-2147483645,0l-2147483645,-2147483646l0,-2147483646xe" stroked="f" o:allowincell="f" style="position:absolute;left:-334;top:14136;width:450;height:238;mso-wrap-style:square;v-text-anchor:top">
+              <v:rect id="shape_0" ID="Rectangle 36" path="m0,0l-2147483645,0l-2147483645,-2147483646l0,-2147483646xe" stroked="f" o:allowincell="f" style="position:absolute;left:-334;top:14136;width:448;height:236;mso-wrap-style:square;v-text-anchor:top">
                 <v:fill o:detectmouseclick="t" on="false"/>
                 <v:stroke color="#3465a4" joinstyle="round" endcap="flat"/>
                 <v:textbox>
@@ -8590,7 +8434,7 @@
                 </v:textbox>
                 <w10:wrap type="none"/>
               </v:rect>
-              <v:rect id="shape_0" ID="Rectangle 37" path="m0,0l-2147483645,0l-2147483645,-2147483646l0,-2147483646xe" stroked="f" o:allowincell="f" style="position:absolute;left:189;top:14136;width:564;height:238;mso-wrap-style:square;v-text-anchor:top">
+              <v:rect id="shape_0" ID="Rectangle 37" path="m0,0l-2147483645,0l-2147483645,-2147483646l0,-2147483646xe" stroked="f" o:allowincell="f" style="position:absolute;left:189;top:14136;width:562;height:236;mso-wrap-style:square;v-text-anchor:top">
                 <v:fill o:detectmouseclick="t" on="false"/>
                 <v:stroke color="#3465a4" joinstyle="round" endcap="flat"/>
                 <v:textbox>
@@ -8618,7 +8462,7 @@
                 </v:textbox>
                 <w10:wrap type="none"/>
               </v:rect>
-              <v:rect id="shape_0" ID="Rectangle 38" path="m0,0l-2147483645,0l-2147483645,-2147483646l0,-2147483646xe" stroked="f" o:allowincell="f" style="position:absolute;left:827;top:14136;width:1336;height:238;mso-wrap-style:square;v-text-anchor:top">
+              <v:rect id="shape_0" ID="Rectangle 38" path="m0,0l-2147483645,0l-2147483645,-2147483646l0,-2147483646xe" stroked="f" o:allowincell="f" style="position:absolute;left:827;top:14136;width:1334;height:236;mso-wrap-style:square;v-text-anchor:top">
                 <v:fill o:detectmouseclick="t" on="false"/>
                 <v:stroke color="#3465a4" joinstyle="round" endcap="flat"/>
                 <v:textbox>
@@ -8654,7 +8498,7 @@
                 </v:textbox>
                 <w10:wrap type="none"/>
               </v:rect>
-              <v:rect id="shape_0" ID="Rectangle 39" path="m0,0l-2147483645,0l-2147483645,-2147483646l0,-2147483646xe" stroked="f" o:allowincell="f" style="position:absolute;left:2251;top:14136;width:792;height:238;mso-wrap-style:square;v-text-anchor:top">
+              <v:rect id="shape_0" ID="Rectangle 39" path="m0,0l-2147483645,0l-2147483645,-2147483646l0,-2147483646xe" stroked="f" o:allowincell="f" style="position:absolute;left:2251;top:14136;width:790;height:236;mso-wrap-style:square;v-text-anchor:top">
                 <v:fill o:detectmouseclick="t" on="false"/>
                 <v:stroke color="#3465a4" joinstyle="round" endcap="flat"/>
                 <v:textbox>
@@ -8682,7 +8526,7 @@
                 </v:textbox>
                 <w10:wrap type="none"/>
               </v:rect>
-              <v:rect id="shape_0" ID="Rectangle 40" path="m0,0l-2147483645,0l-2147483645,-2147483646l0,-2147483646xe" stroked="f" o:allowincell="f" style="position:absolute;left:3101;top:14136;width:512;height:238;mso-wrap-style:square;v-text-anchor:top">
+              <v:rect id="shape_0" ID="Rectangle 40" path="m0,0l-2147483645,0l-2147483645,-2147483646l0,-2147483646xe" stroked="f" o:allowincell="f" style="position:absolute;left:3101;top:14136;width:510;height:236;mso-wrap-style:square;v-text-anchor:top">
                 <v:fill o:detectmouseclick="t" on="false"/>
                 <v:stroke color="#3465a4" joinstyle="round" endcap="flat"/>
                 <v:textbox>
@@ -8710,7 +8554,7 @@
                 </v:textbox>
                 <w10:wrap type="none"/>
               </v:rect>
-              <v:rect id="shape_0" ID="Rectangle 41" path="m0,0l-2147483645,0l-2147483645,-2147483646l0,-2147483646xe" stroked="f" o:allowincell="f" style="position:absolute;left:7991;top:14417;width:761;height:237;mso-wrap-style:square;v-text-anchor:top">
+              <v:rect id="shape_0" ID="Rectangle 41" path="m0,0l-2147483645,0l-2147483645,-2147483646l0,-2147483646xe" stroked="f" o:allowincell="f" style="position:absolute;left:7991;top:14417;width:759;height:235;mso-wrap-style:square;v-text-anchor:top">
                 <v:fill o:detectmouseclick="t" on="false"/>
                 <v:stroke color="#3465a4" joinstyle="round" endcap="flat"/>
                 <v:textbox>
@@ -8735,7 +8579,7 @@
                 </v:textbox>
                 <w10:wrap type="none"/>
               </v:rect>
-              <v:rect id="shape_0" ID="Rectangle 42" path="m0,0l-2147483645,0l-2147483645,-2147483646l0,-2147483646xe" stroked="f" o:allowincell="f" style="position:absolute;left:7991;top:14713;width:761;height:238;mso-wrap-style:square;v-text-anchor:top">
+              <v:rect id="shape_0" ID="Rectangle 42" path="m0,0l-2147483645,0l-2147483645,-2147483646l0,-2147483646xe" stroked="f" o:allowincell="f" style="position:absolute;left:7991;top:14713;width:759;height:236;mso-wrap-style:square;v-text-anchor:top">
                 <v:fill o:detectmouseclick="t" on="false"/>
                 <v:stroke color="#3465a4" joinstyle="round" endcap="flat"/>
                 <v:textbox>
@@ -8761,7 +8605,7 @@
                 </v:textbox>
                 <w10:wrap type="none"/>
               </v:rect>
-              <v:rect id="shape_0" ID="Rectangle 43" path="m0,0l-2147483645,0l-2147483645,-2147483646l0,-2147483646xe" stroked="f" o:allowincell="f" style="position:absolute;left:3710;top:13753;width:6275;height:370;mso-wrap-style:square;v-text-anchor:top">
+              <v:rect id="shape_0" ID="Rectangle 43" path="m0,0l-2147483645,0l-2147483645,-2147483646l0,-2147483646xe" stroked="f" o:allowincell="f" style="position:absolute;left:3710;top:13753;width:6273;height:368;mso-wrap-style:square;v-text-anchor:top">
                 <v:fill o:detectmouseclick="t" on="false"/>
                 <v:stroke color="#3465a4" joinstyle="round" endcap="flat"/>
                 <v:textbox>
@@ -8894,8 +8738,8 @@
                 <v:fill o:detectmouseclick="t" on="false"/>
                 <w10:wrap type="none"/>
               </v:line>
-              <v:group id="shape_0" style="position:absolute;left:-342;top:14399;width:2536;height:278">
-                <v:rect id="shape_0" ID="Rectangle 50" path="m0,0l-2147483645,0l-2147483645,-2147483646l0,-2147483646xe" stroked="f" o:allowincell="f" style="position:absolute;left:-342;top:14424;width:1102;height:238;mso-wrap-style:square;v-text-anchor:top">
+              <v:group id="shape_0" style="position:absolute;left:-342;top:14399;width:2534;height:276">
+                <v:rect id="shape_0" ID="Rectangle 50" path="m0,0l-2147483645,0l-2147483645,-2147483646l0,-2147483646xe" stroked="f" o:allowincell="f" style="position:absolute;left:-342;top:14424;width:1100;height:236;mso-wrap-style:square;v-text-anchor:top">
                   <v:fill o:detectmouseclick="t" on="false"/>
                   <v:stroke color="#3465a4" joinstyle="round" endcap="flat"/>
                   <v:textbox>
@@ -8932,7 +8776,7 @@
                   </v:textbox>
                   <w10:wrap type="none"/>
                 </v:rect>
-                <v:rect id="shape_0" ID="Rectangle 51" path="m0,0l-2147483645,0l-2147483645,-2147483646l0,-2147483646xe" stroked="f" o:allowincell="f" style="position:absolute;left:814;top:14399;width:1379;height:277;mso-wrap-style:square;v-text-anchor:top">
+                <v:rect id="shape_0" ID="Rectangle 51" path="m0,0l-2147483645,0l-2147483645,-2147483646l0,-2147483646xe" stroked="f" o:allowincell="f" style="position:absolute;left:814;top:14399;width:1377;height:275;mso-wrap-style:square;v-text-anchor:top">
                   <v:fill o:detectmouseclick="t" on="false"/>
                   <v:stroke color="#3465a4" joinstyle="round" endcap="flat"/>
                   <v:textbox>
@@ -8979,8 +8823,8 @@
                   <w10:wrap type="none"/>
                 </v:rect>
               </v:group>
-              <v:group id="shape_0" style="position:absolute;left:-342;top:14705;width:2505;height:239">
-                <v:rect id="shape_0" ID="Rectangle 53" path="m0,0l-2147483645,0l-2147483645,-2147483646l0,-2147483646xe" stroked="f" o:allowincell="f" style="position:absolute;left:-342;top:14705;width:1102;height:238;mso-wrap-style:square;v-text-anchor:top">
+              <v:group id="shape_0" style="position:absolute;left:-342;top:14705;width:2504;height:237">
+                <v:rect id="shape_0" ID="Rectangle 53" path="m0,0l-2147483645,0l-2147483645,-2147483646l0,-2147483646xe" stroked="f" o:allowincell="f" style="position:absolute;left:-342;top:14705;width:1100;height:236;mso-wrap-style:square;v-text-anchor:top">
                   <v:fill o:detectmouseclick="t" on="false"/>
                   <v:stroke color="#3465a4" joinstyle="round" endcap="flat"/>
                   <v:textbox>
@@ -9012,7 +8856,7 @@
                   </v:textbox>
                   <w10:wrap type="none"/>
                 </v:rect>
-                <v:rect id="shape_0" ID="Rectangle 54" path="m0,0l-2147483645,0l-2147483645,-2147483646l0,-2147483646xe" stroked="f" o:allowincell="f" style="position:absolute;left:826;top:14705;width:1336;height:238;mso-wrap-style:square;v-text-anchor:top">
+                <v:rect id="shape_0" ID="Rectangle 54" path="m0,0l-2147483645,0l-2147483645,-2147483646l0,-2147483646xe" stroked="f" o:allowincell="f" style="position:absolute;left:826;top:14705;width:1334;height:236;mso-wrap-style:square;v-text-anchor:top">
                   <v:fill o:detectmouseclick="t" on="false"/>
                   <v:stroke color="#3465a4" joinstyle="round" endcap="flat"/>
                   <v:textbox>
@@ -9044,8 +8888,8 @@
                   <w10:wrap type="none"/>
                 </v:rect>
               </v:group>
-              <v:group id="shape_0" style="position:absolute;left:-342;top:14993;width:2505;height:239">
-                <v:rect id="shape_0" ID="Rectangle 56" path="m0,0l-2147483645,0l-2147483645,-2147483646l0,-2147483646xe" stroked="f" o:allowincell="f" style="position:absolute;left:-342;top:14993;width:1102;height:238;mso-wrap-style:square;v-text-anchor:top">
+              <v:group id="shape_0" style="position:absolute;left:-342;top:14993;width:2504;height:237">
+                <v:rect id="shape_0" ID="Rectangle 56" path="m0,0l-2147483645,0l-2147483645,-2147483646l0,-2147483646xe" stroked="f" o:allowincell="f" style="position:absolute;left:-342;top:14993;width:1100;height:236;mso-wrap-style:square;v-text-anchor:top">
                   <v:fill o:detectmouseclick="t" on="false"/>
                   <v:stroke color="#3465a4" joinstyle="round" endcap="flat"/>
                   <v:textbox>
@@ -9074,7 +8918,7 @@
                   </v:textbox>
                   <w10:wrap type="none"/>
                 </v:rect>
-                <v:rect id="shape_0" ID="Rectangle 57" path="m0,0l-2147483645,0l-2147483645,-2147483646l0,-2147483646xe" stroked="f" o:allowincell="f" style="position:absolute;left:826;top:14993;width:1336;height:238;mso-wrap-style:none;v-text-anchor:middle">
+                <v:rect id="shape_0" ID="Rectangle 57" path="m0,0l-2147483645,0l-2147483645,-2147483646l0,-2147483646xe" stroked="f" o:allowincell="f" style="position:absolute;left:826;top:14993;width:1334;height:236;mso-wrap-style:none;v-text-anchor:middle">
                   <v:fill o:detectmouseclick="t" on="false"/>
                   <v:stroke color="#3465a4" joinstyle="round" endcap="flat"/>
                   <v:textbox>
@@ -9093,8 +8937,8 @@
                   <w10:wrap type="none"/>
                 </v:rect>
               </v:group>
-              <v:group id="shape_0" style="position:absolute;left:-342;top:15273;width:2505;height:239">
-                <v:rect id="shape_0" ID="Rectangle 59" path="m0,0l-2147483645,0l-2147483645,-2147483646l0,-2147483646xe" stroked="f" o:allowincell="f" style="position:absolute;left:-342;top:15273;width:1102;height:238;mso-wrap-style:square;v-text-anchor:top">
+              <v:group id="shape_0" style="position:absolute;left:-342;top:15273;width:2504;height:237">
+                <v:rect id="shape_0" ID="Rectangle 59" path="m0,0l-2147483645,0l-2147483645,-2147483646l0,-2147483646xe" stroked="f" o:allowincell="f" style="position:absolute;left:-342;top:15273;width:1100;height:236;mso-wrap-style:square;v-text-anchor:top">
                   <v:fill o:detectmouseclick="t" on="false"/>
                   <v:stroke color="#3465a4" joinstyle="round" endcap="flat"/>
                   <v:textbox>
@@ -9123,7 +8967,7 @@
                   </v:textbox>
                   <w10:wrap type="none"/>
                 </v:rect>
-                <v:rect id="shape_0" ID="Rectangle 60" path="m0,0l-2147483645,0l-2147483645,-2147483646l0,-2147483646xe" stroked="f" o:allowincell="f" style="position:absolute;left:826;top:15273;width:1336;height:238;mso-wrap-style:none;v-text-anchor:middle">
+                <v:rect id="shape_0" ID="Rectangle 60" path="m0,0l-2147483645,0l-2147483645,-2147483646l0,-2147483646xe" stroked="f" o:allowincell="f" style="position:absolute;left:826;top:15273;width:1334;height:236;mso-wrap-style:none;v-text-anchor:middle">
                   <v:fill o:detectmouseclick="t" on="false"/>
                   <v:stroke color="#3465a4" joinstyle="round" endcap="flat"/>
                   <v:textbox>
@@ -9142,8 +8986,8 @@
                   <w10:wrap type="none"/>
                 </v:rect>
               </v:group>
-              <v:group id="shape_0" style="position:absolute;left:-342;top:15553;width:2505;height:239">
-                <v:rect id="shape_0" ID="Rectangle 62" path="m0,0l-2147483645,0l-2147483645,-2147483646l0,-2147483646xe" stroked="f" o:allowincell="f" style="position:absolute;left:-342;top:15553;width:1102;height:238;mso-wrap-style:square;v-text-anchor:top">
+              <v:group id="shape_0" style="position:absolute;left:-342;top:15553;width:2504;height:237">
+                <v:rect id="shape_0" ID="Rectangle 62" path="m0,0l-2147483645,0l-2147483645,-2147483646l0,-2147483646xe" stroked="f" o:allowincell="f" style="position:absolute;left:-342;top:15553;width:1100;height:236;mso-wrap-style:square;v-text-anchor:top">
                   <v:fill o:detectmouseclick="t" on="false"/>
                   <v:stroke color="#3465a4" joinstyle="round" endcap="flat"/>
                   <v:textbox>
@@ -9172,7 +9016,7 @@
                   </v:textbox>
                   <w10:wrap type="none"/>
                 </v:rect>
-                <v:rect id="shape_0" ID="Rectangle 63" path="m0,0l-2147483645,0l-2147483645,-2147483646l0,-2147483646xe" stroked="f" o:allowincell="f" style="position:absolute;left:826;top:15553;width:1336;height:238;mso-wrap-style:none;v-text-anchor:middle">
+                <v:rect id="shape_0" ID="Rectangle 63" path="m0,0l-2147483645,0l-2147483645,-2147483646l0,-2147483646xe" stroked="f" o:allowincell="f" style="position:absolute;left:826;top:15553;width:1334;height:236;mso-wrap-style:none;v-text-anchor:middle">
                   <v:fill o:detectmouseclick="t" on="false"/>
                   <v:stroke color="#3465a4" joinstyle="round" endcap="flat"/>
                   <v:textbox>
@@ -9205,7 +9049,7 @@
                 <v:fill o:detectmouseclick="t" on="false"/>
                 <w10:wrap type="none"/>
               </v:line>
-              <v:rect id="shape_0" ID="Rectangle 65" path="m0,0l-2147483645,0l-2147483645,-2147483646l0,-2147483646xe" stroked="f" o:allowincell="f" style="position:absolute;left:3722;top:14613;width:3299;height:1141;mso-wrap-style:square;v-text-anchor:middle">
+              <v:rect id="shape_0" ID="Rectangle 65" path="m0,0l-2147483645,0l-2147483645,-2147483646l0,-2147483646xe" stroked="f" o:allowincell="f" style="position:absolute;left:3722;top:14613;width:3297;height:1139;mso-wrap-style:square;v-text-anchor:middle">
                 <v:fill o:detectmouseclick="t" on="false"/>
                 <v:stroke color="#3465a4" joinstyle="round" endcap="flat"/>
                 <v:textbox>
@@ -9272,7 +9116,7 @@
                 <v:fill o:detectmouseclick="t" on="false"/>
                 <w10:wrap type="none"/>
               </v:line>
-              <v:rect id="shape_0" ID="Rectangle 69" path="m0,0l-2147483645,0l-2147483645,-2147483646l0,-2147483646xe" stroked="f" o:allowincell="f" style="position:absolute;left:7134;top:14417;width:760;height:237;mso-wrap-style:square;v-text-anchor:top">
+              <v:rect id="shape_0" ID="Rectangle 69" path="m0,0l-2147483645,0l-2147483645,-2147483646l0,-2147483646xe" stroked="f" o:allowincell="f" style="position:absolute;left:7134;top:14417;width:758;height:235;mso-wrap-style:square;v-text-anchor:top">
                 <v:fill o:detectmouseclick="t" on="false"/>
                 <v:stroke color="#3465a4" joinstyle="round" endcap="flat"/>
                 <v:textbox>
@@ -9296,7 +9140,7 @@
                 </v:textbox>
                 <w10:wrap type="none"/>
               </v:rect>
-              <v:rect id="shape_0" ID="Rectangle 70" path="m0,0l-2147483645,0l-2147483645,-2147483646l0,-2147483646xe" stroked="f" o:allowincell="f" style="position:absolute;left:8855;top:14417;width:1208;height:237;mso-wrap-style:square;v-text-anchor:top">
+              <v:rect id="shape_0" ID="Rectangle 70" path="m0,0l-2147483645,0l-2147483645,-2147483646l0,-2147483646xe" stroked="f" o:allowincell="f" style="position:absolute;left:8855;top:14417;width:1206;height:235;mso-wrap-style:square;v-text-anchor:top">
                 <v:fill o:detectmouseclick="t" on="false"/>
                 <v:stroke color="#3465a4" joinstyle="round" endcap="flat"/>
                 <v:textbox>
@@ -9321,7 +9165,7 @@
                 </v:textbox>
                 <w10:wrap type="none"/>
               </v:rect>
-              <v:rect id="shape_0" ID="Rectangle 71" path="m0,0l-2147483645,0l-2147483645,-2147483646l0,-2147483646xe" stroked="f" o:allowincell="f" style="position:absolute;left:8863;top:14705;width:1206;height:237;mso-wrap-style:square;v-text-anchor:top">
+              <v:rect id="shape_0" ID="Rectangle 71" path="m0,0l-2147483645,0l-2147483645,-2147483646l0,-2147483646xe" stroked="f" o:allowincell="f" style="position:absolute;left:8863;top:14705;width:1204;height:235;mso-wrap-style:square;v-text-anchor:top">
                 <v:fill o:detectmouseclick="t" on="false"/>
                 <v:stroke color="#3465a4" joinstyle="round" endcap="flat"/>
                 <v:textbox>
@@ -9357,7 +9201,7 @@
                 <v:fill o:detectmouseclick="t" on="false"/>
                 <w10:wrap type="none"/>
               </v:line>
-              <v:rect id="shape_0" ID="Rectangle 74" path="m0,0l-2147483645,0l-2147483645,-2147483646l0,-2147483646xe" stroked="f" o:allowincell="f" style="position:absolute;left:7134;top:15150;width:2929;height:527;mso-wrap-style:square;v-text-anchor:top">
+              <v:rect id="shape_0" ID="Rectangle 74" path="m0,0l-2147483645,0l-2147483645,-2147483646l0,-2147483646xe" stroked="f" o:allowincell="f" style="position:absolute;left:7134;top:15150;width:2927;height:525;mso-wrap-style:square;v-text-anchor:top">
                 <v:fill o:detectmouseclick="t" on="false"/>
                 <v:stroke color="#3465a4" joinstyle="round" endcap="flat"/>
                 <v:textbox>

</xml_diff>